<commit_message>
menghapus baris pada penjelasan multiple remote
</commit_message>
<xml_diff>
--- a/Belajar Git dan Github.docx
+++ b/Belajar Git dan Github.docx
@@ -136,16 +136,6 @@
           <w:szCs w:val="24"/>
         </w:rPr>
         <w:tab/>
-      </w:r>
-      <w:proofErr w:type="gramStart"/>
-      <w:r>
-        <w:rPr>
-          <w:rFonts w:ascii="Times New Roman" w:hAnsi="Times New Roman" w:cs="Times New Roman"/>
-          <w:b/>
-          <w:bCs/>
-          <w:sz w:val="24"/>
-          <w:szCs w:val="24"/>
-        </w:rPr>
         <w:t xml:space="preserve">“ </w:t>
       </w:r>
       <w:proofErr w:type="spellStart"/>
@@ -160,7 +150,6 @@
         <w:t>Sistem</w:t>
       </w:r>
       <w:proofErr w:type="spellEnd"/>
-      <w:proofErr w:type="gramEnd"/>
       <w:r>
         <w:rPr>
           <w:rFonts w:ascii="Times New Roman" w:hAnsi="Times New Roman" w:cs="Times New Roman"/>
@@ -348,27 +337,15 @@
           <w:szCs w:val="24"/>
         </w:rPr>
       </w:pPr>
-      <w:proofErr w:type="gramStart"/>
-      <w:r>
-        <w:rPr>
-          <w:rFonts w:ascii="Times New Roman" w:hAnsi="Times New Roman" w:cs="Times New Roman"/>
-          <w:b/>
-          <w:bCs/>
-          <w:sz w:val="24"/>
-          <w:szCs w:val="24"/>
-        </w:rPr>
-        <w:t>“ Salah</w:t>
-      </w:r>
-      <w:proofErr w:type="gramEnd"/>
-      <w:r>
-        <w:rPr>
-          <w:rFonts w:ascii="Times New Roman" w:hAnsi="Times New Roman" w:cs="Times New Roman"/>
-          <w:b/>
-          <w:bCs/>
-          <w:sz w:val="24"/>
-          <w:szCs w:val="24"/>
-        </w:rPr>
-        <w:t xml:space="preserve"> </w:t>
+      <w:r>
+        <w:rPr>
+          <w:rFonts w:ascii="Times New Roman" w:hAnsi="Times New Roman" w:cs="Times New Roman"/>
+          <w:b/>
+          <w:bCs/>
+          <w:sz w:val="24"/>
+          <w:szCs w:val="24"/>
+        </w:rPr>
+        <w:t xml:space="preserve">“ Salah </w:t>
       </w:r>
       <w:proofErr w:type="spellStart"/>
       <w:r>
@@ -673,27 +650,15 @@
           <w:szCs w:val="24"/>
         </w:rPr>
       </w:pPr>
-      <w:proofErr w:type="gramStart"/>
-      <w:r>
-        <w:rPr>
-          <w:rFonts w:ascii="Times New Roman" w:hAnsi="Times New Roman" w:cs="Times New Roman"/>
-          <w:b/>
-          <w:bCs/>
-          <w:sz w:val="24"/>
-          <w:szCs w:val="24"/>
-        </w:rPr>
-        <w:t>“ Folder</w:t>
-      </w:r>
-      <w:proofErr w:type="gramEnd"/>
-      <w:r>
-        <w:rPr>
-          <w:rFonts w:ascii="Times New Roman" w:hAnsi="Times New Roman" w:cs="Times New Roman"/>
-          <w:b/>
-          <w:bCs/>
-          <w:sz w:val="24"/>
-          <w:szCs w:val="24"/>
-        </w:rPr>
-        <w:t xml:space="preserve"> project </w:t>
+      <w:r>
+        <w:rPr>
+          <w:rFonts w:ascii="Times New Roman" w:hAnsi="Times New Roman" w:cs="Times New Roman"/>
+          <w:b/>
+          <w:bCs/>
+          <w:sz w:val="24"/>
+          <w:szCs w:val="24"/>
+        </w:rPr>
+        <w:t xml:space="preserve">“ Folder project </w:t>
       </w:r>
       <w:proofErr w:type="spellStart"/>
       <w:r>
@@ -772,7 +737,6 @@
           <w:szCs w:val="24"/>
         </w:rPr>
       </w:pPr>
-      <w:proofErr w:type="gramStart"/>
       <w:r>
         <w:rPr>
           <w:rFonts w:ascii="Times New Roman" w:hAnsi="Times New Roman" w:cs="Times New Roman"/>
@@ -795,7 +759,6 @@
         <w:t>Rekaman</w:t>
       </w:r>
       <w:proofErr w:type="spellEnd"/>
-      <w:proofErr w:type="gramEnd"/>
       <w:r>
         <w:rPr>
           <w:rFonts w:ascii="Times New Roman" w:hAnsi="Times New Roman" w:cs="Times New Roman"/>
@@ -905,7 +868,6 @@
           <w:szCs w:val="24"/>
         </w:rPr>
       </w:pPr>
-      <w:proofErr w:type="gramStart"/>
       <w:r>
         <w:rPr>
           <w:rFonts w:ascii="Times New Roman" w:hAnsi="Times New Roman" w:cs="Times New Roman"/>
@@ -928,7 +890,6 @@
         <w:t>Penanda</w:t>
       </w:r>
       <w:proofErr w:type="spellEnd"/>
-      <w:proofErr w:type="gramEnd"/>
       <w:r>
         <w:rPr>
           <w:rFonts w:ascii="Times New Roman" w:hAnsi="Times New Roman" w:cs="Times New Roman"/>
@@ -1051,7 +1012,6 @@
           <w:szCs w:val="24"/>
         </w:rPr>
       </w:pPr>
-      <w:proofErr w:type="gramStart"/>
       <w:r>
         <w:rPr>
           <w:rFonts w:ascii="Times New Roman" w:hAnsi="Times New Roman" w:cs="Times New Roman"/>
@@ -1074,7 +1034,6 @@
         <w:t>Berpindah</w:t>
       </w:r>
       <w:proofErr w:type="spellEnd"/>
-      <w:proofErr w:type="gramEnd"/>
       <w:r>
         <w:rPr>
           <w:rFonts w:ascii="Times New Roman" w:hAnsi="Times New Roman" w:cs="Times New Roman"/>
@@ -1185,27 +1144,15 @@
           <w:szCs w:val="24"/>
         </w:rPr>
       </w:pPr>
-      <w:proofErr w:type="gramStart"/>
-      <w:r>
-        <w:rPr>
-          <w:rFonts w:ascii="Times New Roman" w:hAnsi="Times New Roman" w:cs="Times New Roman"/>
-          <w:b/>
-          <w:bCs/>
-          <w:sz w:val="24"/>
-          <w:szCs w:val="24"/>
-        </w:rPr>
-        <w:t>“ Cabang</w:t>
-      </w:r>
-      <w:proofErr w:type="gramEnd"/>
-      <w:r>
-        <w:rPr>
-          <w:rFonts w:ascii="Times New Roman" w:hAnsi="Times New Roman" w:cs="Times New Roman"/>
-          <w:b/>
-          <w:bCs/>
-          <w:sz w:val="24"/>
-          <w:szCs w:val="24"/>
-        </w:rPr>
-        <w:t xml:space="preserve"> </w:t>
+      <w:r>
+        <w:rPr>
+          <w:rFonts w:ascii="Times New Roman" w:hAnsi="Times New Roman" w:cs="Times New Roman"/>
+          <w:b/>
+          <w:bCs/>
+          <w:sz w:val="24"/>
+          <w:szCs w:val="24"/>
+        </w:rPr>
+        <w:t xml:space="preserve">“ Cabang </w:t>
       </w:r>
       <w:proofErr w:type="spellStart"/>
       <w:r>
@@ -1341,7 +1288,6 @@
           <w:szCs w:val="24"/>
         </w:rPr>
       </w:pPr>
-      <w:proofErr w:type="gramStart"/>
       <w:r>
         <w:rPr>
           <w:rFonts w:ascii="Times New Roman" w:hAnsi="Times New Roman" w:cs="Times New Roman"/>
@@ -1364,7 +1310,6 @@
         <w:t>Menggabungkan</w:t>
       </w:r>
       <w:proofErr w:type="spellEnd"/>
-      <w:proofErr w:type="gramEnd"/>
       <w:r>
         <w:rPr>
           <w:rFonts w:ascii="Times New Roman" w:hAnsi="Times New Roman" w:cs="Times New Roman"/>
@@ -1443,7 +1388,6 @@
           <w:szCs w:val="24"/>
         </w:rPr>
       </w:pPr>
-      <w:proofErr w:type="gramStart"/>
       <w:r>
         <w:rPr>
           <w:rFonts w:ascii="Times New Roman" w:hAnsi="Times New Roman" w:cs="Times New Roman"/>
@@ -1466,7 +1410,6 @@
         <w:t>Sumber</w:t>
       </w:r>
       <w:proofErr w:type="spellEnd"/>
-      <w:proofErr w:type="gramEnd"/>
       <w:r>
         <w:rPr>
           <w:rFonts w:ascii="Times New Roman" w:hAnsi="Times New Roman" w:cs="Times New Roman"/>
@@ -1567,7 +1510,6 @@
           <w:szCs w:val="24"/>
         </w:rPr>
       </w:pPr>
-      <w:proofErr w:type="gramStart"/>
       <w:r>
         <w:rPr>
           <w:rFonts w:ascii="Times New Roman" w:hAnsi="Times New Roman" w:cs="Times New Roman"/>
@@ -1590,7 +1532,6 @@
         <w:t>Mengambil</w:t>
       </w:r>
       <w:proofErr w:type="spellEnd"/>
-      <w:proofErr w:type="gramEnd"/>
       <w:r>
         <w:rPr>
           <w:rFonts w:ascii="Times New Roman" w:hAnsi="Times New Roman" w:cs="Times New Roman"/>
@@ -1691,7 +1632,6 @@
           <w:szCs w:val="24"/>
         </w:rPr>
       </w:pPr>
-      <w:proofErr w:type="gramStart"/>
       <w:r>
         <w:rPr>
           <w:rFonts w:ascii="Times New Roman" w:hAnsi="Times New Roman" w:cs="Times New Roman"/>
@@ -1714,7 +1654,6 @@
         <w:t>Mengirimkan</w:t>
       </w:r>
       <w:proofErr w:type="spellEnd"/>
-      <w:proofErr w:type="gramEnd"/>
       <w:r>
         <w:rPr>
           <w:rFonts w:ascii="Times New Roman" w:hAnsi="Times New Roman" w:cs="Times New Roman"/>
@@ -1815,7 +1754,6 @@
           <w:szCs w:val="24"/>
         </w:rPr>
       </w:pPr>
-      <w:proofErr w:type="gramStart"/>
       <w:r>
         <w:rPr>
           <w:rFonts w:ascii="Times New Roman" w:hAnsi="Times New Roman" w:cs="Times New Roman"/>
@@ -1838,7 +1776,6 @@
         <w:t>Mengambil</w:t>
       </w:r>
       <w:proofErr w:type="spellEnd"/>
-      <w:proofErr w:type="gramEnd"/>
       <w:r>
         <w:rPr>
           <w:rFonts w:ascii="Times New Roman" w:hAnsi="Times New Roman" w:cs="Times New Roman"/>
@@ -2308,20 +2245,8 @@
           <w:sz w:val="24"/>
           <w:szCs w:val="24"/>
         </w:rPr>
-        <w:t xml:space="preserve">$git </w:t>
-      </w:r>
-      <w:proofErr w:type="gramStart"/>
-      <w:r>
-        <w:rPr>
-          <w:rFonts w:ascii="Times New Roman" w:hAnsi="Times New Roman" w:cs="Times New Roman"/>
-          <w:b/>
-          <w:bCs/>
-          <w:sz w:val="24"/>
-          <w:szCs w:val="24"/>
-        </w:rPr>
-        <w:t>add .</w:t>
-      </w:r>
-      <w:proofErr w:type="gramEnd"/>
+        <w:t>$git add .</w:t>
+      </w:r>
     </w:p>
     <w:p>
       <w:pPr>
@@ -3399,7 +3324,6 @@
         <w:t xml:space="preserve"> </w:t>
       </w:r>
       <w:proofErr w:type="spellStart"/>
-      <w:proofErr w:type="gramStart"/>
       <w:r>
         <w:rPr>
           <w:rFonts w:ascii="Times New Roman" w:hAnsi="Times New Roman" w:cs="Times New Roman"/>
@@ -3433,7 +3357,6 @@
         <w:t>melihat</w:t>
       </w:r>
       <w:proofErr w:type="spellEnd"/>
-      <w:proofErr w:type="gramEnd"/>
       <w:r>
         <w:rPr>
           <w:rFonts w:ascii="Times New Roman" w:hAnsi="Times New Roman" w:cs="Times New Roman"/>
@@ -3652,29 +3575,7 @@
           <w:sz w:val="24"/>
           <w:szCs w:val="24"/>
         </w:rPr>
-        <w:t xml:space="preserve">$ alias graph </w:t>
-      </w:r>
-      <w:proofErr w:type="gramStart"/>
-      <w:r>
-        <w:rPr>
-          <w:rFonts w:ascii="Times New Roman" w:hAnsi="Times New Roman" w:cs="Times New Roman"/>
-          <w:b/>
-          <w:bCs/>
-          <w:sz w:val="24"/>
-          <w:szCs w:val="24"/>
-        </w:rPr>
-        <w:t>=”git</w:t>
-      </w:r>
-      <w:proofErr w:type="gramEnd"/>
-      <w:r>
-        <w:rPr>
-          <w:rFonts w:ascii="Times New Roman" w:hAnsi="Times New Roman" w:cs="Times New Roman"/>
-          <w:b/>
-          <w:bCs/>
-          <w:sz w:val="24"/>
-          <w:szCs w:val="24"/>
-        </w:rPr>
-        <w:t xml:space="preserve"> log –all –decorate –</w:t>
+        <w:t>$ alias graph =”git log –all –decorate –</w:t>
       </w:r>
       <w:proofErr w:type="spellStart"/>
       <w:r>
@@ -4046,29 +3947,7 @@
           <w:sz w:val="24"/>
           <w:szCs w:val="24"/>
         </w:rPr>
-        <w:t xml:space="preserve">$ git </w:t>
-      </w:r>
-      <w:proofErr w:type="gramStart"/>
-      <w:r>
-        <w:rPr>
-          <w:rFonts w:ascii="Times New Roman" w:hAnsi="Times New Roman" w:cs="Times New Roman"/>
-          <w:b/>
-          <w:bCs/>
-          <w:sz w:val="24"/>
-          <w:szCs w:val="24"/>
-        </w:rPr>
-        <w:t>add .</w:t>
-      </w:r>
-      <w:proofErr w:type="gramEnd"/>
-      <w:r>
-        <w:rPr>
-          <w:rFonts w:ascii="Times New Roman" w:hAnsi="Times New Roman" w:cs="Times New Roman"/>
-          <w:b/>
-          <w:bCs/>
-          <w:sz w:val="24"/>
-          <w:szCs w:val="24"/>
-        </w:rPr>
-        <w:t xml:space="preserve"> </w:t>
+        <w:t xml:space="preserve">$ git add . </w:t>
       </w:r>
     </w:p>
     <w:p>
@@ -4313,20 +4192,54 @@
           <w:sz w:val="24"/>
           <w:szCs w:val="24"/>
         </w:rPr>
-        <w:t xml:space="preserve">$ git </w:t>
-      </w:r>
-      <w:proofErr w:type="gramStart"/>
-      <w:r>
-        <w:rPr>
-          <w:rFonts w:ascii="Times New Roman" w:hAnsi="Times New Roman" w:cs="Times New Roman"/>
-          <w:b/>
-          <w:bCs/>
-          <w:sz w:val="24"/>
-          <w:szCs w:val="24"/>
-        </w:rPr>
-        <w:t>add .</w:t>
-      </w:r>
-      <w:proofErr w:type="gramEnd"/>
+        <w:t xml:space="preserve">$ git add . </w:t>
+      </w:r>
+    </w:p>
+    <w:p>
+      <w:pPr>
+        <w:pStyle w:val="ListParagraph"/>
+        <w:jc w:val="both"/>
+        <w:rPr>
+          <w:rFonts w:ascii="Times New Roman" w:hAnsi="Times New Roman" w:cs="Times New Roman"/>
+          <w:b/>
+          <w:bCs/>
+          <w:sz w:val="24"/>
+          <w:szCs w:val="24"/>
+        </w:rPr>
+      </w:pPr>
+      <w:r>
+        <w:rPr>
+          <w:rFonts w:ascii="Times New Roman" w:hAnsi="Times New Roman" w:cs="Times New Roman"/>
+          <w:b/>
+          <w:bCs/>
+          <w:sz w:val="24"/>
+          <w:szCs w:val="24"/>
+        </w:rPr>
+        <w:t>$ git commit -m “”</w:t>
+      </w:r>
+    </w:p>
+    <w:p>
+      <w:pPr>
+        <w:pStyle w:val="ListParagraph"/>
+        <w:jc w:val="both"/>
+        <w:rPr>
+          <w:rFonts w:ascii="Times New Roman" w:hAnsi="Times New Roman" w:cs="Times New Roman"/>
+          <w:b/>
+          <w:bCs/>
+          <w:sz w:val="24"/>
+          <w:szCs w:val="24"/>
+        </w:rPr>
+      </w:pPr>
+      <w:r>
+        <w:rPr>
+          <w:rFonts w:ascii="Times New Roman" w:hAnsi="Times New Roman" w:cs="Times New Roman"/>
+          <w:b/>
+          <w:bCs/>
+          <w:sz w:val="24"/>
+          <w:szCs w:val="24"/>
+        </w:rPr>
+        <w:t>$ git fetch</w:t>
+      </w:r>
       <w:r>
         <w:rPr>
           <w:rFonts w:ascii="Times New Roman" w:hAnsi="Times New Roman" w:cs="Times New Roman"/>
@@ -4337,62 +4250,159 @@
         </w:rPr>
         <w:t xml:space="preserve"> </w:t>
       </w:r>
-    </w:p>
-    <w:p>
-      <w:pPr>
-        <w:pStyle w:val="ListParagraph"/>
-        <w:jc w:val="both"/>
-        <w:rPr>
-          <w:rFonts w:ascii="Times New Roman" w:hAnsi="Times New Roman" w:cs="Times New Roman"/>
-          <w:b/>
-          <w:bCs/>
-          <w:sz w:val="24"/>
-          <w:szCs w:val="24"/>
-        </w:rPr>
-      </w:pPr>
-      <w:r>
-        <w:rPr>
-          <w:rFonts w:ascii="Times New Roman" w:hAnsi="Times New Roman" w:cs="Times New Roman"/>
-          <w:b/>
-          <w:bCs/>
-          <w:sz w:val="24"/>
-          <w:szCs w:val="24"/>
-        </w:rPr>
-        <w:t>$ git commit -m “”</w:t>
-      </w:r>
-    </w:p>
-    <w:p>
-      <w:pPr>
-        <w:pStyle w:val="ListParagraph"/>
-        <w:jc w:val="both"/>
-        <w:rPr>
-          <w:rFonts w:ascii="Times New Roman" w:hAnsi="Times New Roman" w:cs="Times New Roman"/>
-          <w:b/>
-          <w:bCs/>
-          <w:sz w:val="24"/>
-          <w:szCs w:val="24"/>
-        </w:rPr>
-      </w:pPr>
-      <w:r>
-        <w:rPr>
-          <w:rFonts w:ascii="Times New Roman" w:hAnsi="Times New Roman" w:cs="Times New Roman"/>
-          <w:b/>
-          <w:bCs/>
-          <w:sz w:val="24"/>
-          <w:szCs w:val="24"/>
-        </w:rPr>
-        <w:t>$ git fetch</w:t>
-      </w:r>
-      <w:r>
-        <w:rPr>
-          <w:rFonts w:ascii="Times New Roman" w:hAnsi="Times New Roman" w:cs="Times New Roman"/>
-          <w:b/>
-          <w:bCs/>
-          <w:sz w:val="24"/>
-          <w:szCs w:val="24"/>
+      <w:r>
+        <w:rPr>
+          <w:rFonts w:ascii="Times New Roman" w:hAnsi="Times New Roman" w:cs="Times New Roman"/>
+          <w:b/>
+          <w:bCs/>
+          <w:sz w:val="24"/>
+          <w:szCs w:val="24"/>
+          <w:highlight w:val="cyan"/>
+        </w:rPr>
+        <w:t xml:space="preserve">=&gt; </w:t>
+      </w:r>
+      <w:proofErr w:type="spellStart"/>
+      <w:r>
+        <w:rPr>
+          <w:rFonts w:ascii="Times New Roman" w:hAnsi="Times New Roman" w:cs="Times New Roman"/>
+          <w:b/>
+          <w:bCs/>
+          <w:sz w:val="24"/>
+          <w:szCs w:val="24"/>
+          <w:highlight w:val="cyan"/>
+        </w:rPr>
+        <w:t>untuk</w:t>
+      </w:r>
+      <w:proofErr w:type="spellEnd"/>
+      <w:r>
+        <w:rPr>
+          <w:rFonts w:ascii="Times New Roman" w:hAnsi="Times New Roman" w:cs="Times New Roman"/>
+          <w:b/>
+          <w:bCs/>
+          <w:sz w:val="24"/>
+          <w:szCs w:val="24"/>
+          <w:highlight w:val="cyan"/>
         </w:rPr>
         <w:t xml:space="preserve"> </w:t>
       </w:r>
+      <w:proofErr w:type="spellStart"/>
+      <w:r>
+        <w:rPr>
+          <w:rFonts w:ascii="Times New Roman" w:hAnsi="Times New Roman" w:cs="Times New Roman"/>
+          <w:b/>
+          <w:bCs/>
+          <w:sz w:val="24"/>
+          <w:szCs w:val="24"/>
+          <w:highlight w:val="cyan"/>
+        </w:rPr>
+        <w:t>melihat</w:t>
+      </w:r>
+      <w:proofErr w:type="spellEnd"/>
+      <w:r>
+        <w:rPr>
+          <w:rFonts w:ascii="Times New Roman" w:hAnsi="Times New Roman" w:cs="Times New Roman"/>
+          <w:b/>
+          <w:bCs/>
+          <w:sz w:val="24"/>
+          <w:szCs w:val="24"/>
+          <w:highlight w:val="cyan"/>
+        </w:rPr>
+        <w:t xml:space="preserve"> </w:t>
+      </w:r>
+      <w:proofErr w:type="spellStart"/>
+      <w:r>
+        <w:rPr>
+          <w:rFonts w:ascii="Times New Roman" w:hAnsi="Times New Roman" w:cs="Times New Roman"/>
+          <w:b/>
+          <w:bCs/>
+          <w:sz w:val="24"/>
+          <w:szCs w:val="24"/>
+          <w:highlight w:val="cyan"/>
+        </w:rPr>
+        <w:t>seberapa</w:t>
+      </w:r>
+      <w:proofErr w:type="spellEnd"/>
+      <w:r>
+        <w:rPr>
+          <w:rFonts w:ascii="Times New Roman" w:hAnsi="Times New Roman" w:cs="Times New Roman"/>
+          <w:b/>
+          <w:bCs/>
+          <w:sz w:val="24"/>
+          <w:szCs w:val="24"/>
+          <w:highlight w:val="cyan"/>
+        </w:rPr>
+        <w:t xml:space="preserve"> </w:t>
+      </w:r>
+      <w:proofErr w:type="spellStart"/>
+      <w:r>
+        <w:rPr>
+          <w:rFonts w:ascii="Times New Roman" w:hAnsi="Times New Roman" w:cs="Times New Roman"/>
+          <w:b/>
+          <w:bCs/>
+          <w:sz w:val="24"/>
+          <w:szCs w:val="24"/>
+          <w:highlight w:val="cyan"/>
+        </w:rPr>
+        <w:t>jauh</w:t>
+      </w:r>
+      <w:proofErr w:type="spellEnd"/>
+      <w:r>
+        <w:rPr>
+          <w:rFonts w:ascii="Times New Roman" w:hAnsi="Times New Roman" w:cs="Times New Roman"/>
+          <w:b/>
+          <w:bCs/>
+          <w:sz w:val="24"/>
+          <w:szCs w:val="24"/>
+          <w:highlight w:val="cyan"/>
+        </w:rPr>
+        <w:t xml:space="preserve"> commit di </w:t>
+      </w:r>
+      <w:proofErr w:type="spellStart"/>
+      <w:r>
+        <w:rPr>
+          <w:rFonts w:ascii="Times New Roman" w:hAnsi="Times New Roman" w:cs="Times New Roman"/>
+          <w:b/>
+          <w:bCs/>
+          <w:sz w:val="24"/>
+          <w:szCs w:val="24"/>
+          <w:highlight w:val="cyan"/>
+        </w:rPr>
+        <w:t>github</w:t>
+      </w:r>
+      <w:proofErr w:type="spellEnd"/>
+    </w:p>
+    <w:p>
+      <w:pPr>
+        <w:pStyle w:val="ListParagraph"/>
+        <w:jc w:val="both"/>
+        <w:rPr>
+          <w:rFonts w:ascii="Times New Roman" w:hAnsi="Times New Roman" w:cs="Times New Roman"/>
+          <w:b/>
+          <w:bCs/>
+          <w:sz w:val="24"/>
+          <w:szCs w:val="24"/>
+        </w:rPr>
+      </w:pPr>
+      <w:r>
+        <w:rPr>
+          <w:rFonts w:ascii="Times New Roman" w:hAnsi="Times New Roman" w:cs="Times New Roman"/>
+          <w:b/>
+          <w:bCs/>
+          <w:sz w:val="24"/>
+          <w:szCs w:val="24"/>
+        </w:rPr>
+        <w:t>$ git pull</w:t>
+      </w:r>
+      <w:r>
+        <w:rPr>
+          <w:rFonts w:ascii="Times New Roman" w:hAnsi="Times New Roman" w:cs="Times New Roman"/>
+          <w:b/>
+          <w:bCs/>
+          <w:sz w:val="24"/>
+          <w:szCs w:val="24"/>
+        </w:rPr>
+        <w:t xml:space="preserve"> </w:t>
+      </w:r>
       <w:r>
         <w:rPr>
           <w:rFonts w:ascii="Times New Roman" w:hAnsi="Times New Roman" w:cs="Times New Roman"/>
@@ -4438,31 +4448,88 @@
           <w:szCs w:val="24"/>
           <w:highlight w:val="cyan"/>
         </w:rPr>
-        <w:t>melihat</w:t>
-      </w:r>
-      <w:proofErr w:type="spellEnd"/>
-      <w:r>
-        <w:rPr>
-          <w:rFonts w:ascii="Times New Roman" w:hAnsi="Times New Roman" w:cs="Times New Roman"/>
-          <w:b/>
-          <w:bCs/>
-          <w:sz w:val="24"/>
-          <w:szCs w:val="24"/>
-          <w:highlight w:val="cyan"/>
+        <w:t>menarik</w:t>
+      </w:r>
+      <w:proofErr w:type="spellEnd"/>
+      <w:r>
+        <w:rPr>
+          <w:rFonts w:ascii="Times New Roman" w:hAnsi="Times New Roman" w:cs="Times New Roman"/>
+          <w:b/>
+          <w:bCs/>
+          <w:sz w:val="24"/>
+          <w:szCs w:val="24"/>
+          <w:highlight w:val="cyan"/>
+        </w:rPr>
+        <w:t xml:space="preserve"> merge conflict di </w:t>
+      </w:r>
+      <w:proofErr w:type="spellStart"/>
+      <w:r>
+        <w:rPr>
+          <w:rFonts w:ascii="Times New Roman" w:hAnsi="Times New Roman" w:cs="Times New Roman"/>
+          <w:b/>
+          <w:bCs/>
+          <w:sz w:val="24"/>
+          <w:szCs w:val="24"/>
+          <w:highlight w:val="cyan"/>
+        </w:rPr>
+        <w:t>github</w:t>
+      </w:r>
+      <w:proofErr w:type="spellEnd"/>
+    </w:p>
+    <w:p>
+      <w:pPr>
+        <w:pStyle w:val="ListParagraph"/>
+        <w:jc w:val="both"/>
+        <w:rPr>
+          <w:rFonts w:ascii="Times New Roman" w:hAnsi="Times New Roman" w:cs="Times New Roman"/>
+          <w:b/>
+          <w:bCs/>
+          <w:sz w:val="24"/>
+          <w:szCs w:val="24"/>
+        </w:rPr>
+      </w:pPr>
+      <w:r>
+        <w:rPr>
+          <w:rFonts w:ascii="Times New Roman" w:hAnsi="Times New Roman" w:cs="Times New Roman"/>
+          <w:b/>
+          <w:bCs/>
+          <w:sz w:val="24"/>
+          <w:szCs w:val="24"/>
+        </w:rPr>
+        <w:t>$ git push</w:t>
+      </w:r>
+      <w:r>
+        <w:rPr>
+          <w:rFonts w:ascii="Times New Roman" w:hAnsi="Times New Roman" w:cs="Times New Roman"/>
+          <w:b/>
+          <w:bCs/>
+          <w:sz w:val="24"/>
+          <w:szCs w:val="24"/>
         </w:rPr>
         <w:t xml:space="preserve"> </w:t>
       </w:r>
-      <w:proofErr w:type="spellStart"/>
-      <w:r>
-        <w:rPr>
-          <w:rFonts w:ascii="Times New Roman" w:hAnsi="Times New Roman" w:cs="Times New Roman"/>
-          <w:b/>
-          <w:bCs/>
-          <w:sz w:val="24"/>
-          <w:szCs w:val="24"/>
-          <w:highlight w:val="cyan"/>
-        </w:rPr>
-        <w:t>seberapa</w:t>
+      <w:r>
+        <w:rPr>
+          <w:rFonts w:ascii="Times New Roman" w:hAnsi="Times New Roman" w:cs="Times New Roman"/>
+          <w:b/>
+          <w:bCs/>
+          <w:sz w:val="24"/>
+          <w:szCs w:val="24"/>
+          <w:highlight w:val="cyan"/>
+        </w:rPr>
+        <w:t xml:space="preserve">=&gt; </w:t>
+      </w:r>
+      <w:proofErr w:type="spellStart"/>
+      <w:r>
+        <w:rPr>
+          <w:rFonts w:ascii="Times New Roman" w:hAnsi="Times New Roman" w:cs="Times New Roman"/>
+          <w:b/>
+          <w:bCs/>
+          <w:sz w:val="24"/>
+          <w:szCs w:val="24"/>
+          <w:highlight w:val="cyan"/>
+        </w:rPr>
+        <w:t>untuk</w:t>
       </w:r>
       <w:proofErr w:type="spellEnd"/>
       <w:r>
@@ -4486,19 +4553,67 @@
           <w:szCs w:val="24"/>
           <w:highlight w:val="cyan"/>
         </w:rPr>
-        <w:t>jauh</w:t>
-      </w:r>
-      <w:proofErr w:type="spellEnd"/>
-      <w:r>
-        <w:rPr>
-          <w:rFonts w:ascii="Times New Roman" w:hAnsi="Times New Roman" w:cs="Times New Roman"/>
-          <w:b/>
-          <w:bCs/>
-          <w:sz w:val="24"/>
-          <w:szCs w:val="24"/>
-          <w:highlight w:val="cyan"/>
-        </w:rPr>
-        <w:t xml:space="preserve"> commit di </w:t>
+        <w:t>mengirim</w:t>
+      </w:r>
+      <w:proofErr w:type="spellEnd"/>
+      <w:r>
+        <w:rPr>
+          <w:rFonts w:ascii="Times New Roman" w:hAnsi="Times New Roman" w:cs="Times New Roman"/>
+          <w:b/>
+          <w:bCs/>
+          <w:sz w:val="24"/>
+          <w:szCs w:val="24"/>
+          <w:highlight w:val="cyan"/>
+        </w:rPr>
+        <w:t xml:space="preserve"> </w:t>
+      </w:r>
+      <w:proofErr w:type="spellStart"/>
+      <w:r>
+        <w:rPr>
+          <w:rFonts w:ascii="Times New Roman" w:hAnsi="Times New Roman" w:cs="Times New Roman"/>
+          <w:b/>
+          <w:bCs/>
+          <w:sz w:val="24"/>
+          <w:szCs w:val="24"/>
+          <w:highlight w:val="cyan"/>
+        </w:rPr>
+        <w:t>perubahan</w:t>
+      </w:r>
+      <w:proofErr w:type="spellEnd"/>
+      <w:r>
+        <w:rPr>
+          <w:rFonts w:ascii="Times New Roman" w:hAnsi="Times New Roman" w:cs="Times New Roman"/>
+          <w:b/>
+          <w:bCs/>
+          <w:sz w:val="24"/>
+          <w:szCs w:val="24"/>
+          <w:highlight w:val="cyan"/>
+        </w:rPr>
+        <w:t xml:space="preserve"> commit di local </w:t>
+      </w:r>
+      <w:proofErr w:type="spellStart"/>
+      <w:r>
+        <w:rPr>
+          <w:rFonts w:ascii="Times New Roman" w:hAnsi="Times New Roman" w:cs="Times New Roman"/>
+          <w:b/>
+          <w:bCs/>
+          <w:sz w:val="24"/>
+          <w:szCs w:val="24"/>
+          <w:highlight w:val="cyan"/>
+        </w:rPr>
+        <w:t>ke</w:t>
+      </w:r>
+      <w:proofErr w:type="spellEnd"/>
+      <w:r>
+        <w:rPr>
+          <w:rFonts w:ascii="Times New Roman" w:hAnsi="Times New Roman" w:cs="Times New Roman"/>
+          <w:b/>
+          <w:bCs/>
+          <w:sz w:val="24"/>
+          <w:szCs w:val="24"/>
+          <w:highlight w:val="cyan"/>
+        </w:rPr>
+        <w:t xml:space="preserve"> </w:t>
       </w:r>
       <w:proofErr w:type="spellStart"/>
       <w:r>
@@ -4513,275 +4628,17 @@
         <w:t>github</w:t>
       </w:r>
       <w:proofErr w:type="spellEnd"/>
-    </w:p>
-    <w:p>
-      <w:pPr>
-        <w:pStyle w:val="ListParagraph"/>
-        <w:jc w:val="both"/>
-        <w:rPr>
-          <w:rFonts w:ascii="Times New Roman" w:hAnsi="Times New Roman" w:cs="Times New Roman"/>
-          <w:b/>
-          <w:bCs/>
-          <w:sz w:val="24"/>
-          <w:szCs w:val="24"/>
-        </w:rPr>
-      </w:pPr>
-      <w:r>
-        <w:rPr>
-          <w:rFonts w:ascii="Times New Roman" w:hAnsi="Times New Roman" w:cs="Times New Roman"/>
-          <w:b/>
-          <w:bCs/>
-          <w:sz w:val="24"/>
-          <w:szCs w:val="24"/>
-        </w:rPr>
-        <w:t>$ git pull</w:t>
-      </w:r>
-      <w:r>
-        <w:rPr>
-          <w:rFonts w:ascii="Times New Roman" w:hAnsi="Times New Roman" w:cs="Times New Roman"/>
-          <w:b/>
-          <w:bCs/>
-          <w:sz w:val="24"/>
-          <w:szCs w:val="24"/>
+      <w:r>
+        <w:rPr>
+          <w:rFonts w:ascii="Times New Roman" w:hAnsi="Times New Roman" w:cs="Times New Roman"/>
+          <w:b/>
+          <w:bCs/>
+          <w:sz w:val="24"/>
+          <w:szCs w:val="24"/>
+          <w:highlight w:val="cyan"/>
         </w:rPr>
         <w:t xml:space="preserve"> </w:t>
       </w:r>
-      <w:r>
-        <w:rPr>
-          <w:rFonts w:ascii="Times New Roman" w:hAnsi="Times New Roman" w:cs="Times New Roman"/>
-          <w:b/>
-          <w:bCs/>
-          <w:sz w:val="24"/>
-          <w:szCs w:val="24"/>
-          <w:highlight w:val="cyan"/>
-        </w:rPr>
-        <w:t xml:space="preserve">=&gt; </w:t>
-      </w:r>
-      <w:proofErr w:type="spellStart"/>
-      <w:r>
-        <w:rPr>
-          <w:rFonts w:ascii="Times New Roman" w:hAnsi="Times New Roman" w:cs="Times New Roman"/>
-          <w:b/>
-          <w:bCs/>
-          <w:sz w:val="24"/>
-          <w:szCs w:val="24"/>
-          <w:highlight w:val="cyan"/>
-        </w:rPr>
-        <w:t>untuk</w:t>
-      </w:r>
-      <w:proofErr w:type="spellEnd"/>
-      <w:r>
-        <w:rPr>
-          <w:rFonts w:ascii="Times New Roman" w:hAnsi="Times New Roman" w:cs="Times New Roman"/>
-          <w:b/>
-          <w:bCs/>
-          <w:sz w:val="24"/>
-          <w:szCs w:val="24"/>
-          <w:highlight w:val="cyan"/>
-        </w:rPr>
-        <w:t xml:space="preserve"> </w:t>
-      </w:r>
-      <w:proofErr w:type="spellStart"/>
-      <w:r>
-        <w:rPr>
-          <w:rFonts w:ascii="Times New Roman" w:hAnsi="Times New Roman" w:cs="Times New Roman"/>
-          <w:b/>
-          <w:bCs/>
-          <w:sz w:val="24"/>
-          <w:szCs w:val="24"/>
-          <w:highlight w:val="cyan"/>
-        </w:rPr>
-        <w:t>menarik</w:t>
-      </w:r>
-      <w:proofErr w:type="spellEnd"/>
-      <w:r>
-        <w:rPr>
-          <w:rFonts w:ascii="Times New Roman" w:hAnsi="Times New Roman" w:cs="Times New Roman"/>
-          <w:b/>
-          <w:bCs/>
-          <w:sz w:val="24"/>
-          <w:szCs w:val="24"/>
-          <w:highlight w:val="cyan"/>
-        </w:rPr>
-        <w:t xml:space="preserve"> merge conflict di </w:t>
-      </w:r>
-      <w:proofErr w:type="spellStart"/>
-      <w:r>
-        <w:rPr>
-          <w:rFonts w:ascii="Times New Roman" w:hAnsi="Times New Roman" w:cs="Times New Roman"/>
-          <w:b/>
-          <w:bCs/>
-          <w:sz w:val="24"/>
-          <w:szCs w:val="24"/>
-          <w:highlight w:val="cyan"/>
-        </w:rPr>
-        <w:t>github</w:t>
-      </w:r>
-      <w:proofErr w:type="spellEnd"/>
-    </w:p>
-    <w:p>
-      <w:pPr>
-        <w:pStyle w:val="ListParagraph"/>
-        <w:jc w:val="both"/>
-        <w:rPr>
-          <w:rFonts w:ascii="Times New Roman" w:hAnsi="Times New Roman" w:cs="Times New Roman"/>
-          <w:b/>
-          <w:bCs/>
-          <w:sz w:val="24"/>
-          <w:szCs w:val="24"/>
-        </w:rPr>
-      </w:pPr>
-      <w:r>
-        <w:rPr>
-          <w:rFonts w:ascii="Times New Roman" w:hAnsi="Times New Roman" w:cs="Times New Roman"/>
-          <w:b/>
-          <w:bCs/>
-          <w:sz w:val="24"/>
-          <w:szCs w:val="24"/>
-        </w:rPr>
-        <w:t>$ git push</w:t>
-      </w:r>
-      <w:r>
-        <w:rPr>
-          <w:rFonts w:ascii="Times New Roman" w:hAnsi="Times New Roman" w:cs="Times New Roman"/>
-          <w:b/>
-          <w:bCs/>
-          <w:sz w:val="24"/>
-          <w:szCs w:val="24"/>
-        </w:rPr>
-        <w:t xml:space="preserve"> </w:t>
-      </w:r>
-      <w:r>
-        <w:rPr>
-          <w:rFonts w:ascii="Times New Roman" w:hAnsi="Times New Roman" w:cs="Times New Roman"/>
-          <w:b/>
-          <w:bCs/>
-          <w:sz w:val="24"/>
-          <w:szCs w:val="24"/>
-          <w:highlight w:val="cyan"/>
-        </w:rPr>
-        <w:t xml:space="preserve">=&gt; </w:t>
-      </w:r>
-      <w:proofErr w:type="spellStart"/>
-      <w:r>
-        <w:rPr>
-          <w:rFonts w:ascii="Times New Roman" w:hAnsi="Times New Roman" w:cs="Times New Roman"/>
-          <w:b/>
-          <w:bCs/>
-          <w:sz w:val="24"/>
-          <w:szCs w:val="24"/>
-          <w:highlight w:val="cyan"/>
-        </w:rPr>
-        <w:t>untuk</w:t>
-      </w:r>
-      <w:proofErr w:type="spellEnd"/>
-      <w:r>
-        <w:rPr>
-          <w:rFonts w:ascii="Times New Roman" w:hAnsi="Times New Roman" w:cs="Times New Roman"/>
-          <w:b/>
-          <w:bCs/>
-          <w:sz w:val="24"/>
-          <w:szCs w:val="24"/>
-          <w:highlight w:val="cyan"/>
-        </w:rPr>
-        <w:t xml:space="preserve"> </w:t>
-      </w:r>
-      <w:proofErr w:type="spellStart"/>
-      <w:r>
-        <w:rPr>
-          <w:rFonts w:ascii="Times New Roman" w:hAnsi="Times New Roman" w:cs="Times New Roman"/>
-          <w:b/>
-          <w:bCs/>
-          <w:sz w:val="24"/>
-          <w:szCs w:val="24"/>
-          <w:highlight w:val="cyan"/>
-        </w:rPr>
-        <w:t>mengirim</w:t>
-      </w:r>
-      <w:proofErr w:type="spellEnd"/>
-      <w:r>
-        <w:rPr>
-          <w:rFonts w:ascii="Times New Roman" w:hAnsi="Times New Roman" w:cs="Times New Roman"/>
-          <w:b/>
-          <w:bCs/>
-          <w:sz w:val="24"/>
-          <w:szCs w:val="24"/>
-          <w:highlight w:val="cyan"/>
-        </w:rPr>
-        <w:t xml:space="preserve"> </w:t>
-      </w:r>
-      <w:proofErr w:type="spellStart"/>
-      <w:r>
-        <w:rPr>
-          <w:rFonts w:ascii="Times New Roman" w:hAnsi="Times New Roman" w:cs="Times New Roman"/>
-          <w:b/>
-          <w:bCs/>
-          <w:sz w:val="24"/>
-          <w:szCs w:val="24"/>
-          <w:highlight w:val="cyan"/>
-        </w:rPr>
-        <w:t>perubahan</w:t>
-      </w:r>
-      <w:proofErr w:type="spellEnd"/>
-      <w:r>
-        <w:rPr>
-          <w:rFonts w:ascii="Times New Roman" w:hAnsi="Times New Roman" w:cs="Times New Roman"/>
-          <w:b/>
-          <w:bCs/>
-          <w:sz w:val="24"/>
-          <w:szCs w:val="24"/>
-          <w:highlight w:val="cyan"/>
-        </w:rPr>
-        <w:t xml:space="preserve"> commit di local </w:t>
-      </w:r>
-      <w:proofErr w:type="spellStart"/>
-      <w:r>
-        <w:rPr>
-          <w:rFonts w:ascii="Times New Roman" w:hAnsi="Times New Roman" w:cs="Times New Roman"/>
-          <w:b/>
-          <w:bCs/>
-          <w:sz w:val="24"/>
-          <w:szCs w:val="24"/>
-          <w:highlight w:val="cyan"/>
-        </w:rPr>
-        <w:t>ke</w:t>
-      </w:r>
-      <w:proofErr w:type="spellEnd"/>
-      <w:r>
-        <w:rPr>
-          <w:rFonts w:ascii="Times New Roman" w:hAnsi="Times New Roman" w:cs="Times New Roman"/>
-          <w:b/>
-          <w:bCs/>
-          <w:sz w:val="24"/>
-          <w:szCs w:val="24"/>
-          <w:highlight w:val="cyan"/>
-        </w:rPr>
-        <w:t xml:space="preserve"> </w:t>
-      </w:r>
-      <w:proofErr w:type="spellStart"/>
-      <w:r>
-        <w:rPr>
-          <w:rFonts w:ascii="Times New Roman" w:hAnsi="Times New Roman" w:cs="Times New Roman"/>
-          <w:b/>
-          <w:bCs/>
-          <w:sz w:val="24"/>
-          <w:szCs w:val="24"/>
-          <w:highlight w:val="cyan"/>
-        </w:rPr>
-        <w:t>github</w:t>
-      </w:r>
-      <w:proofErr w:type="spellEnd"/>
-      <w:r>
-        <w:rPr>
-          <w:rFonts w:ascii="Times New Roman" w:hAnsi="Times New Roman" w:cs="Times New Roman"/>
-          <w:b/>
-          <w:bCs/>
-          <w:sz w:val="24"/>
-          <w:szCs w:val="24"/>
-          <w:highlight w:val="cyan"/>
-        </w:rPr>
-        <w:t xml:space="preserve"> </w:t>
-      </w:r>
       <w:proofErr w:type="spellStart"/>
       <w:r>
         <w:rPr>
@@ -4805,387 +4662,6 @@
           <w:highlight w:val="cyan"/>
         </w:rPr>
         <w:t xml:space="preserve"> up to date</w:t>
-      </w:r>
-    </w:p>
-    <w:p>
-      <w:pPr>
-        <w:pStyle w:val="ListParagraph"/>
-        <w:jc w:val="both"/>
-        <w:rPr>
-          <w:rFonts w:ascii="Times New Roman" w:hAnsi="Times New Roman" w:cs="Times New Roman"/>
-          <w:b/>
-          <w:bCs/>
-          <w:sz w:val="24"/>
-          <w:szCs w:val="24"/>
-        </w:rPr>
-      </w:pPr>
-    </w:p>
-    <w:p>
-      <w:pPr>
-        <w:pStyle w:val="ListParagraph"/>
-        <w:jc w:val="both"/>
-        <w:rPr>
-          <w:rFonts w:ascii="Times New Roman" w:hAnsi="Times New Roman" w:cs="Times New Roman"/>
-          <w:b/>
-          <w:bCs/>
-          <w:sz w:val="24"/>
-          <w:szCs w:val="24"/>
-        </w:rPr>
-      </w:pPr>
-    </w:p>
-    <w:p>
-      <w:pPr>
-        <w:pStyle w:val="ListParagraph"/>
-        <w:jc w:val="both"/>
-        <w:rPr>
-          <w:rFonts w:ascii="Times New Roman" w:hAnsi="Times New Roman" w:cs="Times New Roman"/>
-          <w:b/>
-          <w:bCs/>
-          <w:sz w:val="24"/>
-          <w:szCs w:val="24"/>
-        </w:rPr>
-      </w:pPr>
-    </w:p>
-    <w:p>
-      <w:pPr>
-        <w:pStyle w:val="ListParagraph"/>
-        <w:numPr>
-          <w:ilvl w:val="0"/>
-          <w:numId w:val="1"/>
-        </w:numPr>
-        <w:jc w:val="both"/>
-        <w:rPr>
-          <w:rFonts w:ascii="Times New Roman" w:hAnsi="Times New Roman" w:cs="Times New Roman"/>
-          <w:b/>
-          <w:bCs/>
-          <w:sz w:val="24"/>
-          <w:szCs w:val="24"/>
-        </w:rPr>
-      </w:pPr>
-      <w:r>
-        <w:rPr>
-          <w:rFonts w:ascii="Times New Roman" w:hAnsi="Times New Roman" w:cs="Times New Roman"/>
-          <w:b/>
-          <w:bCs/>
-          <w:sz w:val="24"/>
-          <w:szCs w:val="24"/>
-        </w:rPr>
-        <w:t>Multiple remote</w:t>
-      </w:r>
-    </w:p>
-    <w:p>
-      <w:pPr>
-        <w:pStyle w:val="ListParagraph"/>
-        <w:jc w:val="both"/>
-        <w:rPr>
-          <w:rFonts w:ascii="Times New Roman" w:hAnsi="Times New Roman" w:cs="Times New Roman"/>
-          <w:b/>
-          <w:bCs/>
-          <w:sz w:val="24"/>
-          <w:szCs w:val="24"/>
-        </w:rPr>
-      </w:pPr>
-    </w:p>
-    <w:p>
-      <w:pPr>
-        <w:pStyle w:val="ListParagraph"/>
-        <w:jc w:val="both"/>
-        <w:rPr>
-          <w:rFonts w:ascii="Times New Roman" w:hAnsi="Times New Roman" w:cs="Times New Roman"/>
-          <w:b/>
-          <w:bCs/>
-          <w:sz w:val="24"/>
-          <w:szCs w:val="24"/>
-        </w:rPr>
-      </w:pPr>
-      <w:r>
-        <w:rPr>
-          <w:rFonts w:ascii="Times New Roman" w:hAnsi="Times New Roman" w:cs="Times New Roman"/>
-          <w:b/>
-          <w:bCs/>
-          <w:sz w:val="24"/>
-          <w:szCs w:val="24"/>
-        </w:rPr>
-        <w:t>$ git clone (Alamat fork)</w:t>
-      </w:r>
-    </w:p>
-    <w:p>
-      <w:pPr>
-        <w:pStyle w:val="ListParagraph"/>
-        <w:jc w:val="both"/>
-        <w:rPr>
-          <w:rFonts w:ascii="Times New Roman" w:hAnsi="Times New Roman" w:cs="Times New Roman"/>
-          <w:b/>
-          <w:bCs/>
-          <w:sz w:val="24"/>
-          <w:szCs w:val="24"/>
-        </w:rPr>
-      </w:pPr>
-      <w:r>
-        <w:rPr>
-          <w:rFonts w:ascii="Times New Roman" w:hAnsi="Times New Roman" w:cs="Times New Roman"/>
-          <w:b/>
-          <w:bCs/>
-          <w:sz w:val="24"/>
-          <w:szCs w:val="24"/>
-        </w:rPr>
-        <w:t>$ git remote add (</w:t>
-      </w:r>
-      <w:proofErr w:type="spellStart"/>
-      <w:r>
-        <w:rPr>
-          <w:rFonts w:ascii="Times New Roman" w:hAnsi="Times New Roman" w:cs="Times New Roman"/>
-          <w:b/>
-          <w:bCs/>
-          <w:sz w:val="24"/>
-          <w:szCs w:val="24"/>
-        </w:rPr>
-        <w:t>nama</w:t>
-      </w:r>
-      <w:proofErr w:type="spellEnd"/>
-      <w:r>
-        <w:rPr>
-          <w:rFonts w:ascii="Times New Roman" w:hAnsi="Times New Roman" w:cs="Times New Roman"/>
-          <w:b/>
-          <w:bCs/>
-          <w:sz w:val="24"/>
-          <w:szCs w:val="24"/>
-        </w:rPr>
-        <w:t xml:space="preserve"> remote </w:t>
-      </w:r>
-      <w:proofErr w:type="spellStart"/>
-      <w:r>
-        <w:rPr>
-          <w:rFonts w:ascii="Times New Roman" w:hAnsi="Times New Roman" w:cs="Times New Roman"/>
-          <w:b/>
-          <w:bCs/>
-          <w:sz w:val="24"/>
-          <w:szCs w:val="24"/>
-        </w:rPr>
-        <w:t>yg</w:t>
-      </w:r>
-      <w:proofErr w:type="spellEnd"/>
-      <w:r>
-        <w:rPr>
-          <w:rFonts w:ascii="Times New Roman" w:hAnsi="Times New Roman" w:cs="Times New Roman"/>
-          <w:b/>
-          <w:bCs/>
-          <w:sz w:val="24"/>
-          <w:szCs w:val="24"/>
-        </w:rPr>
-        <w:t xml:space="preserve"> </w:t>
-      </w:r>
-      <w:proofErr w:type="spellStart"/>
-      <w:r>
-        <w:rPr>
-          <w:rFonts w:ascii="Times New Roman" w:hAnsi="Times New Roman" w:cs="Times New Roman"/>
-          <w:b/>
-          <w:bCs/>
-          <w:sz w:val="24"/>
-          <w:szCs w:val="24"/>
-        </w:rPr>
-        <w:t>ingin</w:t>
-      </w:r>
-      <w:proofErr w:type="spellEnd"/>
-      <w:r>
-        <w:rPr>
-          <w:rFonts w:ascii="Times New Roman" w:hAnsi="Times New Roman" w:cs="Times New Roman"/>
-          <w:b/>
-          <w:bCs/>
-          <w:sz w:val="24"/>
-          <w:szCs w:val="24"/>
-        </w:rPr>
-        <w:t xml:space="preserve"> fork / Alamat fork)</w:t>
-      </w:r>
-    </w:p>
-    <w:p>
-      <w:pPr>
-        <w:pStyle w:val="ListParagraph"/>
-        <w:jc w:val="both"/>
-        <w:rPr>
-          <w:rFonts w:ascii="Times New Roman" w:hAnsi="Times New Roman" w:cs="Times New Roman"/>
-          <w:b/>
-          <w:bCs/>
-          <w:sz w:val="24"/>
-          <w:szCs w:val="24"/>
-        </w:rPr>
-      </w:pPr>
-      <w:r>
-        <w:rPr>
-          <w:rFonts w:ascii="Times New Roman" w:hAnsi="Times New Roman" w:cs="Times New Roman"/>
-          <w:b/>
-          <w:bCs/>
-          <w:sz w:val="24"/>
-          <w:szCs w:val="24"/>
-        </w:rPr>
-        <w:t>$ git fetch (</w:t>
-      </w:r>
-      <w:proofErr w:type="spellStart"/>
-      <w:r>
-        <w:rPr>
-          <w:rFonts w:ascii="Times New Roman" w:hAnsi="Times New Roman" w:cs="Times New Roman"/>
-          <w:b/>
-          <w:bCs/>
-          <w:sz w:val="24"/>
-          <w:szCs w:val="24"/>
-        </w:rPr>
-        <w:t>nama</w:t>
-      </w:r>
-      <w:proofErr w:type="spellEnd"/>
-      <w:r>
-        <w:rPr>
-          <w:rFonts w:ascii="Times New Roman" w:hAnsi="Times New Roman" w:cs="Times New Roman"/>
-          <w:b/>
-          <w:bCs/>
-          <w:sz w:val="24"/>
-          <w:szCs w:val="24"/>
-        </w:rPr>
-        <w:t xml:space="preserve"> remote </w:t>
-      </w:r>
-      <w:proofErr w:type="spellStart"/>
-      <w:r>
-        <w:rPr>
-          <w:rFonts w:ascii="Times New Roman" w:hAnsi="Times New Roman" w:cs="Times New Roman"/>
-          <w:b/>
-          <w:bCs/>
-          <w:sz w:val="24"/>
-          <w:szCs w:val="24"/>
-        </w:rPr>
-        <w:t>yg</w:t>
-      </w:r>
-      <w:proofErr w:type="spellEnd"/>
-      <w:r>
-        <w:rPr>
-          <w:rFonts w:ascii="Times New Roman" w:hAnsi="Times New Roman" w:cs="Times New Roman"/>
-          <w:b/>
-          <w:bCs/>
-          <w:sz w:val="24"/>
-          <w:szCs w:val="24"/>
-        </w:rPr>
-        <w:t xml:space="preserve"> </w:t>
-      </w:r>
-      <w:proofErr w:type="spellStart"/>
-      <w:r>
-        <w:rPr>
-          <w:rFonts w:ascii="Times New Roman" w:hAnsi="Times New Roman" w:cs="Times New Roman"/>
-          <w:b/>
-          <w:bCs/>
-          <w:sz w:val="24"/>
-          <w:szCs w:val="24"/>
-        </w:rPr>
-        <w:t>difork</w:t>
-      </w:r>
-      <w:proofErr w:type="spellEnd"/>
-      <w:r>
-        <w:rPr>
-          <w:rFonts w:ascii="Times New Roman" w:hAnsi="Times New Roman" w:cs="Times New Roman"/>
-          <w:b/>
-          <w:bCs/>
-          <w:sz w:val="24"/>
-          <w:szCs w:val="24"/>
-        </w:rPr>
-        <w:t xml:space="preserve">) =&gt; </w:t>
-      </w:r>
-      <w:proofErr w:type="spellStart"/>
-      <w:r>
-        <w:rPr>
-          <w:rFonts w:ascii="Times New Roman" w:hAnsi="Times New Roman" w:cs="Times New Roman"/>
-          <w:b/>
-          <w:bCs/>
-          <w:sz w:val="24"/>
-          <w:szCs w:val="24"/>
-        </w:rPr>
-        <w:t>untuk</w:t>
-      </w:r>
-      <w:proofErr w:type="spellEnd"/>
-      <w:r>
-        <w:rPr>
-          <w:rFonts w:ascii="Times New Roman" w:hAnsi="Times New Roman" w:cs="Times New Roman"/>
-          <w:b/>
-          <w:bCs/>
-          <w:sz w:val="24"/>
-          <w:szCs w:val="24"/>
-        </w:rPr>
-        <w:t xml:space="preserve"> </w:t>
-      </w:r>
-      <w:proofErr w:type="spellStart"/>
-      <w:r>
-        <w:rPr>
-          <w:rFonts w:ascii="Times New Roman" w:hAnsi="Times New Roman" w:cs="Times New Roman"/>
-          <w:b/>
-          <w:bCs/>
-          <w:sz w:val="24"/>
-          <w:szCs w:val="24"/>
-        </w:rPr>
-        <w:t>melihat</w:t>
-      </w:r>
-      <w:proofErr w:type="spellEnd"/>
-      <w:r>
-        <w:rPr>
-          <w:rFonts w:ascii="Times New Roman" w:hAnsi="Times New Roman" w:cs="Times New Roman"/>
-          <w:b/>
-          <w:bCs/>
-          <w:sz w:val="24"/>
-          <w:szCs w:val="24"/>
-        </w:rPr>
-        <w:t xml:space="preserve"> update </w:t>
-      </w:r>
-      <w:proofErr w:type="spellStart"/>
-      <w:r>
-        <w:rPr>
-          <w:rFonts w:ascii="Times New Roman" w:hAnsi="Times New Roman" w:cs="Times New Roman"/>
-          <w:b/>
-          <w:bCs/>
-          <w:sz w:val="24"/>
-          <w:szCs w:val="24"/>
-        </w:rPr>
-        <w:t>perubahan</w:t>
-      </w:r>
-      <w:proofErr w:type="spellEnd"/>
-      <w:r>
-        <w:rPr>
-          <w:rFonts w:ascii="Times New Roman" w:hAnsi="Times New Roman" w:cs="Times New Roman"/>
-          <w:b/>
-          <w:bCs/>
-          <w:sz w:val="24"/>
-          <w:szCs w:val="24"/>
-        </w:rPr>
-        <w:t xml:space="preserve"> pada remote </w:t>
-      </w:r>
-      <w:proofErr w:type="spellStart"/>
-      <w:r>
-        <w:rPr>
-          <w:rFonts w:ascii="Times New Roman" w:hAnsi="Times New Roman" w:cs="Times New Roman"/>
-          <w:b/>
-          <w:bCs/>
-          <w:sz w:val="24"/>
-          <w:szCs w:val="24"/>
-        </w:rPr>
-        <w:t>aslinya</w:t>
-      </w:r>
-      <w:proofErr w:type="spellEnd"/>
-    </w:p>
-    <w:p>
-      <w:pPr>
-        <w:pStyle w:val="ListParagraph"/>
-        <w:jc w:val="both"/>
-        <w:rPr>
-          <w:rFonts w:ascii="Times New Roman" w:hAnsi="Times New Roman" w:cs="Times New Roman"/>
-          <w:b/>
-          <w:bCs/>
-          <w:sz w:val="24"/>
-          <w:szCs w:val="24"/>
-        </w:rPr>
-      </w:pPr>
-      <w:r>
-        <w:rPr>
-          <w:rFonts w:ascii="Times New Roman" w:hAnsi="Times New Roman" w:cs="Times New Roman"/>
-          <w:b/>
-          <w:bCs/>
-          <w:sz w:val="24"/>
-          <w:szCs w:val="24"/>
-        </w:rPr>
-        <w:t xml:space="preserve">$ git </w:t>
       </w:r>
     </w:p>
     <w:p>

</xml_diff>

<commit_message>
menambahkan beberapa istilah PART 2 yang sering digunakan dalam GIT
</commit_message>
<xml_diff>
--- a/Belajar Git dan Github.docx
+++ b/Belajar Git dan Github.docx
@@ -136,6 +136,16 @@
           <w:szCs w:val="24"/>
         </w:rPr>
         <w:tab/>
+      </w:r>
+      <w:proofErr w:type="gramStart"/>
+      <w:r>
+        <w:rPr>
+          <w:rFonts w:ascii="Times New Roman" w:hAnsi="Times New Roman" w:cs="Times New Roman"/>
+          <w:b/>
+          <w:bCs/>
+          <w:sz w:val="24"/>
+          <w:szCs w:val="24"/>
+        </w:rPr>
         <w:t xml:space="preserve">“ </w:t>
       </w:r>
       <w:proofErr w:type="spellStart"/>
@@ -150,6 +160,7 @@
         <w:t>Sistem</w:t>
       </w:r>
       <w:proofErr w:type="spellEnd"/>
+      <w:proofErr w:type="gramEnd"/>
       <w:r>
         <w:rPr>
           <w:rFonts w:ascii="Times New Roman" w:hAnsi="Times New Roman" w:cs="Times New Roman"/>
@@ -337,15 +348,27 @@
           <w:szCs w:val="24"/>
         </w:rPr>
       </w:pPr>
-      <w:r>
-        <w:rPr>
-          <w:rFonts w:ascii="Times New Roman" w:hAnsi="Times New Roman" w:cs="Times New Roman"/>
-          <w:b/>
-          <w:bCs/>
-          <w:sz w:val="24"/>
-          <w:szCs w:val="24"/>
-        </w:rPr>
-        <w:t xml:space="preserve">“ Salah </w:t>
+      <w:proofErr w:type="gramStart"/>
+      <w:r>
+        <w:rPr>
+          <w:rFonts w:ascii="Times New Roman" w:hAnsi="Times New Roman" w:cs="Times New Roman"/>
+          <w:b/>
+          <w:bCs/>
+          <w:sz w:val="24"/>
+          <w:szCs w:val="24"/>
+        </w:rPr>
+        <w:t>“ Salah</w:t>
+      </w:r>
+      <w:proofErr w:type="gramEnd"/>
+      <w:r>
+        <w:rPr>
+          <w:rFonts w:ascii="Times New Roman" w:hAnsi="Times New Roman" w:cs="Times New Roman"/>
+          <w:b/>
+          <w:bCs/>
+          <w:sz w:val="24"/>
+          <w:szCs w:val="24"/>
+        </w:rPr>
+        <w:t xml:space="preserve"> </w:t>
       </w:r>
       <w:proofErr w:type="spellStart"/>
       <w:r>
@@ -650,15 +673,27 @@
           <w:szCs w:val="24"/>
         </w:rPr>
       </w:pPr>
-      <w:r>
-        <w:rPr>
-          <w:rFonts w:ascii="Times New Roman" w:hAnsi="Times New Roman" w:cs="Times New Roman"/>
-          <w:b/>
-          <w:bCs/>
-          <w:sz w:val="24"/>
-          <w:szCs w:val="24"/>
-        </w:rPr>
-        <w:t xml:space="preserve">“ Folder project </w:t>
+      <w:proofErr w:type="gramStart"/>
+      <w:r>
+        <w:rPr>
+          <w:rFonts w:ascii="Times New Roman" w:hAnsi="Times New Roman" w:cs="Times New Roman"/>
+          <w:b/>
+          <w:bCs/>
+          <w:sz w:val="24"/>
+          <w:szCs w:val="24"/>
+        </w:rPr>
+        <w:t>“ Folder</w:t>
+      </w:r>
+      <w:proofErr w:type="gramEnd"/>
+      <w:r>
+        <w:rPr>
+          <w:rFonts w:ascii="Times New Roman" w:hAnsi="Times New Roman" w:cs="Times New Roman"/>
+          <w:b/>
+          <w:bCs/>
+          <w:sz w:val="24"/>
+          <w:szCs w:val="24"/>
+        </w:rPr>
+        <w:t xml:space="preserve"> project </w:t>
       </w:r>
       <w:proofErr w:type="spellStart"/>
       <w:r>
@@ -737,6 +772,7 @@
           <w:szCs w:val="24"/>
         </w:rPr>
       </w:pPr>
+      <w:proofErr w:type="gramStart"/>
       <w:r>
         <w:rPr>
           <w:rFonts w:ascii="Times New Roman" w:hAnsi="Times New Roman" w:cs="Times New Roman"/>
@@ -759,6 +795,7 @@
         <w:t>Rekaman</w:t>
       </w:r>
       <w:proofErr w:type="spellEnd"/>
+      <w:proofErr w:type="gramEnd"/>
       <w:r>
         <w:rPr>
           <w:rFonts w:ascii="Times New Roman" w:hAnsi="Times New Roman" w:cs="Times New Roman"/>
@@ -868,6 +905,7 @@
           <w:szCs w:val="24"/>
         </w:rPr>
       </w:pPr>
+      <w:proofErr w:type="gramStart"/>
       <w:r>
         <w:rPr>
           <w:rFonts w:ascii="Times New Roman" w:hAnsi="Times New Roman" w:cs="Times New Roman"/>
@@ -890,6 +928,7 @@
         <w:t>Penanda</w:t>
       </w:r>
       <w:proofErr w:type="spellEnd"/>
+      <w:proofErr w:type="gramEnd"/>
       <w:r>
         <w:rPr>
           <w:rFonts w:ascii="Times New Roman" w:hAnsi="Times New Roman" w:cs="Times New Roman"/>
@@ -1012,6 +1051,7 @@
           <w:szCs w:val="24"/>
         </w:rPr>
       </w:pPr>
+      <w:proofErr w:type="gramStart"/>
       <w:r>
         <w:rPr>
           <w:rFonts w:ascii="Times New Roman" w:hAnsi="Times New Roman" w:cs="Times New Roman"/>
@@ -1034,6 +1074,7 @@
         <w:t>Berpindah</w:t>
       </w:r>
       <w:proofErr w:type="spellEnd"/>
+      <w:proofErr w:type="gramEnd"/>
       <w:r>
         <w:rPr>
           <w:rFonts w:ascii="Times New Roman" w:hAnsi="Times New Roman" w:cs="Times New Roman"/>
@@ -1144,15 +1185,27 @@
           <w:szCs w:val="24"/>
         </w:rPr>
       </w:pPr>
-      <w:r>
-        <w:rPr>
-          <w:rFonts w:ascii="Times New Roman" w:hAnsi="Times New Roman" w:cs="Times New Roman"/>
-          <w:b/>
-          <w:bCs/>
-          <w:sz w:val="24"/>
-          <w:szCs w:val="24"/>
-        </w:rPr>
-        <w:t xml:space="preserve">“ Cabang </w:t>
+      <w:proofErr w:type="gramStart"/>
+      <w:r>
+        <w:rPr>
+          <w:rFonts w:ascii="Times New Roman" w:hAnsi="Times New Roman" w:cs="Times New Roman"/>
+          <w:b/>
+          <w:bCs/>
+          <w:sz w:val="24"/>
+          <w:szCs w:val="24"/>
+        </w:rPr>
+        <w:t>“ Cabang</w:t>
+      </w:r>
+      <w:proofErr w:type="gramEnd"/>
+      <w:r>
+        <w:rPr>
+          <w:rFonts w:ascii="Times New Roman" w:hAnsi="Times New Roman" w:cs="Times New Roman"/>
+          <w:b/>
+          <w:bCs/>
+          <w:sz w:val="24"/>
+          <w:szCs w:val="24"/>
+        </w:rPr>
+        <w:t xml:space="preserve"> </w:t>
       </w:r>
       <w:proofErr w:type="spellStart"/>
       <w:r>
@@ -1288,6 +1341,7 @@
           <w:szCs w:val="24"/>
         </w:rPr>
       </w:pPr>
+      <w:proofErr w:type="gramStart"/>
       <w:r>
         <w:rPr>
           <w:rFonts w:ascii="Times New Roman" w:hAnsi="Times New Roman" w:cs="Times New Roman"/>
@@ -1310,6 +1364,7 @@
         <w:t>Menggabungkan</w:t>
       </w:r>
       <w:proofErr w:type="spellEnd"/>
+      <w:proofErr w:type="gramEnd"/>
       <w:r>
         <w:rPr>
           <w:rFonts w:ascii="Times New Roman" w:hAnsi="Times New Roman" w:cs="Times New Roman"/>
@@ -1388,6 +1443,7 @@
           <w:szCs w:val="24"/>
         </w:rPr>
       </w:pPr>
+      <w:proofErr w:type="gramStart"/>
       <w:r>
         <w:rPr>
           <w:rFonts w:ascii="Times New Roman" w:hAnsi="Times New Roman" w:cs="Times New Roman"/>
@@ -1410,6 +1466,7 @@
         <w:t>Sumber</w:t>
       </w:r>
       <w:proofErr w:type="spellEnd"/>
+      <w:proofErr w:type="gramEnd"/>
       <w:r>
         <w:rPr>
           <w:rFonts w:ascii="Times New Roman" w:hAnsi="Times New Roman" w:cs="Times New Roman"/>
@@ -1510,6 +1567,7 @@
           <w:szCs w:val="24"/>
         </w:rPr>
       </w:pPr>
+      <w:proofErr w:type="gramStart"/>
       <w:r>
         <w:rPr>
           <w:rFonts w:ascii="Times New Roman" w:hAnsi="Times New Roman" w:cs="Times New Roman"/>
@@ -1532,6 +1590,7 @@
         <w:t>Mengambil</w:t>
       </w:r>
       <w:proofErr w:type="spellEnd"/>
+      <w:proofErr w:type="gramEnd"/>
       <w:r>
         <w:rPr>
           <w:rFonts w:ascii="Times New Roman" w:hAnsi="Times New Roman" w:cs="Times New Roman"/>
@@ -1632,6 +1691,7 @@
           <w:szCs w:val="24"/>
         </w:rPr>
       </w:pPr>
+      <w:proofErr w:type="gramStart"/>
       <w:r>
         <w:rPr>
           <w:rFonts w:ascii="Times New Roman" w:hAnsi="Times New Roman" w:cs="Times New Roman"/>
@@ -1654,6 +1714,7 @@
         <w:t>Mengirimkan</w:t>
       </w:r>
       <w:proofErr w:type="spellEnd"/>
+      <w:proofErr w:type="gramEnd"/>
       <w:r>
         <w:rPr>
           <w:rFonts w:ascii="Times New Roman" w:hAnsi="Times New Roman" w:cs="Times New Roman"/>
@@ -1754,6 +1815,7 @@
           <w:szCs w:val="24"/>
         </w:rPr>
       </w:pPr>
+      <w:proofErr w:type="gramStart"/>
       <w:r>
         <w:rPr>
           <w:rFonts w:ascii="Times New Roman" w:hAnsi="Times New Roman" w:cs="Times New Roman"/>
@@ -1776,6 +1838,7 @@
         <w:t>Mengambil</w:t>
       </w:r>
       <w:proofErr w:type="spellEnd"/>
+      <w:proofErr w:type="gramEnd"/>
       <w:r>
         <w:rPr>
           <w:rFonts w:ascii="Times New Roman" w:hAnsi="Times New Roman" w:cs="Times New Roman"/>
@@ -2245,8 +2308,20 @@
           <w:sz w:val="24"/>
           <w:szCs w:val="24"/>
         </w:rPr>
-        <w:t>$git add .</w:t>
-      </w:r>
+        <w:t xml:space="preserve">$git </w:t>
+      </w:r>
+      <w:proofErr w:type="gramStart"/>
+      <w:r>
+        <w:rPr>
+          <w:rFonts w:ascii="Times New Roman" w:hAnsi="Times New Roman" w:cs="Times New Roman"/>
+          <w:b/>
+          <w:bCs/>
+          <w:sz w:val="24"/>
+          <w:szCs w:val="24"/>
+        </w:rPr>
+        <w:t>add .</w:t>
+      </w:r>
+      <w:proofErr w:type="gramEnd"/>
     </w:p>
     <w:p>
       <w:pPr>
@@ -3324,6 +3399,7 @@
         <w:t xml:space="preserve"> </w:t>
       </w:r>
       <w:proofErr w:type="spellStart"/>
+      <w:proofErr w:type="gramStart"/>
       <w:r>
         <w:rPr>
           <w:rFonts w:ascii="Times New Roman" w:hAnsi="Times New Roman" w:cs="Times New Roman"/>
@@ -3357,6 +3433,7 @@
         <w:t>melihat</w:t>
       </w:r>
       <w:proofErr w:type="spellEnd"/>
+      <w:proofErr w:type="gramEnd"/>
       <w:r>
         <w:rPr>
           <w:rFonts w:ascii="Times New Roman" w:hAnsi="Times New Roman" w:cs="Times New Roman"/>
@@ -3575,7 +3652,29 @@
           <w:sz w:val="24"/>
           <w:szCs w:val="24"/>
         </w:rPr>
-        <w:t>$ alias graph =”git log –all –decorate –</w:t>
+        <w:t xml:space="preserve">$ alias graph </w:t>
+      </w:r>
+      <w:proofErr w:type="gramStart"/>
+      <w:r>
+        <w:rPr>
+          <w:rFonts w:ascii="Times New Roman" w:hAnsi="Times New Roman" w:cs="Times New Roman"/>
+          <w:b/>
+          <w:bCs/>
+          <w:sz w:val="24"/>
+          <w:szCs w:val="24"/>
+        </w:rPr>
+        <w:t>=”git</w:t>
+      </w:r>
+      <w:proofErr w:type="gramEnd"/>
+      <w:r>
+        <w:rPr>
+          <w:rFonts w:ascii="Times New Roman" w:hAnsi="Times New Roman" w:cs="Times New Roman"/>
+          <w:b/>
+          <w:bCs/>
+          <w:sz w:val="24"/>
+          <w:szCs w:val="24"/>
+        </w:rPr>
+        <w:t xml:space="preserve"> log –all –decorate –</w:t>
       </w:r>
       <w:proofErr w:type="spellStart"/>
       <w:r>
@@ -3947,7 +4046,29 @@
           <w:sz w:val="24"/>
           <w:szCs w:val="24"/>
         </w:rPr>
-        <w:t xml:space="preserve">$ git add . </w:t>
+        <w:t xml:space="preserve">$ git </w:t>
+      </w:r>
+      <w:proofErr w:type="gramStart"/>
+      <w:r>
+        <w:rPr>
+          <w:rFonts w:ascii="Times New Roman" w:hAnsi="Times New Roman" w:cs="Times New Roman"/>
+          <w:b/>
+          <w:bCs/>
+          <w:sz w:val="24"/>
+          <w:szCs w:val="24"/>
+        </w:rPr>
+        <w:t>add .</w:t>
+      </w:r>
+      <w:proofErr w:type="gramEnd"/>
+      <w:r>
+        <w:rPr>
+          <w:rFonts w:ascii="Times New Roman" w:hAnsi="Times New Roman" w:cs="Times New Roman"/>
+          <w:b/>
+          <w:bCs/>
+          <w:sz w:val="24"/>
+          <w:szCs w:val="24"/>
+        </w:rPr>
+        <w:t xml:space="preserve"> </w:t>
       </w:r>
     </w:p>
     <w:p>
@@ -4192,7 +4313,29 @@
           <w:sz w:val="24"/>
           <w:szCs w:val="24"/>
         </w:rPr>
-        <w:t xml:space="preserve">$ git add . </w:t>
+        <w:t xml:space="preserve">$ git </w:t>
+      </w:r>
+      <w:proofErr w:type="gramStart"/>
+      <w:r>
+        <w:rPr>
+          <w:rFonts w:ascii="Times New Roman" w:hAnsi="Times New Roman" w:cs="Times New Roman"/>
+          <w:b/>
+          <w:bCs/>
+          <w:sz w:val="24"/>
+          <w:szCs w:val="24"/>
+        </w:rPr>
+        <w:t>add .</w:t>
+      </w:r>
+      <w:proofErr w:type="gramEnd"/>
+      <w:r>
+        <w:rPr>
+          <w:rFonts w:ascii="Times New Roman" w:hAnsi="Times New Roman" w:cs="Times New Roman"/>
+          <w:b/>
+          <w:bCs/>
+          <w:sz w:val="24"/>
+          <w:szCs w:val="24"/>
+        </w:rPr>
+        <w:t xml:space="preserve"> </w:t>
       </w:r>
     </w:p>
     <w:p>
@@ -4702,6 +4845,17 @@
           <w:szCs w:val="24"/>
         </w:rPr>
       </w:pPr>
+      <w:r>
+        <w:rPr>
+          <w:rFonts w:ascii="Times New Roman" w:hAnsi="Times New Roman" w:cs="Times New Roman"/>
+          <w:b/>
+          <w:bCs/>
+          <w:sz w:val="24"/>
+          <w:szCs w:val="24"/>
+        </w:rPr>
+        <w:tab/>
+        <w:t>ISTILAH GIT PART 2</w:t>
+      </w:r>
     </w:p>
     <w:p>
       <w:pPr>
@@ -4718,27 +4872,4295 @@
     </w:p>
     <w:p>
       <w:pPr>
-        <w:jc w:val="both"/>
-        <w:rPr>
-          <w:rFonts w:ascii="Times New Roman" w:hAnsi="Times New Roman" w:cs="Times New Roman"/>
-          <w:b/>
-          <w:bCs/>
-          <w:sz w:val="24"/>
-          <w:szCs w:val="24"/>
-        </w:rPr>
-      </w:pPr>
-    </w:p>
-    <w:p>
-      <w:pPr>
-        <w:jc w:val="both"/>
-        <w:rPr>
-          <w:rFonts w:ascii="Times New Roman" w:hAnsi="Times New Roman" w:cs="Times New Roman"/>
-          <w:b/>
-          <w:bCs/>
-          <w:sz w:val="24"/>
-          <w:szCs w:val="24"/>
-        </w:rPr>
-      </w:pPr>
+        <w:rPr>
+          <w:shd w:val="clear" w:color="auto" w:fill="18181B"/>
+        </w:rPr>
+      </w:pPr>
+      <w:r>
+        <w:rPr>
+          <w:rStyle w:val="Strong"/>
+          <w:rFonts w:ascii="Open Sans" w:hAnsi="Open Sans" w:cs="Open Sans"/>
+          <w:color w:val="FAFAFA"/>
+          <w:spacing w:val="1"/>
+          <w:sz w:val="27"/>
+          <w:szCs w:val="27"/>
+          <w:shd w:val="clear" w:color="auto" w:fill="18181B"/>
+        </w:rPr>
+        <w:t>Code Reviews</w:t>
+      </w:r>
+      <w:r>
+        <w:br/>
+      </w:r>
+      <w:proofErr w:type="spellStart"/>
+      <w:r>
+        <w:rPr>
+          <w:shd w:val="clear" w:color="auto" w:fill="18181B"/>
+        </w:rPr>
+        <w:t>Sebuah</w:t>
+      </w:r>
+      <w:proofErr w:type="spellEnd"/>
+      <w:r>
+        <w:rPr>
+          <w:shd w:val="clear" w:color="auto" w:fill="18181B"/>
+        </w:rPr>
+        <w:t xml:space="preserve"> </w:t>
+      </w:r>
+      <w:proofErr w:type="spellStart"/>
+      <w:r>
+        <w:rPr>
+          <w:shd w:val="clear" w:color="auto" w:fill="18181B"/>
+        </w:rPr>
+        <w:t>fitur</w:t>
+      </w:r>
+      <w:proofErr w:type="spellEnd"/>
+      <w:r>
+        <w:rPr>
+          <w:shd w:val="clear" w:color="auto" w:fill="18181B"/>
+        </w:rPr>
+        <w:t xml:space="preserve"> </w:t>
+      </w:r>
+      <w:proofErr w:type="spellStart"/>
+      <w:r>
+        <w:rPr>
+          <w:shd w:val="clear" w:color="auto" w:fill="18181B"/>
+        </w:rPr>
+        <w:t>untuk</w:t>
+      </w:r>
+      <w:proofErr w:type="spellEnd"/>
+      <w:r>
+        <w:rPr>
+          <w:shd w:val="clear" w:color="auto" w:fill="18181B"/>
+        </w:rPr>
+        <w:t xml:space="preserve"> </w:t>
+      </w:r>
+      <w:proofErr w:type="spellStart"/>
+      <w:r>
+        <w:rPr>
+          <w:shd w:val="clear" w:color="auto" w:fill="18181B"/>
+        </w:rPr>
+        <w:t>memeriksa</w:t>
+      </w:r>
+      <w:proofErr w:type="spellEnd"/>
+      <w:r>
+        <w:rPr>
+          <w:shd w:val="clear" w:color="auto" w:fill="18181B"/>
+        </w:rPr>
+        <w:t xml:space="preserve"> </w:t>
+      </w:r>
+      <w:proofErr w:type="spellStart"/>
+      <w:r>
+        <w:rPr>
+          <w:shd w:val="clear" w:color="auto" w:fill="18181B"/>
+        </w:rPr>
+        <w:t>kode</w:t>
+      </w:r>
+      <w:proofErr w:type="spellEnd"/>
+      <w:r>
+        <w:rPr>
+          <w:shd w:val="clear" w:color="auto" w:fill="18181B"/>
+        </w:rPr>
+        <w:t xml:space="preserve"> dan </w:t>
+      </w:r>
+      <w:proofErr w:type="spellStart"/>
+      <w:r>
+        <w:rPr>
+          <w:shd w:val="clear" w:color="auto" w:fill="18181B"/>
+        </w:rPr>
+        <w:t>meningkatkan</w:t>
+      </w:r>
+      <w:proofErr w:type="spellEnd"/>
+      <w:r>
+        <w:rPr>
+          <w:shd w:val="clear" w:color="auto" w:fill="18181B"/>
+        </w:rPr>
+        <w:t xml:space="preserve"> </w:t>
+      </w:r>
+      <w:proofErr w:type="spellStart"/>
+      <w:r>
+        <w:rPr>
+          <w:shd w:val="clear" w:color="auto" w:fill="18181B"/>
+        </w:rPr>
+        <w:t>kualitas</w:t>
+      </w:r>
+      <w:proofErr w:type="spellEnd"/>
+      <w:r>
+        <w:rPr>
+          <w:shd w:val="clear" w:color="auto" w:fill="18181B"/>
+        </w:rPr>
+        <w:t xml:space="preserve"> </w:t>
+      </w:r>
+      <w:proofErr w:type="spellStart"/>
+      <w:r>
+        <w:rPr>
+          <w:shd w:val="clear" w:color="auto" w:fill="18181B"/>
+        </w:rPr>
+        <w:t>kode</w:t>
+      </w:r>
+      <w:proofErr w:type="spellEnd"/>
+      <w:r>
+        <w:rPr>
+          <w:shd w:val="clear" w:color="auto" w:fill="18181B"/>
+        </w:rPr>
+        <w:t>.</w:t>
+      </w:r>
+    </w:p>
+    <w:p>
+      <w:pPr>
+        <w:rPr>
+          <w:shd w:val="clear" w:color="auto" w:fill="18181B"/>
+        </w:rPr>
+      </w:pPr>
+    </w:p>
+    <w:p>
+      <w:pPr>
+        <w:rPr>
+          <w:rFonts w:ascii="Open Sans" w:hAnsi="Open Sans" w:cs="Open Sans"/>
+          <w:color w:val="FAFAFA"/>
+          <w:spacing w:val="1"/>
+          <w:sz w:val="27"/>
+          <w:szCs w:val="27"/>
+          <w:shd w:val="clear" w:color="auto" w:fill="18181B"/>
+        </w:rPr>
+      </w:pPr>
+      <w:r>
+        <w:rPr>
+          <w:rStyle w:val="Strong"/>
+          <w:rFonts w:ascii="Open Sans" w:hAnsi="Open Sans" w:cs="Open Sans"/>
+          <w:color w:val="FAFAFA"/>
+          <w:spacing w:val="1"/>
+          <w:sz w:val="27"/>
+          <w:szCs w:val="27"/>
+          <w:shd w:val="clear" w:color="auto" w:fill="18181B"/>
+        </w:rPr>
+        <w:t>Diff</w:t>
+      </w:r>
+      <w:r>
+        <w:rPr>
+          <w:rFonts w:ascii="Open Sans" w:hAnsi="Open Sans" w:cs="Open Sans"/>
+          <w:color w:val="FAFAFA"/>
+          <w:spacing w:val="1"/>
+          <w:sz w:val="27"/>
+          <w:szCs w:val="27"/>
+        </w:rPr>
+        <w:br/>
+      </w:r>
+      <w:proofErr w:type="spellStart"/>
+      <w:r>
+        <w:rPr>
+          <w:rFonts w:ascii="Open Sans" w:hAnsi="Open Sans" w:cs="Open Sans"/>
+          <w:color w:val="FAFAFA"/>
+          <w:spacing w:val="1"/>
+          <w:sz w:val="27"/>
+          <w:szCs w:val="27"/>
+          <w:shd w:val="clear" w:color="auto" w:fill="18181B"/>
+        </w:rPr>
+        <w:t>Perintah</w:t>
+      </w:r>
+      <w:proofErr w:type="spellEnd"/>
+      <w:r>
+        <w:rPr>
+          <w:rFonts w:ascii="Open Sans" w:hAnsi="Open Sans" w:cs="Open Sans"/>
+          <w:color w:val="FAFAFA"/>
+          <w:spacing w:val="1"/>
+          <w:sz w:val="27"/>
+          <w:szCs w:val="27"/>
+          <w:shd w:val="clear" w:color="auto" w:fill="18181B"/>
+        </w:rPr>
+        <w:t xml:space="preserve"> </w:t>
+      </w:r>
+      <w:proofErr w:type="spellStart"/>
+      <w:r>
+        <w:rPr>
+          <w:rFonts w:ascii="Open Sans" w:hAnsi="Open Sans" w:cs="Open Sans"/>
+          <w:color w:val="FAFAFA"/>
+          <w:spacing w:val="1"/>
+          <w:sz w:val="27"/>
+          <w:szCs w:val="27"/>
+          <w:shd w:val="clear" w:color="auto" w:fill="18181B"/>
+        </w:rPr>
+        <w:t>untuk</w:t>
+      </w:r>
+      <w:proofErr w:type="spellEnd"/>
+      <w:r>
+        <w:rPr>
+          <w:rFonts w:ascii="Open Sans" w:hAnsi="Open Sans" w:cs="Open Sans"/>
+          <w:color w:val="FAFAFA"/>
+          <w:spacing w:val="1"/>
+          <w:sz w:val="27"/>
+          <w:szCs w:val="27"/>
+          <w:shd w:val="clear" w:color="auto" w:fill="18181B"/>
+        </w:rPr>
+        <w:t xml:space="preserve"> </w:t>
+      </w:r>
+      <w:proofErr w:type="spellStart"/>
+      <w:r>
+        <w:rPr>
+          <w:rFonts w:ascii="Open Sans" w:hAnsi="Open Sans" w:cs="Open Sans"/>
+          <w:color w:val="FAFAFA"/>
+          <w:spacing w:val="1"/>
+          <w:sz w:val="27"/>
+          <w:szCs w:val="27"/>
+          <w:shd w:val="clear" w:color="auto" w:fill="18181B"/>
+        </w:rPr>
+        <w:t>menginformasikan</w:t>
+      </w:r>
+      <w:proofErr w:type="spellEnd"/>
+      <w:r>
+        <w:rPr>
+          <w:rFonts w:ascii="Open Sans" w:hAnsi="Open Sans" w:cs="Open Sans"/>
+          <w:color w:val="FAFAFA"/>
+          <w:spacing w:val="1"/>
+          <w:sz w:val="27"/>
+          <w:szCs w:val="27"/>
+          <w:shd w:val="clear" w:color="auto" w:fill="18181B"/>
+        </w:rPr>
+        <w:t xml:space="preserve"> </w:t>
+      </w:r>
+      <w:proofErr w:type="spellStart"/>
+      <w:r>
+        <w:rPr>
+          <w:rFonts w:ascii="Open Sans" w:hAnsi="Open Sans" w:cs="Open Sans"/>
+          <w:color w:val="FAFAFA"/>
+          <w:spacing w:val="1"/>
+          <w:sz w:val="27"/>
+          <w:szCs w:val="27"/>
+          <w:shd w:val="clear" w:color="auto" w:fill="18181B"/>
+        </w:rPr>
+        <w:t>secara</w:t>
+      </w:r>
+      <w:proofErr w:type="spellEnd"/>
+      <w:r>
+        <w:rPr>
+          <w:rFonts w:ascii="Open Sans" w:hAnsi="Open Sans" w:cs="Open Sans"/>
+          <w:color w:val="FAFAFA"/>
+          <w:spacing w:val="1"/>
+          <w:sz w:val="27"/>
+          <w:szCs w:val="27"/>
+          <w:shd w:val="clear" w:color="auto" w:fill="18181B"/>
+        </w:rPr>
+        <w:t xml:space="preserve"> detail </w:t>
+      </w:r>
+      <w:proofErr w:type="spellStart"/>
+      <w:r>
+        <w:rPr>
+          <w:rFonts w:ascii="Open Sans" w:hAnsi="Open Sans" w:cs="Open Sans"/>
+          <w:color w:val="FAFAFA"/>
+          <w:spacing w:val="1"/>
+          <w:sz w:val="27"/>
+          <w:szCs w:val="27"/>
+          <w:shd w:val="clear" w:color="auto" w:fill="18181B"/>
+        </w:rPr>
+        <w:t>mengenai</w:t>
+      </w:r>
+      <w:proofErr w:type="spellEnd"/>
+      <w:r>
+        <w:rPr>
+          <w:rFonts w:ascii="Open Sans" w:hAnsi="Open Sans" w:cs="Open Sans"/>
+          <w:color w:val="FAFAFA"/>
+          <w:spacing w:val="1"/>
+          <w:sz w:val="27"/>
+          <w:szCs w:val="27"/>
+          <w:shd w:val="clear" w:color="auto" w:fill="18181B"/>
+        </w:rPr>
+        <w:t xml:space="preserve"> </w:t>
+      </w:r>
+      <w:proofErr w:type="spellStart"/>
+      <w:r>
+        <w:rPr>
+          <w:rFonts w:ascii="Open Sans" w:hAnsi="Open Sans" w:cs="Open Sans"/>
+          <w:color w:val="FAFAFA"/>
+          <w:spacing w:val="1"/>
+          <w:sz w:val="27"/>
+          <w:szCs w:val="27"/>
+          <w:shd w:val="clear" w:color="auto" w:fill="18181B"/>
+        </w:rPr>
+        <w:t>apa</w:t>
+      </w:r>
+      <w:proofErr w:type="spellEnd"/>
+      <w:r>
+        <w:rPr>
+          <w:rFonts w:ascii="Open Sans" w:hAnsi="Open Sans" w:cs="Open Sans"/>
+          <w:color w:val="FAFAFA"/>
+          <w:spacing w:val="1"/>
+          <w:sz w:val="27"/>
+          <w:szCs w:val="27"/>
+          <w:shd w:val="clear" w:color="auto" w:fill="18181B"/>
+        </w:rPr>
+        <w:t xml:space="preserve"> </w:t>
+      </w:r>
+      <w:proofErr w:type="spellStart"/>
+      <w:r>
+        <w:rPr>
+          <w:rFonts w:ascii="Open Sans" w:hAnsi="Open Sans" w:cs="Open Sans"/>
+          <w:color w:val="FAFAFA"/>
+          <w:spacing w:val="1"/>
+          <w:sz w:val="27"/>
+          <w:szCs w:val="27"/>
+          <w:shd w:val="clear" w:color="auto" w:fill="18181B"/>
+        </w:rPr>
+        <w:t>saja</w:t>
+      </w:r>
+      <w:proofErr w:type="spellEnd"/>
+      <w:r>
+        <w:rPr>
+          <w:rFonts w:ascii="Open Sans" w:hAnsi="Open Sans" w:cs="Open Sans"/>
+          <w:color w:val="FAFAFA"/>
+          <w:spacing w:val="1"/>
+          <w:sz w:val="27"/>
+          <w:szCs w:val="27"/>
+          <w:shd w:val="clear" w:color="auto" w:fill="18181B"/>
+        </w:rPr>
+        <w:t xml:space="preserve"> </w:t>
+      </w:r>
+      <w:proofErr w:type="spellStart"/>
+      <w:r>
+        <w:rPr>
+          <w:rFonts w:ascii="Open Sans" w:hAnsi="Open Sans" w:cs="Open Sans"/>
+          <w:color w:val="FAFAFA"/>
+          <w:spacing w:val="1"/>
+          <w:sz w:val="27"/>
+          <w:szCs w:val="27"/>
+          <w:shd w:val="clear" w:color="auto" w:fill="18181B"/>
+        </w:rPr>
+        <w:t>perubahan</w:t>
+      </w:r>
+      <w:proofErr w:type="spellEnd"/>
+      <w:r>
+        <w:rPr>
+          <w:rFonts w:ascii="Open Sans" w:hAnsi="Open Sans" w:cs="Open Sans"/>
+          <w:color w:val="FAFAFA"/>
+          <w:spacing w:val="1"/>
+          <w:sz w:val="27"/>
+          <w:szCs w:val="27"/>
+          <w:shd w:val="clear" w:color="auto" w:fill="18181B"/>
+        </w:rPr>
+        <w:t xml:space="preserve"> yang </w:t>
+      </w:r>
+      <w:proofErr w:type="spellStart"/>
+      <w:r>
+        <w:rPr>
+          <w:rFonts w:ascii="Open Sans" w:hAnsi="Open Sans" w:cs="Open Sans"/>
+          <w:color w:val="FAFAFA"/>
+          <w:spacing w:val="1"/>
+          <w:sz w:val="27"/>
+          <w:szCs w:val="27"/>
+          <w:shd w:val="clear" w:color="auto" w:fill="18181B"/>
+        </w:rPr>
+        <w:t>terjadi</w:t>
+      </w:r>
+      <w:proofErr w:type="spellEnd"/>
+      <w:r>
+        <w:rPr>
+          <w:rFonts w:ascii="Open Sans" w:hAnsi="Open Sans" w:cs="Open Sans"/>
+          <w:color w:val="FAFAFA"/>
+          <w:spacing w:val="1"/>
+          <w:sz w:val="27"/>
+          <w:szCs w:val="27"/>
+          <w:shd w:val="clear" w:color="auto" w:fill="18181B"/>
+        </w:rPr>
+        <w:t xml:space="preserve"> di </w:t>
+      </w:r>
+      <w:proofErr w:type="spellStart"/>
+      <w:r>
+        <w:rPr>
+          <w:rFonts w:ascii="Open Sans" w:hAnsi="Open Sans" w:cs="Open Sans"/>
+          <w:color w:val="FAFAFA"/>
+          <w:spacing w:val="1"/>
+          <w:sz w:val="27"/>
+          <w:szCs w:val="27"/>
+          <w:shd w:val="clear" w:color="auto" w:fill="18181B"/>
+        </w:rPr>
+        <w:t>antara</w:t>
+      </w:r>
+      <w:proofErr w:type="spellEnd"/>
+      <w:r>
+        <w:rPr>
+          <w:rFonts w:ascii="Open Sans" w:hAnsi="Open Sans" w:cs="Open Sans"/>
+          <w:color w:val="FAFAFA"/>
+          <w:spacing w:val="1"/>
+          <w:sz w:val="27"/>
+          <w:szCs w:val="27"/>
+          <w:shd w:val="clear" w:color="auto" w:fill="18181B"/>
+        </w:rPr>
+        <w:t xml:space="preserve"> dua </w:t>
+      </w:r>
+      <w:proofErr w:type="spellStart"/>
+      <w:r>
+        <w:rPr>
+          <w:rFonts w:ascii="Open Sans" w:hAnsi="Open Sans" w:cs="Open Sans"/>
+          <w:color w:val="FAFAFA"/>
+          <w:spacing w:val="1"/>
+          <w:sz w:val="27"/>
+          <w:szCs w:val="27"/>
+          <w:shd w:val="clear" w:color="auto" w:fill="18181B"/>
+        </w:rPr>
+        <w:t>titik</w:t>
+      </w:r>
+      <w:proofErr w:type="spellEnd"/>
+      <w:r>
+        <w:rPr>
+          <w:rFonts w:ascii="Open Sans" w:hAnsi="Open Sans" w:cs="Open Sans"/>
+          <w:color w:val="FAFAFA"/>
+          <w:spacing w:val="1"/>
+          <w:sz w:val="27"/>
+          <w:szCs w:val="27"/>
+          <w:shd w:val="clear" w:color="auto" w:fill="18181B"/>
+        </w:rPr>
+        <w:t xml:space="preserve"> </w:t>
+      </w:r>
+      <w:proofErr w:type="spellStart"/>
+      <w:r>
+        <w:rPr>
+          <w:rFonts w:ascii="Open Sans" w:hAnsi="Open Sans" w:cs="Open Sans"/>
+          <w:color w:val="FAFAFA"/>
+          <w:spacing w:val="1"/>
+          <w:sz w:val="27"/>
+          <w:szCs w:val="27"/>
+          <w:shd w:val="clear" w:color="auto" w:fill="18181B"/>
+        </w:rPr>
+        <w:t>referensi</w:t>
+      </w:r>
+      <w:proofErr w:type="spellEnd"/>
+      <w:r>
+        <w:rPr>
+          <w:rFonts w:ascii="Open Sans" w:hAnsi="Open Sans" w:cs="Open Sans"/>
+          <w:color w:val="FAFAFA"/>
+          <w:spacing w:val="1"/>
+          <w:sz w:val="27"/>
+          <w:szCs w:val="27"/>
+          <w:shd w:val="clear" w:color="auto" w:fill="18181B"/>
+        </w:rPr>
+        <w:t xml:space="preserve"> Git.</w:t>
+      </w:r>
+    </w:p>
+    <w:p>
+      <w:pPr>
+        <w:rPr>
+          <w:rFonts w:ascii="Open Sans" w:hAnsi="Open Sans" w:cs="Open Sans"/>
+          <w:color w:val="FAFAFA"/>
+          <w:spacing w:val="1"/>
+          <w:sz w:val="27"/>
+          <w:szCs w:val="27"/>
+          <w:shd w:val="clear" w:color="auto" w:fill="18181B"/>
+        </w:rPr>
+      </w:pPr>
+    </w:p>
+    <w:p>
+      <w:pPr>
+        <w:rPr>
+          <w:rFonts w:ascii="Open Sans" w:hAnsi="Open Sans" w:cs="Open Sans"/>
+          <w:color w:val="FAFAFA"/>
+          <w:spacing w:val="1"/>
+          <w:sz w:val="27"/>
+          <w:szCs w:val="27"/>
+          <w:shd w:val="clear" w:color="auto" w:fill="18181B"/>
+        </w:rPr>
+      </w:pPr>
+      <w:r>
+        <w:rPr>
+          <w:rStyle w:val="Strong"/>
+          <w:rFonts w:ascii="Open Sans" w:hAnsi="Open Sans" w:cs="Open Sans"/>
+          <w:color w:val="FAFAFA"/>
+          <w:spacing w:val="1"/>
+          <w:sz w:val="27"/>
+          <w:szCs w:val="27"/>
+          <w:shd w:val="clear" w:color="auto" w:fill="18181B"/>
+        </w:rPr>
+        <w:t>GitHub</w:t>
+      </w:r>
+      <w:r>
+        <w:rPr>
+          <w:rFonts w:ascii="Open Sans" w:hAnsi="Open Sans" w:cs="Open Sans"/>
+          <w:color w:val="FAFAFA"/>
+          <w:spacing w:val="1"/>
+          <w:sz w:val="27"/>
+          <w:szCs w:val="27"/>
+        </w:rPr>
+        <w:br/>
+      </w:r>
+      <w:proofErr w:type="spellStart"/>
+      <w:r>
+        <w:rPr>
+          <w:rFonts w:ascii="Open Sans" w:hAnsi="Open Sans" w:cs="Open Sans"/>
+          <w:color w:val="FAFAFA"/>
+          <w:spacing w:val="1"/>
+          <w:sz w:val="27"/>
+          <w:szCs w:val="27"/>
+          <w:shd w:val="clear" w:color="auto" w:fill="18181B"/>
+        </w:rPr>
+        <w:t>Manajemen</w:t>
+      </w:r>
+      <w:proofErr w:type="spellEnd"/>
+      <w:r>
+        <w:rPr>
+          <w:rFonts w:ascii="Open Sans" w:hAnsi="Open Sans" w:cs="Open Sans"/>
+          <w:color w:val="FAFAFA"/>
+          <w:spacing w:val="1"/>
+          <w:sz w:val="27"/>
+          <w:szCs w:val="27"/>
+          <w:shd w:val="clear" w:color="auto" w:fill="18181B"/>
+        </w:rPr>
+        <w:t xml:space="preserve"> </w:t>
+      </w:r>
+      <w:proofErr w:type="spellStart"/>
+      <w:r>
+        <w:rPr>
+          <w:rFonts w:ascii="Open Sans" w:hAnsi="Open Sans" w:cs="Open Sans"/>
+          <w:color w:val="FAFAFA"/>
+          <w:spacing w:val="1"/>
+          <w:sz w:val="27"/>
+          <w:szCs w:val="27"/>
+          <w:shd w:val="clear" w:color="auto" w:fill="18181B"/>
+        </w:rPr>
+        <w:t>proyek</w:t>
+      </w:r>
+      <w:proofErr w:type="spellEnd"/>
+      <w:r>
+        <w:rPr>
+          <w:rFonts w:ascii="Open Sans" w:hAnsi="Open Sans" w:cs="Open Sans"/>
+          <w:color w:val="FAFAFA"/>
+          <w:spacing w:val="1"/>
+          <w:sz w:val="27"/>
+          <w:szCs w:val="27"/>
+          <w:shd w:val="clear" w:color="auto" w:fill="18181B"/>
+        </w:rPr>
+        <w:t xml:space="preserve"> dan </w:t>
+      </w:r>
+      <w:proofErr w:type="spellStart"/>
+      <w:r>
+        <w:rPr>
+          <w:rFonts w:ascii="Open Sans" w:hAnsi="Open Sans" w:cs="Open Sans"/>
+          <w:color w:val="FAFAFA"/>
+          <w:spacing w:val="1"/>
+          <w:sz w:val="27"/>
+          <w:szCs w:val="27"/>
+          <w:shd w:val="clear" w:color="auto" w:fill="18181B"/>
+        </w:rPr>
+        <w:t>sistem</w:t>
+      </w:r>
+      <w:proofErr w:type="spellEnd"/>
+      <w:r>
+        <w:rPr>
+          <w:rFonts w:ascii="Open Sans" w:hAnsi="Open Sans" w:cs="Open Sans"/>
+          <w:color w:val="FAFAFA"/>
+          <w:spacing w:val="1"/>
+          <w:sz w:val="27"/>
+          <w:szCs w:val="27"/>
+          <w:shd w:val="clear" w:color="auto" w:fill="18181B"/>
+        </w:rPr>
+        <w:t xml:space="preserve"> versioning code </w:t>
+      </w:r>
+      <w:proofErr w:type="spellStart"/>
+      <w:r>
+        <w:rPr>
+          <w:rFonts w:ascii="Open Sans" w:hAnsi="Open Sans" w:cs="Open Sans"/>
+          <w:color w:val="FAFAFA"/>
+          <w:spacing w:val="1"/>
+          <w:sz w:val="27"/>
+          <w:szCs w:val="27"/>
+          <w:shd w:val="clear" w:color="auto" w:fill="18181B"/>
+        </w:rPr>
+        <w:t>sekaligus</w:t>
+      </w:r>
+      <w:proofErr w:type="spellEnd"/>
+      <w:r>
+        <w:rPr>
+          <w:rFonts w:ascii="Open Sans" w:hAnsi="Open Sans" w:cs="Open Sans"/>
+          <w:color w:val="FAFAFA"/>
+          <w:spacing w:val="1"/>
+          <w:sz w:val="27"/>
+          <w:szCs w:val="27"/>
+          <w:shd w:val="clear" w:color="auto" w:fill="18181B"/>
+        </w:rPr>
+        <w:t xml:space="preserve"> platform </w:t>
+      </w:r>
+      <w:proofErr w:type="spellStart"/>
+      <w:r>
+        <w:rPr>
+          <w:rFonts w:ascii="Open Sans" w:hAnsi="Open Sans" w:cs="Open Sans"/>
+          <w:color w:val="FAFAFA"/>
+          <w:spacing w:val="1"/>
+          <w:sz w:val="27"/>
+          <w:szCs w:val="27"/>
+          <w:shd w:val="clear" w:color="auto" w:fill="18181B"/>
+        </w:rPr>
+        <w:t>jaringan</w:t>
+      </w:r>
+      <w:proofErr w:type="spellEnd"/>
+      <w:r>
+        <w:rPr>
+          <w:rFonts w:ascii="Open Sans" w:hAnsi="Open Sans" w:cs="Open Sans"/>
+          <w:color w:val="FAFAFA"/>
+          <w:spacing w:val="1"/>
+          <w:sz w:val="27"/>
+          <w:szCs w:val="27"/>
+          <w:shd w:val="clear" w:color="auto" w:fill="18181B"/>
+        </w:rPr>
+        <w:t xml:space="preserve"> </w:t>
+      </w:r>
+      <w:proofErr w:type="spellStart"/>
+      <w:r>
+        <w:rPr>
+          <w:rFonts w:ascii="Open Sans" w:hAnsi="Open Sans" w:cs="Open Sans"/>
+          <w:color w:val="FAFAFA"/>
+          <w:spacing w:val="1"/>
+          <w:sz w:val="27"/>
+          <w:szCs w:val="27"/>
+          <w:shd w:val="clear" w:color="auto" w:fill="18181B"/>
+        </w:rPr>
+        <w:t>sosial</w:t>
+      </w:r>
+      <w:proofErr w:type="spellEnd"/>
+      <w:r>
+        <w:rPr>
+          <w:rFonts w:ascii="Open Sans" w:hAnsi="Open Sans" w:cs="Open Sans"/>
+          <w:color w:val="FAFAFA"/>
+          <w:spacing w:val="1"/>
+          <w:sz w:val="27"/>
+          <w:szCs w:val="27"/>
+          <w:shd w:val="clear" w:color="auto" w:fill="18181B"/>
+        </w:rPr>
+        <w:t xml:space="preserve"> yang </w:t>
+      </w:r>
+      <w:proofErr w:type="spellStart"/>
+      <w:r>
+        <w:rPr>
+          <w:rFonts w:ascii="Open Sans" w:hAnsi="Open Sans" w:cs="Open Sans"/>
+          <w:color w:val="FAFAFA"/>
+          <w:spacing w:val="1"/>
+          <w:sz w:val="27"/>
+          <w:szCs w:val="27"/>
+          <w:shd w:val="clear" w:color="auto" w:fill="18181B"/>
+        </w:rPr>
+        <w:t>dirancang</w:t>
+      </w:r>
+      <w:proofErr w:type="spellEnd"/>
+      <w:r>
+        <w:rPr>
+          <w:rFonts w:ascii="Open Sans" w:hAnsi="Open Sans" w:cs="Open Sans"/>
+          <w:color w:val="FAFAFA"/>
+          <w:spacing w:val="1"/>
+          <w:sz w:val="27"/>
+          <w:szCs w:val="27"/>
+          <w:shd w:val="clear" w:color="auto" w:fill="18181B"/>
+        </w:rPr>
+        <w:t xml:space="preserve"> </w:t>
+      </w:r>
+      <w:proofErr w:type="spellStart"/>
+      <w:r>
+        <w:rPr>
+          <w:rFonts w:ascii="Open Sans" w:hAnsi="Open Sans" w:cs="Open Sans"/>
+          <w:color w:val="FAFAFA"/>
+          <w:spacing w:val="1"/>
+          <w:sz w:val="27"/>
+          <w:szCs w:val="27"/>
+          <w:shd w:val="clear" w:color="auto" w:fill="18181B"/>
+        </w:rPr>
+        <w:t>khusus</w:t>
+      </w:r>
+      <w:proofErr w:type="spellEnd"/>
+      <w:r>
+        <w:rPr>
+          <w:rFonts w:ascii="Open Sans" w:hAnsi="Open Sans" w:cs="Open Sans"/>
+          <w:color w:val="FAFAFA"/>
+          <w:spacing w:val="1"/>
+          <w:sz w:val="27"/>
+          <w:szCs w:val="27"/>
+          <w:shd w:val="clear" w:color="auto" w:fill="18181B"/>
+        </w:rPr>
+        <w:t xml:space="preserve"> </w:t>
+      </w:r>
+      <w:proofErr w:type="spellStart"/>
+      <w:r>
+        <w:rPr>
+          <w:rFonts w:ascii="Open Sans" w:hAnsi="Open Sans" w:cs="Open Sans"/>
+          <w:color w:val="FAFAFA"/>
+          <w:spacing w:val="1"/>
+          <w:sz w:val="27"/>
+          <w:szCs w:val="27"/>
+          <w:shd w:val="clear" w:color="auto" w:fill="18181B"/>
+        </w:rPr>
+        <w:t>bagi</w:t>
+      </w:r>
+      <w:proofErr w:type="spellEnd"/>
+      <w:r>
+        <w:rPr>
+          <w:rFonts w:ascii="Open Sans" w:hAnsi="Open Sans" w:cs="Open Sans"/>
+          <w:color w:val="FAFAFA"/>
+          <w:spacing w:val="1"/>
+          <w:sz w:val="27"/>
+          <w:szCs w:val="27"/>
+          <w:shd w:val="clear" w:color="auto" w:fill="18181B"/>
+        </w:rPr>
+        <w:t xml:space="preserve"> para developer.</w:t>
+      </w:r>
+    </w:p>
+    <w:p>
+      <w:pPr>
+        <w:rPr>
+          <w:rFonts w:ascii="Open Sans" w:hAnsi="Open Sans" w:cs="Open Sans"/>
+          <w:color w:val="FAFAFA"/>
+          <w:spacing w:val="1"/>
+          <w:sz w:val="27"/>
+          <w:szCs w:val="27"/>
+          <w:shd w:val="clear" w:color="auto" w:fill="18181B"/>
+        </w:rPr>
+      </w:pPr>
+    </w:p>
+    <w:p>
+      <w:pPr>
+        <w:pStyle w:val="NormalWeb"/>
+        <w:shd w:val="clear" w:color="auto" w:fill="18181B"/>
+        <w:spacing w:before="0" w:beforeAutospacing="0"/>
+        <w:rPr>
+          <w:rFonts w:ascii="Open Sans" w:hAnsi="Open Sans" w:cs="Open Sans"/>
+          <w:color w:val="FAFAFA"/>
+          <w:spacing w:val="1"/>
+          <w:sz w:val="27"/>
+          <w:szCs w:val="27"/>
+        </w:rPr>
+      </w:pPr>
+      <w:r>
+        <w:rPr>
+          <w:rStyle w:val="Strong"/>
+          <w:rFonts w:ascii="Open Sans" w:eastAsiaTheme="majorEastAsia" w:hAnsi="Open Sans" w:cs="Open Sans"/>
+          <w:color w:val="FAFAFA"/>
+          <w:spacing w:val="1"/>
+          <w:sz w:val="27"/>
+          <w:szCs w:val="27"/>
+        </w:rPr>
+        <w:t>Head / HEAD</w:t>
+      </w:r>
+      <w:r>
+        <w:rPr>
+          <w:rFonts w:ascii="Open Sans" w:hAnsi="Open Sans" w:cs="Open Sans"/>
+          <w:color w:val="FAFAFA"/>
+          <w:spacing w:val="1"/>
+          <w:sz w:val="27"/>
+          <w:szCs w:val="27"/>
+        </w:rPr>
+        <w:br/>
+        <w:t xml:space="preserve">Branch yang </w:t>
+      </w:r>
+      <w:proofErr w:type="spellStart"/>
+      <w:r>
+        <w:rPr>
+          <w:rFonts w:ascii="Open Sans" w:hAnsi="Open Sans" w:cs="Open Sans"/>
+          <w:color w:val="FAFAFA"/>
+          <w:spacing w:val="1"/>
+          <w:sz w:val="27"/>
+          <w:szCs w:val="27"/>
+        </w:rPr>
+        <w:t>sedang</w:t>
+      </w:r>
+      <w:proofErr w:type="spellEnd"/>
+      <w:r>
+        <w:rPr>
+          <w:rFonts w:ascii="Open Sans" w:hAnsi="Open Sans" w:cs="Open Sans"/>
+          <w:color w:val="FAFAFA"/>
+          <w:spacing w:val="1"/>
+          <w:sz w:val="27"/>
+          <w:szCs w:val="27"/>
+        </w:rPr>
+        <w:t xml:space="preserve"> Anda </w:t>
+      </w:r>
+      <w:proofErr w:type="spellStart"/>
+      <w:r>
+        <w:rPr>
+          <w:rFonts w:ascii="Open Sans" w:hAnsi="Open Sans" w:cs="Open Sans"/>
+          <w:color w:val="FAFAFA"/>
+          <w:spacing w:val="1"/>
+          <w:sz w:val="27"/>
+          <w:szCs w:val="27"/>
+        </w:rPr>
+        <w:t>gunakan</w:t>
+      </w:r>
+      <w:proofErr w:type="spellEnd"/>
+      <w:r>
+        <w:rPr>
+          <w:rFonts w:ascii="Open Sans" w:hAnsi="Open Sans" w:cs="Open Sans"/>
+          <w:color w:val="FAFAFA"/>
+          <w:spacing w:val="1"/>
+          <w:sz w:val="27"/>
+          <w:szCs w:val="27"/>
+        </w:rPr>
+        <w:t xml:space="preserve"> </w:t>
+      </w:r>
+      <w:proofErr w:type="spellStart"/>
+      <w:r>
+        <w:rPr>
+          <w:rFonts w:ascii="Open Sans" w:hAnsi="Open Sans" w:cs="Open Sans"/>
+          <w:color w:val="FAFAFA"/>
+          <w:spacing w:val="1"/>
+          <w:sz w:val="27"/>
+          <w:szCs w:val="27"/>
+        </w:rPr>
+        <w:t>saat</w:t>
+      </w:r>
+      <w:proofErr w:type="spellEnd"/>
+      <w:r>
+        <w:rPr>
+          <w:rFonts w:ascii="Open Sans" w:hAnsi="Open Sans" w:cs="Open Sans"/>
+          <w:color w:val="FAFAFA"/>
+          <w:spacing w:val="1"/>
+          <w:sz w:val="27"/>
+          <w:szCs w:val="27"/>
+        </w:rPr>
+        <w:t xml:space="preserve"> </w:t>
+      </w:r>
+      <w:proofErr w:type="spellStart"/>
+      <w:r>
+        <w:rPr>
+          <w:rFonts w:ascii="Open Sans" w:hAnsi="Open Sans" w:cs="Open Sans"/>
+          <w:color w:val="FAFAFA"/>
+          <w:spacing w:val="1"/>
+          <w:sz w:val="27"/>
+          <w:szCs w:val="27"/>
+        </w:rPr>
+        <w:t>ini</w:t>
+      </w:r>
+      <w:proofErr w:type="spellEnd"/>
+      <w:r>
+        <w:rPr>
+          <w:rFonts w:ascii="Open Sans" w:hAnsi="Open Sans" w:cs="Open Sans"/>
+          <w:color w:val="FAFAFA"/>
+          <w:spacing w:val="1"/>
+          <w:sz w:val="27"/>
+          <w:szCs w:val="27"/>
+        </w:rPr>
+        <w:t xml:space="preserve"> dan </w:t>
+      </w:r>
+      <w:proofErr w:type="spellStart"/>
+      <w:r>
+        <w:rPr>
+          <w:rFonts w:ascii="Open Sans" w:hAnsi="Open Sans" w:cs="Open Sans"/>
+          <w:color w:val="FAFAFA"/>
+          <w:spacing w:val="1"/>
+          <w:sz w:val="27"/>
+          <w:szCs w:val="27"/>
+        </w:rPr>
+        <w:t>akan</w:t>
+      </w:r>
+      <w:proofErr w:type="spellEnd"/>
+      <w:r>
+        <w:rPr>
+          <w:rFonts w:ascii="Open Sans" w:hAnsi="Open Sans" w:cs="Open Sans"/>
+          <w:color w:val="FAFAFA"/>
+          <w:spacing w:val="1"/>
+          <w:sz w:val="27"/>
+          <w:szCs w:val="27"/>
+        </w:rPr>
+        <w:t xml:space="preserve"> Anda </w:t>
+      </w:r>
+      <w:proofErr w:type="spellStart"/>
+      <w:r>
+        <w:rPr>
+          <w:rFonts w:ascii="Open Sans" w:hAnsi="Open Sans" w:cs="Open Sans"/>
+          <w:color w:val="FAFAFA"/>
+          <w:spacing w:val="1"/>
+          <w:sz w:val="27"/>
+          <w:szCs w:val="27"/>
+        </w:rPr>
+        <w:t>ubah</w:t>
+      </w:r>
+      <w:proofErr w:type="spellEnd"/>
+      <w:r>
+        <w:rPr>
+          <w:rFonts w:ascii="Open Sans" w:hAnsi="Open Sans" w:cs="Open Sans"/>
+          <w:color w:val="FAFAFA"/>
+          <w:spacing w:val="1"/>
+          <w:sz w:val="27"/>
+          <w:szCs w:val="27"/>
+        </w:rPr>
+        <w:t>.</w:t>
+      </w:r>
+    </w:p>
+    <w:p>
+      <w:pPr>
+        <w:rPr>
+          <w:rFonts w:ascii="Times New Roman" w:hAnsi="Times New Roman" w:cs="Times New Roman"/>
+          <w:b/>
+          <w:bCs/>
+          <w:sz w:val="24"/>
+          <w:szCs w:val="24"/>
+        </w:rPr>
+      </w:pPr>
+    </w:p>
+    <w:p>
+      <w:pPr>
+        <w:rPr>
+          <w:rFonts w:ascii="Open Sans" w:hAnsi="Open Sans" w:cs="Open Sans"/>
+          <w:color w:val="FAFAFA"/>
+          <w:spacing w:val="1"/>
+          <w:sz w:val="27"/>
+          <w:szCs w:val="27"/>
+          <w:shd w:val="clear" w:color="auto" w:fill="18181B"/>
+        </w:rPr>
+      </w:pPr>
+      <w:r>
+        <w:rPr>
+          <w:rStyle w:val="Strong"/>
+          <w:rFonts w:ascii="Open Sans" w:hAnsi="Open Sans" w:cs="Open Sans"/>
+          <w:color w:val="FAFAFA"/>
+          <w:spacing w:val="1"/>
+          <w:sz w:val="27"/>
+          <w:szCs w:val="27"/>
+          <w:shd w:val="clear" w:color="auto" w:fill="18181B"/>
+        </w:rPr>
+        <w:t>Issues</w:t>
+      </w:r>
+      <w:r>
+        <w:rPr>
+          <w:rFonts w:ascii="Open Sans" w:hAnsi="Open Sans" w:cs="Open Sans"/>
+          <w:color w:val="FAFAFA"/>
+          <w:spacing w:val="1"/>
+          <w:sz w:val="27"/>
+          <w:szCs w:val="27"/>
+        </w:rPr>
+        <w:br/>
+      </w:r>
+      <w:proofErr w:type="spellStart"/>
+      <w:r>
+        <w:rPr>
+          <w:rFonts w:ascii="Open Sans" w:hAnsi="Open Sans" w:cs="Open Sans"/>
+          <w:color w:val="FAFAFA"/>
+          <w:spacing w:val="1"/>
+          <w:sz w:val="27"/>
+          <w:szCs w:val="27"/>
+          <w:shd w:val="clear" w:color="auto" w:fill="18181B"/>
+        </w:rPr>
+        <w:t>Sebuah</w:t>
+      </w:r>
+      <w:proofErr w:type="spellEnd"/>
+      <w:r>
+        <w:rPr>
+          <w:rFonts w:ascii="Open Sans" w:hAnsi="Open Sans" w:cs="Open Sans"/>
+          <w:color w:val="FAFAFA"/>
+          <w:spacing w:val="1"/>
+          <w:sz w:val="27"/>
+          <w:szCs w:val="27"/>
+          <w:shd w:val="clear" w:color="auto" w:fill="18181B"/>
+        </w:rPr>
+        <w:t xml:space="preserve"> </w:t>
+      </w:r>
+      <w:proofErr w:type="spellStart"/>
+      <w:r>
+        <w:rPr>
+          <w:rFonts w:ascii="Open Sans" w:hAnsi="Open Sans" w:cs="Open Sans"/>
+          <w:color w:val="FAFAFA"/>
+          <w:spacing w:val="1"/>
+          <w:sz w:val="27"/>
+          <w:szCs w:val="27"/>
+          <w:shd w:val="clear" w:color="auto" w:fill="18181B"/>
+        </w:rPr>
+        <w:t>cara</w:t>
+      </w:r>
+      <w:proofErr w:type="spellEnd"/>
+      <w:r>
+        <w:rPr>
+          <w:rFonts w:ascii="Open Sans" w:hAnsi="Open Sans" w:cs="Open Sans"/>
+          <w:color w:val="FAFAFA"/>
+          <w:spacing w:val="1"/>
+          <w:sz w:val="27"/>
+          <w:szCs w:val="27"/>
+          <w:shd w:val="clear" w:color="auto" w:fill="18181B"/>
+        </w:rPr>
+        <w:t xml:space="preserve"> </w:t>
+      </w:r>
+      <w:proofErr w:type="spellStart"/>
+      <w:r>
+        <w:rPr>
+          <w:rFonts w:ascii="Open Sans" w:hAnsi="Open Sans" w:cs="Open Sans"/>
+          <w:color w:val="FAFAFA"/>
+          <w:spacing w:val="1"/>
+          <w:sz w:val="27"/>
+          <w:szCs w:val="27"/>
+          <w:shd w:val="clear" w:color="auto" w:fill="18181B"/>
+        </w:rPr>
+        <w:t>untuk</w:t>
+      </w:r>
+      <w:proofErr w:type="spellEnd"/>
+      <w:r>
+        <w:rPr>
+          <w:rFonts w:ascii="Open Sans" w:hAnsi="Open Sans" w:cs="Open Sans"/>
+          <w:color w:val="FAFAFA"/>
+          <w:spacing w:val="1"/>
+          <w:sz w:val="27"/>
+          <w:szCs w:val="27"/>
+          <w:shd w:val="clear" w:color="auto" w:fill="18181B"/>
+        </w:rPr>
+        <w:t xml:space="preserve"> </w:t>
+      </w:r>
+      <w:proofErr w:type="spellStart"/>
+      <w:r>
+        <w:rPr>
+          <w:rFonts w:ascii="Open Sans" w:hAnsi="Open Sans" w:cs="Open Sans"/>
+          <w:color w:val="FAFAFA"/>
+          <w:spacing w:val="1"/>
+          <w:sz w:val="27"/>
+          <w:szCs w:val="27"/>
+          <w:shd w:val="clear" w:color="auto" w:fill="18181B"/>
+        </w:rPr>
+        <w:t>melacak</w:t>
+      </w:r>
+      <w:proofErr w:type="spellEnd"/>
+      <w:r>
+        <w:rPr>
+          <w:rFonts w:ascii="Open Sans" w:hAnsi="Open Sans" w:cs="Open Sans"/>
+          <w:color w:val="FAFAFA"/>
+          <w:spacing w:val="1"/>
+          <w:sz w:val="27"/>
+          <w:szCs w:val="27"/>
+          <w:shd w:val="clear" w:color="auto" w:fill="18181B"/>
+        </w:rPr>
+        <w:t xml:space="preserve"> </w:t>
+      </w:r>
+      <w:proofErr w:type="spellStart"/>
+      <w:r>
+        <w:rPr>
+          <w:rFonts w:ascii="Open Sans" w:hAnsi="Open Sans" w:cs="Open Sans"/>
+          <w:color w:val="FAFAFA"/>
+          <w:spacing w:val="1"/>
+          <w:sz w:val="27"/>
+          <w:szCs w:val="27"/>
+          <w:shd w:val="clear" w:color="auto" w:fill="18181B"/>
+        </w:rPr>
+        <w:t>sebuah</w:t>
+      </w:r>
+      <w:proofErr w:type="spellEnd"/>
+      <w:r>
+        <w:rPr>
+          <w:rFonts w:ascii="Open Sans" w:hAnsi="Open Sans" w:cs="Open Sans"/>
+          <w:color w:val="FAFAFA"/>
+          <w:spacing w:val="1"/>
+          <w:sz w:val="27"/>
+          <w:szCs w:val="27"/>
+          <w:shd w:val="clear" w:color="auto" w:fill="18181B"/>
+        </w:rPr>
+        <w:t xml:space="preserve"> </w:t>
+      </w:r>
+      <w:proofErr w:type="spellStart"/>
+      <w:r>
+        <w:rPr>
+          <w:rFonts w:ascii="Open Sans" w:hAnsi="Open Sans" w:cs="Open Sans"/>
+          <w:color w:val="FAFAFA"/>
+          <w:spacing w:val="1"/>
+          <w:sz w:val="27"/>
+          <w:szCs w:val="27"/>
+          <w:shd w:val="clear" w:color="auto" w:fill="18181B"/>
+        </w:rPr>
+        <w:t>pekerjaan</w:t>
+      </w:r>
+      <w:proofErr w:type="spellEnd"/>
+      <w:r>
+        <w:rPr>
+          <w:rFonts w:ascii="Open Sans" w:hAnsi="Open Sans" w:cs="Open Sans"/>
+          <w:color w:val="FAFAFA"/>
+          <w:spacing w:val="1"/>
+          <w:sz w:val="27"/>
+          <w:szCs w:val="27"/>
+          <w:shd w:val="clear" w:color="auto" w:fill="18181B"/>
+        </w:rPr>
+        <w:t xml:space="preserve">, </w:t>
+      </w:r>
+      <w:proofErr w:type="spellStart"/>
+      <w:r>
+        <w:rPr>
+          <w:rFonts w:ascii="Open Sans" w:hAnsi="Open Sans" w:cs="Open Sans"/>
+          <w:color w:val="FAFAFA"/>
+          <w:spacing w:val="1"/>
+          <w:sz w:val="27"/>
+          <w:szCs w:val="27"/>
+          <w:shd w:val="clear" w:color="auto" w:fill="18181B"/>
+        </w:rPr>
+        <w:t>peningkatan</w:t>
+      </w:r>
+      <w:proofErr w:type="spellEnd"/>
+      <w:r>
+        <w:rPr>
+          <w:rFonts w:ascii="Open Sans" w:hAnsi="Open Sans" w:cs="Open Sans"/>
+          <w:color w:val="FAFAFA"/>
+          <w:spacing w:val="1"/>
+          <w:sz w:val="27"/>
+          <w:szCs w:val="27"/>
+          <w:shd w:val="clear" w:color="auto" w:fill="18181B"/>
+        </w:rPr>
+        <w:t xml:space="preserve"> </w:t>
+      </w:r>
+      <w:proofErr w:type="spellStart"/>
+      <w:r>
+        <w:rPr>
+          <w:rFonts w:ascii="Open Sans" w:hAnsi="Open Sans" w:cs="Open Sans"/>
+          <w:color w:val="FAFAFA"/>
+          <w:spacing w:val="1"/>
+          <w:sz w:val="27"/>
+          <w:szCs w:val="27"/>
+          <w:shd w:val="clear" w:color="auto" w:fill="18181B"/>
+        </w:rPr>
+        <w:t>sebuah</w:t>
+      </w:r>
+      <w:proofErr w:type="spellEnd"/>
+      <w:r>
+        <w:rPr>
+          <w:rFonts w:ascii="Open Sans" w:hAnsi="Open Sans" w:cs="Open Sans"/>
+          <w:color w:val="FAFAFA"/>
+          <w:spacing w:val="1"/>
+          <w:sz w:val="27"/>
+          <w:szCs w:val="27"/>
+          <w:shd w:val="clear" w:color="auto" w:fill="18181B"/>
+        </w:rPr>
+        <w:t xml:space="preserve"> </w:t>
+      </w:r>
+      <w:proofErr w:type="spellStart"/>
+      <w:r>
+        <w:rPr>
+          <w:rFonts w:ascii="Open Sans" w:hAnsi="Open Sans" w:cs="Open Sans"/>
+          <w:color w:val="FAFAFA"/>
+          <w:spacing w:val="1"/>
+          <w:sz w:val="27"/>
+          <w:szCs w:val="27"/>
+          <w:shd w:val="clear" w:color="auto" w:fill="18181B"/>
+        </w:rPr>
+        <w:t>fitur</w:t>
+      </w:r>
+      <w:proofErr w:type="spellEnd"/>
+      <w:r>
+        <w:rPr>
+          <w:rFonts w:ascii="Open Sans" w:hAnsi="Open Sans" w:cs="Open Sans"/>
+          <w:color w:val="FAFAFA"/>
+          <w:spacing w:val="1"/>
+          <w:sz w:val="27"/>
+          <w:szCs w:val="27"/>
+          <w:shd w:val="clear" w:color="auto" w:fill="18181B"/>
+        </w:rPr>
+        <w:t xml:space="preserve">, dan </w:t>
+      </w:r>
+      <w:proofErr w:type="spellStart"/>
+      <w:r>
+        <w:rPr>
+          <w:rFonts w:ascii="Open Sans" w:hAnsi="Open Sans" w:cs="Open Sans"/>
+          <w:color w:val="FAFAFA"/>
+          <w:spacing w:val="1"/>
+          <w:sz w:val="27"/>
+          <w:szCs w:val="27"/>
+          <w:shd w:val="clear" w:color="auto" w:fill="18181B"/>
+        </w:rPr>
+        <w:t>melaporkan</w:t>
+      </w:r>
+      <w:proofErr w:type="spellEnd"/>
+      <w:r>
+        <w:rPr>
+          <w:rFonts w:ascii="Open Sans" w:hAnsi="Open Sans" w:cs="Open Sans"/>
+          <w:color w:val="FAFAFA"/>
+          <w:spacing w:val="1"/>
+          <w:sz w:val="27"/>
+          <w:szCs w:val="27"/>
+          <w:shd w:val="clear" w:color="auto" w:fill="18181B"/>
+        </w:rPr>
+        <w:t xml:space="preserve"> bug </w:t>
+      </w:r>
+      <w:proofErr w:type="spellStart"/>
+      <w:r>
+        <w:rPr>
+          <w:rFonts w:ascii="Open Sans" w:hAnsi="Open Sans" w:cs="Open Sans"/>
+          <w:color w:val="FAFAFA"/>
+          <w:spacing w:val="1"/>
+          <w:sz w:val="27"/>
+          <w:szCs w:val="27"/>
+          <w:shd w:val="clear" w:color="auto" w:fill="18181B"/>
+        </w:rPr>
+        <w:t>dalam</w:t>
+      </w:r>
+      <w:proofErr w:type="spellEnd"/>
+      <w:r>
+        <w:rPr>
+          <w:rFonts w:ascii="Open Sans" w:hAnsi="Open Sans" w:cs="Open Sans"/>
+          <w:color w:val="FAFAFA"/>
+          <w:spacing w:val="1"/>
+          <w:sz w:val="27"/>
+          <w:szCs w:val="27"/>
+          <w:shd w:val="clear" w:color="auto" w:fill="18181B"/>
+        </w:rPr>
+        <w:t xml:space="preserve"> </w:t>
+      </w:r>
+      <w:proofErr w:type="spellStart"/>
+      <w:r>
+        <w:rPr>
+          <w:rFonts w:ascii="Open Sans" w:hAnsi="Open Sans" w:cs="Open Sans"/>
+          <w:color w:val="FAFAFA"/>
+          <w:spacing w:val="1"/>
+          <w:sz w:val="27"/>
+          <w:szCs w:val="27"/>
+          <w:shd w:val="clear" w:color="auto" w:fill="18181B"/>
+        </w:rPr>
+        <w:t>sebuah</w:t>
+      </w:r>
+      <w:proofErr w:type="spellEnd"/>
+      <w:r>
+        <w:rPr>
+          <w:rFonts w:ascii="Open Sans" w:hAnsi="Open Sans" w:cs="Open Sans"/>
+          <w:color w:val="FAFAFA"/>
+          <w:spacing w:val="1"/>
+          <w:sz w:val="27"/>
+          <w:szCs w:val="27"/>
+          <w:shd w:val="clear" w:color="auto" w:fill="18181B"/>
+        </w:rPr>
+        <w:t xml:space="preserve"> project.</w:t>
+      </w:r>
+    </w:p>
+    <w:p>
+      <w:pPr>
+        <w:rPr>
+          <w:rFonts w:ascii="Open Sans" w:hAnsi="Open Sans" w:cs="Open Sans"/>
+          <w:color w:val="FAFAFA"/>
+          <w:spacing w:val="1"/>
+          <w:sz w:val="27"/>
+          <w:szCs w:val="27"/>
+          <w:shd w:val="clear" w:color="auto" w:fill="18181B"/>
+        </w:rPr>
+      </w:pPr>
+    </w:p>
+    <w:p>
+      <w:pPr>
+        <w:rPr>
+          <w:rFonts w:ascii="Open Sans" w:hAnsi="Open Sans" w:cs="Open Sans"/>
+          <w:color w:val="FAFAFA"/>
+          <w:spacing w:val="1"/>
+          <w:sz w:val="27"/>
+          <w:szCs w:val="27"/>
+          <w:shd w:val="clear" w:color="auto" w:fill="18181B"/>
+        </w:rPr>
+      </w:pPr>
+      <w:r>
+        <w:rPr>
+          <w:rStyle w:val="Strong"/>
+          <w:rFonts w:ascii="Open Sans" w:hAnsi="Open Sans" w:cs="Open Sans"/>
+          <w:color w:val="FAFAFA"/>
+          <w:spacing w:val="1"/>
+          <w:sz w:val="27"/>
+          <w:szCs w:val="27"/>
+          <w:shd w:val="clear" w:color="auto" w:fill="18181B"/>
+        </w:rPr>
+        <w:t>Main/Master</w:t>
+      </w:r>
+      <w:r>
+        <w:rPr>
+          <w:rFonts w:ascii="Open Sans" w:hAnsi="Open Sans" w:cs="Open Sans"/>
+          <w:color w:val="FAFAFA"/>
+          <w:spacing w:val="1"/>
+          <w:sz w:val="27"/>
+          <w:szCs w:val="27"/>
+        </w:rPr>
+        <w:br/>
+      </w:r>
+      <w:proofErr w:type="spellStart"/>
+      <w:r>
+        <w:rPr>
+          <w:rFonts w:ascii="Open Sans" w:hAnsi="Open Sans" w:cs="Open Sans"/>
+          <w:color w:val="FAFAFA"/>
+          <w:spacing w:val="1"/>
+          <w:sz w:val="27"/>
+          <w:szCs w:val="27"/>
+          <w:shd w:val="clear" w:color="auto" w:fill="18181B"/>
+        </w:rPr>
+        <w:t>Sebuah</w:t>
+      </w:r>
+      <w:proofErr w:type="spellEnd"/>
+      <w:r>
+        <w:rPr>
+          <w:rFonts w:ascii="Open Sans" w:hAnsi="Open Sans" w:cs="Open Sans"/>
+          <w:color w:val="FAFAFA"/>
+          <w:spacing w:val="1"/>
+          <w:sz w:val="27"/>
+          <w:szCs w:val="27"/>
+          <w:shd w:val="clear" w:color="auto" w:fill="18181B"/>
+        </w:rPr>
+        <w:t xml:space="preserve"> branch default </w:t>
+      </w:r>
+      <w:proofErr w:type="spellStart"/>
+      <w:r>
+        <w:rPr>
+          <w:rFonts w:ascii="Open Sans" w:hAnsi="Open Sans" w:cs="Open Sans"/>
+          <w:color w:val="FAFAFA"/>
+          <w:spacing w:val="1"/>
+          <w:sz w:val="27"/>
+          <w:szCs w:val="27"/>
+          <w:shd w:val="clear" w:color="auto" w:fill="18181B"/>
+        </w:rPr>
+        <w:t>ketika</w:t>
+      </w:r>
+      <w:proofErr w:type="spellEnd"/>
+      <w:r>
+        <w:rPr>
+          <w:rFonts w:ascii="Open Sans" w:hAnsi="Open Sans" w:cs="Open Sans"/>
+          <w:color w:val="FAFAFA"/>
+          <w:spacing w:val="1"/>
+          <w:sz w:val="27"/>
+          <w:szCs w:val="27"/>
+          <w:shd w:val="clear" w:color="auto" w:fill="18181B"/>
+        </w:rPr>
+        <w:t xml:space="preserve"> </w:t>
+      </w:r>
+      <w:proofErr w:type="spellStart"/>
+      <w:r>
+        <w:rPr>
+          <w:rFonts w:ascii="Open Sans" w:hAnsi="Open Sans" w:cs="Open Sans"/>
+          <w:color w:val="FAFAFA"/>
+          <w:spacing w:val="1"/>
+          <w:sz w:val="27"/>
+          <w:szCs w:val="27"/>
+          <w:shd w:val="clear" w:color="auto" w:fill="18181B"/>
+        </w:rPr>
+        <w:t>membuat</w:t>
+      </w:r>
+      <w:proofErr w:type="spellEnd"/>
+      <w:r>
+        <w:rPr>
+          <w:rFonts w:ascii="Open Sans" w:hAnsi="Open Sans" w:cs="Open Sans"/>
+          <w:color w:val="FAFAFA"/>
+          <w:spacing w:val="1"/>
+          <w:sz w:val="27"/>
+          <w:szCs w:val="27"/>
+          <w:shd w:val="clear" w:color="auto" w:fill="18181B"/>
+        </w:rPr>
+        <w:t xml:space="preserve"> git repository.</w:t>
+      </w:r>
+    </w:p>
+    <w:p>
+      <w:pPr>
+        <w:rPr>
+          <w:rFonts w:ascii="Open Sans" w:hAnsi="Open Sans" w:cs="Open Sans"/>
+          <w:color w:val="FAFAFA"/>
+          <w:spacing w:val="1"/>
+          <w:sz w:val="27"/>
+          <w:szCs w:val="27"/>
+          <w:shd w:val="clear" w:color="auto" w:fill="18181B"/>
+        </w:rPr>
+      </w:pPr>
+    </w:p>
+    <w:p>
+      <w:pPr>
+        <w:rPr>
+          <w:rFonts w:ascii="Open Sans" w:hAnsi="Open Sans" w:cs="Open Sans"/>
+          <w:color w:val="FAFAFA"/>
+          <w:spacing w:val="1"/>
+          <w:sz w:val="27"/>
+          <w:szCs w:val="27"/>
+          <w:shd w:val="clear" w:color="auto" w:fill="18181B"/>
+        </w:rPr>
+      </w:pPr>
+      <w:r>
+        <w:rPr>
+          <w:rStyle w:val="Strong"/>
+          <w:rFonts w:ascii="Open Sans" w:hAnsi="Open Sans" w:cs="Open Sans"/>
+          <w:color w:val="FAFAFA"/>
+          <w:spacing w:val="1"/>
+          <w:sz w:val="27"/>
+          <w:szCs w:val="27"/>
+          <w:shd w:val="clear" w:color="auto" w:fill="18181B"/>
+        </w:rPr>
+        <w:lastRenderedPageBreak/>
+        <w:t>Open-source</w:t>
+      </w:r>
+      <w:r>
+        <w:rPr>
+          <w:rFonts w:ascii="Open Sans" w:hAnsi="Open Sans" w:cs="Open Sans"/>
+          <w:color w:val="FAFAFA"/>
+          <w:spacing w:val="1"/>
+          <w:sz w:val="27"/>
+          <w:szCs w:val="27"/>
+        </w:rPr>
+        <w:br/>
+      </w:r>
+      <w:proofErr w:type="spellStart"/>
+      <w:r>
+        <w:rPr>
+          <w:rFonts w:ascii="Open Sans" w:hAnsi="Open Sans" w:cs="Open Sans"/>
+          <w:color w:val="FAFAFA"/>
+          <w:spacing w:val="1"/>
+          <w:sz w:val="27"/>
+          <w:szCs w:val="27"/>
+          <w:shd w:val="clear" w:color="auto" w:fill="18181B"/>
+        </w:rPr>
+        <w:t>Sebuah</w:t>
+      </w:r>
+      <w:proofErr w:type="spellEnd"/>
+      <w:r>
+        <w:rPr>
+          <w:rFonts w:ascii="Open Sans" w:hAnsi="Open Sans" w:cs="Open Sans"/>
+          <w:color w:val="FAFAFA"/>
+          <w:spacing w:val="1"/>
+          <w:sz w:val="27"/>
+          <w:szCs w:val="27"/>
+          <w:shd w:val="clear" w:color="auto" w:fill="18181B"/>
+        </w:rPr>
+        <w:t xml:space="preserve"> repository </w:t>
+      </w:r>
+      <w:proofErr w:type="spellStart"/>
+      <w:r>
+        <w:rPr>
+          <w:rFonts w:ascii="Open Sans" w:hAnsi="Open Sans" w:cs="Open Sans"/>
+          <w:color w:val="FAFAFA"/>
+          <w:spacing w:val="1"/>
+          <w:sz w:val="27"/>
+          <w:szCs w:val="27"/>
+          <w:shd w:val="clear" w:color="auto" w:fill="18181B"/>
+        </w:rPr>
+        <w:t>publik</w:t>
+      </w:r>
+      <w:proofErr w:type="spellEnd"/>
+      <w:r>
+        <w:rPr>
+          <w:rFonts w:ascii="Open Sans" w:hAnsi="Open Sans" w:cs="Open Sans"/>
+          <w:color w:val="FAFAFA"/>
+          <w:spacing w:val="1"/>
+          <w:sz w:val="27"/>
+          <w:szCs w:val="27"/>
+          <w:shd w:val="clear" w:color="auto" w:fill="18181B"/>
+        </w:rPr>
+        <w:t xml:space="preserve"> dan </w:t>
+      </w:r>
+      <w:proofErr w:type="spellStart"/>
+      <w:r>
+        <w:rPr>
+          <w:rFonts w:ascii="Open Sans" w:hAnsi="Open Sans" w:cs="Open Sans"/>
+          <w:color w:val="FAFAFA"/>
+          <w:spacing w:val="1"/>
+          <w:sz w:val="27"/>
+          <w:szCs w:val="27"/>
+          <w:shd w:val="clear" w:color="auto" w:fill="18181B"/>
+        </w:rPr>
+        <w:t>semua</w:t>
+      </w:r>
+      <w:proofErr w:type="spellEnd"/>
+      <w:r>
+        <w:rPr>
+          <w:rFonts w:ascii="Open Sans" w:hAnsi="Open Sans" w:cs="Open Sans"/>
+          <w:color w:val="FAFAFA"/>
+          <w:spacing w:val="1"/>
+          <w:sz w:val="27"/>
+          <w:szCs w:val="27"/>
+          <w:shd w:val="clear" w:color="auto" w:fill="18181B"/>
+        </w:rPr>
+        <w:t xml:space="preserve"> orang </w:t>
+      </w:r>
+      <w:proofErr w:type="spellStart"/>
+      <w:r>
+        <w:rPr>
+          <w:rFonts w:ascii="Open Sans" w:hAnsi="Open Sans" w:cs="Open Sans"/>
+          <w:color w:val="FAFAFA"/>
+          <w:spacing w:val="1"/>
+          <w:sz w:val="27"/>
+          <w:szCs w:val="27"/>
+          <w:shd w:val="clear" w:color="auto" w:fill="18181B"/>
+        </w:rPr>
+        <w:t>dapat</w:t>
+      </w:r>
+      <w:proofErr w:type="spellEnd"/>
+      <w:r>
+        <w:rPr>
+          <w:rFonts w:ascii="Open Sans" w:hAnsi="Open Sans" w:cs="Open Sans"/>
+          <w:color w:val="FAFAFA"/>
+          <w:spacing w:val="1"/>
+          <w:sz w:val="27"/>
+          <w:szCs w:val="27"/>
+          <w:shd w:val="clear" w:color="auto" w:fill="18181B"/>
+        </w:rPr>
+        <w:t xml:space="preserve"> </w:t>
+      </w:r>
+      <w:proofErr w:type="spellStart"/>
+      <w:r>
+        <w:rPr>
+          <w:rFonts w:ascii="Open Sans" w:hAnsi="Open Sans" w:cs="Open Sans"/>
+          <w:color w:val="FAFAFA"/>
+          <w:spacing w:val="1"/>
+          <w:sz w:val="27"/>
+          <w:szCs w:val="27"/>
+          <w:shd w:val="clear" w:color="auto" w:fill="18181B"/>
+        </w:rPr>
+        <w:t>berkontribusi</w:t>
+      </w:r>
+      <w:proofErr w:type="spellEnd"/>
+      <w:r>
+        <w:rPr>
+          <w:rFonts w:ascii="Open Sans" w:hAnsi="Open Sans" w:cs="Open Sans"/>
+          <w:color w:val="FAFAFA"/>
+          <w:spacing w:val="1"/>
+          <w:sz w:val="27"/>
+          <w:szCs w:val="27"/>
+          <w:shd w:val="clear" w:color="auto" w:fill="18181B"/>
+        </w:rPr>
+        <w:t xml:space="preserve"> </w:t>
+      </w:r>
+      <w:proofErr w:type="spellStart"/>
+      <w:r>
+        <w:rPr>
+          <w:rFonts w:ascii="Open Sans" w:hAnsi="Open Sans" w:cs="Open Sans"/>
+          <w:color w:val="FAFAFA"/>
+          <w:spacing w:val="1"/>
+          <w:sz w:val="27"/>
+          <w:szCs w:val="27"/>
+          <w:shd w:val="clear" w:color="auto" w:fill="18181B"/>
+        </w:rPr>
+        <w:t>untuk</w:t>
+      </w:r>
+      <w:proofErr w:type="spellEnd"/>
+      <w:r>
+        <w:rPr>
+          <w:rFonts w:ascii="Open Sans" w:hAnsi="Open Sans" w:cs="Open Sans"/>
+          <w:color w:val="FAFAFA"/>
+          <w:spacing w:val="1"/>
+          <w:sz w:val="27"/>
+          <w:szCs w:val="27"/>
+          <w:shd w:val="clear" w:color="auto" w:fill="18181B"/>
+        </w:rPr>
+        <w:t xml:space="preserve"> </w:t>
+      </w:r>
+      <w:proofErr w:type="spellStart"/>
+      <w:r>
+        <w:rPr>
+          <w:rFonts w:ascii="Open Sans" w:hAnsi="Open Sans" w:cs="Open Sans"/>
+          <w:color w:val="FAFAFA"/>
+          <w:spacing w:val="1"/>
+          <w:sz w:val="27"/>
+          <w:szCs w:val="27"/>
+          <w:shd w:val="clear" w:color="auto" w:fill="18181B"/>
+        </w:rPr>
+        <w:t>mengembangkan</w:t>
+      </w:r>
+      <w:proofErr w:type="spellEnd"/>
+      <w:r>
+        <w:rPr>
+          <w:rFonts w:ascii="Open Sans" w:hAnsi="Open Sans" w:cs="Open Sans"/>
+          <w:color w:val="FAFAFA"/>
+          <w:spacing w:val="1"/>
+          <w:sz w:val="27"/>
+          <w:szCs w:val="27"/>
+          <w:shd w:val="clear" w:color="auto" w:fill="18181B"/>
+        </w:rPr>
+        <w:t xml:space="preserve"> </w:t>
+      </w:r>
+      <w:proofErr w:type="spellStart"/>
+      <w:r>
+        <w:rPr>
+          <w:rFonts w:ascii="Open Sans" w:hAnsi="Open Sans" w:cs="Open Sans"/>
+          <w:color w:val="FAFAFA"/>
+          <w:spacing w:val="1"/>
+          <w:sz w:val="27"/>
+          <w:szCs w:val="27"/>
+          <w:shd w:val="clear" w:color="auto" w:fill="18181B"/>
+        </w:rPr>
+        <w:t>produk</w:t>
+      </w:r>
+      <w:proofErr w:type="spellEnd"/>
+      <w:r>
+        <w:rPr>
+          <w:rFonts w:ascii="Open Sans" w:hAnsi="Open Sans" w:cs="Open Sans"/>
+          <w:color w:val="FAFAFA"/>
+          <w:spacing w:val="1"/>
+          <w:sz w:val="27"/>
+          <w:szCs w:val="27"/>
+          <w:shd w:val="clear" w:color="auto" w:fill="18181B"/>
+        </w:rPr>
+        <w:t xml:space="preserve"> </w:t>
+      </w:r>
+      <w:proofErr w:type="spellStart"/>
+      <w:r>
+        <w:rPr>
+          <w:rFonts w:ascii="Open Sans" w:hAnsi="Open Sans" w:cs="Open Sans"/>
+          <w:color w:val="FAFAFA"/>
+          <w:spacing w:val="1"/>
+          <w:sz w:val="27"/>
+          <w:szCs w:val="27"/>
+          <w:shd w:val="clear" w:color="auto" w:fill="18181B"/>
+        </w:rPr>
+        <w:t>dalam</w:t>
+      </w:r>
+      <w:proofErr w:type="spellEnd"/>
+      <w:r>
+        <w:rPr>
+          <w:rFonts w:ascii="Open Sans" w:hAnsi="Open Sans" w:cs="Open Sans"/>
+          <w:color w:val="FAFAFA"/>
+          <w:spacing w:val="1"/>
+          <w:sz w:val="27"/>
+          <w:szCs w:val="27"/>
+          <w:shd w:val="clear" w:color="auto" w:fill="18181B"/>
+        </w:rPr>
+        <w:t xml:space="preserve"> repository </w:t>
+      </w:r>
+      <w:proofErr w:type="spellStart"/>
+      <w:r>
+        <w:rPr>
+          <w:rFonts w:ascii="Open Sans" w:hAnsi="Open Sans" w:cs="Open Sans"/>
+          <w:color w:val="FAFAFA"/>
+          <w:spacing w:val="1"/>
+          <w:sz w:val="27"/>
+          <w:szCs w:val="27"/>
+          <w:shd w:val="clear" w:color="auto" w:fill="18181B"/>
+        </w:rPr>
+        <w:t>tersebut</w:t>
+      </w:r>
+      <w:proofErr w:type="spellEnd"/>
+      <w:r>
+        <w:rPr>
+          <w:rFonts w:ascii="Open Sans" w:hAnsi="Open Sans" w:cs="Open Sans"/>
+          <w:color w:val="FAFAFA"/>
+          <w:spacing w:val="1"/>
+          <w:sz w:val="27"/>
+          <w:szCs w:val="27"/>
+          <w:shd w:val="clear" w:color="auto" w:fill="18181B"/>
+        </w:rPr>
+        <w:t>.</w:t>
+      </w:r>
+    </w:p>
+    <w:p>
+      <w:pPr>
+        <w:rPr>
+          <w:rFonts w:ascii="Open Sans" w:hAnsi="Open Sans" w:cs="Open Sans"/>
+          <w:color w:val="FAFAFA"/>
+          <w:spacing w:val="1"/>
+          <w:sz w:val="27"/>
+          <w:szCs w:val="27"/>
+          <w:shd w:val="clear" w:color="auto" w:fill="18181B"/>
+        </w:rPr>
+      </w:pPr>
+    </w:p>
+    <w:p>
+      <w:pPr>
+        <w:rPr>
+          <w:rFonts w:ascii="Open Sans" w:hAnsi="Open Sans" w:cs="Open Sans"/>
+          <w:color w:val="FAFAFA"/>
+          <w:spacing w:val="1"/>
+          <w:sz w:val="27"/>
+          <w:szCs w:val="27"/>
+          <w:shd w:val="clear" w:color="auto" w:fill="18181B"/>
+        </w:rPr>
+      </w:pPr>
+      <w:r>
+        <w:rPr>
+          <w:rStyle w:val="Strong"/>
+          <w:rFonts w:ascii="Open Sans" w:hAnsi="Open Sans" w:cs="Open Sans"/>
+          <w:color w:val="FAFAFA"/>
+          <w:spacing w:val="1"/>
+          <w:sz w:val="27"/>
+          <w:szCs w:val="27"/>
+          <w:shd w:val="clear" w:color="auto" w:fill="18181B"/>
+        </w:rPr>
+        <w:t>Readme</w:t>
+      </w:r>
+      <w:r>
+        <w:rPr>
+          <w:rFonts w:ascii="Open Sans" w:hAnsi="Open Sans" w:cs="Open Sans"/>
+          <w:color w:val="FAFAFA"/>
+          <w:spacing w:val="1"/>
+          <w:sz w:val="27"/>
+          <w:szCs w:val="27"/>
+        </w:rPr>
+        <w:br/>
+      </w:r>
+      <w:proofErr w:type="spellStart"/>
+      <w:r>
+        <w:rPr>
+          <w:rFonts w:ascii="Open Sans" w:hAnsi="Open Sans" w:cs="Open Sans"/>
+          <w:color w:val="FAFAFA"/>
+          <w:spacing w:val="1"/>
+          <w:sz w:val="27"/>
+          <w:szCs w:val="27"/>
+          <w:shd w:val="clear" w:color="auto" w:fill="18181B"/>
+        </w:rPr>
+        <w:t>Sebuah</w:t>
+      </w:r>
+      <w:proofErr w:type="spellEnd"/>
+      <w:r>
+        <w:rPr>
+          <w:rFonts w:ascii="Open Sans" w:hAnsi="Open Sans" w:cs="Open Sans"/>
+          <w:color w:val="FAFAFA"/>
+          <w:spacing w:val="1"/>
+          <w:sz w:val="27"/>
+          <w:szCs w:val="27"/>
+          <w:shd w:val="clear" w:color="auto" w:fill="18181B"/>
+        </w:rPr>
+        <w:t xml:space="preserve"> </w:t>
+      </w:r>
+      <w:proofErr w:type="spellStart"/>
+      <w:r>
+        <w:rPr>
+          <w:rFonts w:ascii="Open Sans" w:hAnsi="Open Sans" w:cs="Open Sans"/>
+          <w:color w:val="FAFAFA"/>
+          <w:spacing w:val="1"/>
+          <w:sz w:val="27"/>
+          <w:szCs w:val="27"/>
+          <w:shd w:val="clear" w:color="auto" w:fill="18181B"/>
+        </w:rPr>
+        <w:t>berkas</w:t>
+      </w:r>
+      <w:proofErr w:type="spellEnd"/>
+      <w:r>
+        <w:rPr>
+          <w:rFonts w:ascii="Open Sans" w:hAnsi="Open Sans" w:cs="Open Sans"/>
+          <w:color w:val="FAFAFA"/>
+          <w:spacing w:val="1"/>
+          <w:sz w:val="27"/>
+          <w:szCs w:val="27"/>
+          <w:shd w:val="clear" w:color="auto" w:fill="18181B"/>
+        </w:rPr>
+        <w:t xml:space="preserve"> yang </w:t>
+      </w:r>
+      <w:proofErr w:type="spellStart"/>
+      <w:r>
+        <w:rPr>
+          <w:rFonts w:ascii="Open Sans" w:hAnsi="Open Sans" w:cs="Open Sans"/>
+          <w:color w:val="FAFAFA"/>
+          <w:spacing w:val="1"/>
+          <w:sz w:val="27"/>
+          <w:szCs w:val="27"/>
+          <w:shd w:val="clear" w:color="auto" w:fill="18181B"/>
+        </w:rPr>
+        <w:t>berisi</w:t>
+      </w:r>
+      <w:proofErr w:type="spellEnd"/>
+      <w:r>
+        <w:rPr>
+          <w:rFonts w:ascii="Open Sans" w:hAnsi="Open Sans" w:cs="Open Sans"/>
+          <w:color w:val="FAFAFA"/>
+          <w:spacing w:val="1"/>
+          <w:sz w:val="27"/>
+          <w:szCs w:val="27"/>
+          <w:shd w:val="clear" w:color="auto" w:fill="18181B"/>
+        </w:rPr>
+        <w:t xml:space="preserve"> </w:t>
+      </w:r>
+      <w:proofErr w:type="spellStart"/>
+      <w:r>
+        <w:rPr>
+          <w:rFonts w:ascii="Open Sans" w:hAnsi="Open Sans" w:cs="Open Sans"/>
+          <w:color w:val="FAFAFA"/>
+          <w:spacing w:val="1"/>
+          <w:sz w:val="27"/>
+          <w:szCs w:val="27"/>
+          <w:shd w:val="clear" w:color="auto" w:fill="18181B"/>
+        </w:rPr>
+        <w:t>informasi</w:t>
+      </w:r>
+      <w:proofErr w:type="spellEnd"/>
+      <w:r>
+        <w:rPr>
+          <w:rFonts w:ascii="Open Sans" w:hAnsi="Open Sans" w:cs="Open Sans"/>
+          <w:color w:val="FAFAFA"/>
+          <w:spacing w:val="1"/>
+          <w:sz w:val="27"/>
+          <w:szCs w:val="27"/>
+          <w:shd w:val="clear" w:color="auto" w:fill="18181B"/>
+        </w:rPr>
+        <w:t xml:space="preserve"> </w:t>
+      </w:r>
+      <w:proofErr w:type="spellStart"/>
+      <w:r>
+        <w:rPr>
+          <w:rFonts w:ascii="Open Sans" w:hAnsi="Open Sans" w:cs="Open Sans"/>
+          <w:color w:val="FAFAFA"/>
+          <w:spacing w:val="1"/>
+          <w:sz w:val="27"/>
+          <w:szCs w:val="27"/>
+          <w:shd w:val="clear" w:color="auto" w:fill="18181B"/>
+        </w:rPr>
+        <w:t>dari</w:t>
+      </w:r>
+      <w:proofErr w:type="spellEnd"/>
+      <w:r>
+        <w:rPr>
+          <w:rFonts w:ascii="Open Sans" w:hAnsi="Open Sans" w:cs="Open Sans"/>
+          <w:color w:val="FAFAFA"/>
+          <w:spacing w:val="1"/>
+          <w:sz w:val="27"/>
+          <w:szCs w:val="27"/>
+          <w:shd w:val="clear" w:color="auto" w:fill="18181B"/>
+        </w:rPr>
+        <w:t xml:space="preserve"> repository </w:t>
+      </w:r>
+      <w:proofErr w:type="spellStart"/>
+      <w:r>
+        <w:rPr>
+          <w:rFonts w:ascii="Open Sans" w:hAnsi="Open Sans" w:cs="Open Sans"/>
+          <w:color w:val="FAFAFA"/>
+          <w:spacing w:val="1"/>
+          <w:sz w:val="27"/>
+          <w:szCs w:val="27"/>
+          <w:shd w:val="clear" w:color="auto" w:fill="18181B"/>
+        </w:rPr>
+        <w:t>atau</w:t>
+      </w:r>
+      <w:proofErr w:type="spellEnd"/>
+      <w:r>
+        <w:rPr>
+          <w:rFonts w:ascii="Open Sans" w:hAnsi="Open Sans" w:cs="Open Sans"/>
+          <w:color w:val="FAFAFA"/>
+          <w:spacing w:val="1"/>
+          <w:sz w:val="27"/>
+          <w:szCs w:val="27"/>
+          <w:shd w:val="clear" w:color="auto" w:fill="18181B"/>
+        </w:rPr>
+        <w:t xml:space="preserve"> project yang </w:t>
+      </w:r>
+      <w:proofErr w:type="spellStart"/>
+      <w:r>
+        <w:rPr>
+          <w:rFonts w:ascii="Open Sans" w:hAnsi="Open Sans" w:cs="Open Sans"/>
+          <w:color w:val="FAFAFA"/>
+          <w:spacing w:val="1"/>
+          <w:sz w:val="27"/>
+          <w:szCs w:val="27"/>
+          <w:shd w:val="clear" w:color="auto" w:fill="18181B"/>
+        </w:rPr>
+        <w:t>dibuat</w:t>
+      </w:r>
+      <w:proofErr w:type="spellEnd"/>
+      <w:r>
+        <w:rPr>
+          <w:rFonts w:ascii="Open Sans" w:hAnsi="Open Sans" w:cs="Open Sans"/>
+          <w:color w:val="FAFAFA"/>
+          <w:spacing w:val="1"/>
+          <w:sz w:val="27"/>
+          <w:szCs w:val="27"/>
+          <w:shd w:val="clear" w:color="auto" w:fill="18181B"/>
+        </w:rPr>
+        <w:t>.</w:t>
+      </w:r>
+    </w:p>
+    <w:p>
+      <w:pPr>
+        <w:rPr>
+          <w:rFonts w:ascii="Open Sans" w:hAnsi="Open Sans" w:cs="Open Sans"/>
+          <w:color w:val="FAFAFA"/>
+          <w:spacing w:val="1"/>
+          <w:sz w:val="27"/>
+          <w:szCs w:val="27"/>
+          <w:shd w:val="clear" w:color="auto" w:fill="18181B"/>
+        </w:rPr>
+      </w:pPr>
+    </w:p>
+    <w:p>
+      <w:pPr>
+        <w:rPr>
+          <w:rFonts w:ascii="Open Sans" w:hAnsi="Open Sans" w:cs="Open Sans"/>
+          <w:color w:val="FAFAFA"/>
+          <w:spacing w:val="1"/>
+          <w:sz w:val="27"/>
+          <w:szCs w:val="27"/>
+          <w:shd w:val="clear" w:color="auto" w:fill="18181B"/>
+        </w:rPr>
+      </w:pPr>
+      <w:r>
+        <w:rPr>
+          <w:rStyle w:val="Strong"/>
+          <w:rFonts w:ascii="Open Sans" w:hAnsi="Open Sans" w:cs="Open Sans"/>
+          <w:color w:val="FAFAFA"/>
+          <w:spacing w:val="1"/>
+          <w:sz w:val="27"/>
+          <w:szCs w:val="27"/>
+          <w:shd w:val="clear" w:color="auto" w:fill="18181B"/>
+        </w:rPr>
+        <w:t>Rebase</w:t>
+      </w:r>
+      <w:r>
+        <w:rPr>
+          <w:rFonts w:ascii="Open Sans" w:hAnsi="Open Sans" w:cs="Open Sans"/>
+          <w:color w:val="FAFAFA"/>
+          <w:spacing w:val="1"/>
+          <w:sz w:val="27"/>
+          <w:szCs w:val="27"/>
+        </w:rPr>
+        <w:br/>
+      </w:r>
+      <w:proofErr w:type="spellStart"/>
+      <w:r>
+        <w:rPr>
+          <w:rFonts w:ascii="Open Sans" w:hAnsi="Open Sans" w:cs="Open Sans"/>
+          <w:color w:val="FAFAFA"/>
+          <w:spacing w:val="1"/>
+          <w:sz w:val="27"/>
+          <w:szCs w:val="27"/>
+          <w:shd w:val="clear" w:color="auto" w:fill="18181B"/>
+        </w:rPr>
+        <w:t>Perintah</w:t>
+      </w:r>
+      <w:proofErr w:type="spellEnd"/>
+      <w:r>
+        <w:rPr>
+          <w:rFonts w:ascii="Open Sans" w:hAnsi="Open Sans" w:cs="Open Sans"/>
+          <w:color w:val="FAFAFA"/>
+          <w:spacing w:val="1"/>
+          <w:sz w:val="27"/>
+          <w:szCs w:val="27"/>
+          <w:shd w:val="clear" w:color="auto" w:fill="18181B"/>
+        </w:rPr>
+        <w:t xml:space="preserve"> </w:t>
+      </w:r>
+      <w:proofErr w:type="spellStart"/>
+      <w:r>
+        <w:rPr>
+          <w:rFonts w:ascii="Open Sans" w:hAnsi="Open Sans" w:cs="Open Sans"/>
+          <w:color w:val="FAFAFA"/>
+          <w:spacing w:val="1"/>
+          <w:sz w:val="27"/>
+          <w:szCs w:val="27"/>
+          <w:shd w:val="clear" w:color="auto" w:fill="18181B"/>
+        </w:rPr>
+        <w:t>untuk</w:t>
+      </w:r>
+      <w:proofErr w:type="spellEnd"/>
+      <w:r>
+        <w:rPr>
+          <w:rFonts w:ascii="Open Sans" w:hAnsi="Open Sans" w:cs="Open Sans"/>
+          <w:color w:val="FAFAFA"/>
+          <w:spacing w:val="1"/>
+          <w:sz w:val="27"/>
+          <w:szCs w:val="27"/>
+          <w:shd w:val="clear" w:color="auto" w:fill="18181B"/>
+        </w:rPr>
+        <w:t xml:space="preserve"> </w:t>
+      </w:r>
+      <w:proofErr w:type="spellStart"/>
+      <w:r>
+        <w:rPr>
+          <w:rFonts w:ascii="Open Sans" w:hAnsi="Open Sans" w:cs="Open Sans"/>
+          <w:color w:val="FAFAFA"/>
+          <w:spacing w:val="1"/>
+          <w:sz w:val="27"/>
+          <w:szCs w:val="27"/>
+          <w:shd w:val="clear" w:color="auto" w:fill="18181B"/>
+        </w:rPr>
+        <w:t>mengubah</w:t>
+      </w:r>
+      <w:proofErr w:type="spellEnd"/>
+      <w:r>
+        <w:rPr>
+          <w:rFonts w:ascii="Open Sans" w:hAnsi="Open Sans" w:cs="Open Sans"/>
+          <w:color w:val="FAFAFA"/>
+          <w:spacing w:val="1"/>
+          <w:sz w:val="27"/>
+          <w:szCs w:val="27"/>
+          <w:shd w:val="clear" w:color="auto" w:fill="18181B"/>
+        </w:rPr>
+        <w:t xml:space="preserve"> </w:t>
+      </w:r>
+      <w:proofErr w:type="spellStart"/>
+      <w:r>
+        <w:rPr>
+          <w:rFonts w:ascii="Open Sans" w:hAnsi="Open Sans" w:cs="Open Sans"/>
+          <w:color w:val="FAFAFA"/>
+          <w:spacing w:val="1"/>
+          <w:sz w:val="27"/>
+          <w:szCs w:val="27"/>
+          <w:shd w:val="clear" w:color="auto" w:fill="18181B"/>
+        </w:rPr>
+        <w:t>serangkaian</w:t>
+      </w:r>
+      <w:proofErr w:type="spellEnd"/>
+      <w:r>
+        <w:rPr>
+          <w:rFonts w:ascii="Open Sans" w:hAnsi="Open Sans" w:cs="Open Sans"/>
+          <w:color w:val="FAFAFA"/>
+          <w:spacing w:val="1"/>
+          <w:sz w:val="27"/>
+          <w:szCs w:val="27"/>
+          <w:shd w:val="clear" w:color="auto" w:fill="18181B"/>
+        </w:rPr>
+        <w:t xml:space="preserve"> commit dan </w:t>
+      </w:r>
+      <w:proofErr w:type="spellStart"/>
+      <w:r>
+        <w:rPr>
+          <w:rFonts w:ascii="Open Sans" w:hAnsi="Open Sans" w:cs="Open Sans"/>
+          <w:color w:val="FAFAFA"/>
+          <w:spacing w:val="1"/>
+          <w:sz w:val="27"/>
+          <w:szCs w:val="27"/>
+          <w:shd w:val="clear" w:color="auto" w:fill="18181B"/>
+        </w:rPr>
+        <w:t>memodifikasi</w:t>
+      </w:r>
+      <w:proofErr w:type="spellEnd"/>
+      <w:r>
+        <w:rPr>
+          <w:rFonts w:ascii="Open Sans" w:hAnsi="Open Sans" w:cs="Open Sans"/>
+          <w:color w:val="FAFAFA"/>
+          <w:spacing w:val="1"/>
+          <w:sz w:val="27"/>
+          <w:szCs w:val="27"/>
+          <w:shd w:val="clear" w:color="auto" w:fill="18181B"/>
+        </w:rPr>
+        <w:t xml:space="preserve"> history/</w:t>
+      </w:r>
+      <w:proofErr w:type="spellStart"/>
+      <w:r>
+        <w:rPr>
+          <w:rFonts w:ascii="Open Sans" w:hAnsi="Open Sans" w:cs="Open Sans"/>
+          <w:color w:val="FAFAFA"/>
+          <w:spacing w:val="1"/>
+          <w:sz w:val="27"/>
+          <w:szCs w:val="27"/>
+          <w:shd w:val="clear" w:color="auto" w:fill="18181B"/>
+        </w:rPr>
+        <w:t>riwayat</w:t>
+      </w:r>
+      <w:proofErr w:type="spellEnd"/>
+      <w:r>
+        <w:rPr>
+          <w:rFonts w:ascii="Open Sans" w:hAnsi="Open Sans" w:cs="Open Sans"/>
+          <w:color w:val="FAFAFA"/>
+          <w:spacing w:val="1"/>
+          <w:sz w:val="27"/>
+          <w:szCs w:val="27"/>
+          <w:shd w:val="clear" w:color="auto" w:fill="18181B"/>
+        </w:rPr>
+        <w:t xml:space="preserve"> </w:t>
+      </w:r>
+      <w:proofErr w:type="spellStart"/>
+      <w:r>
+        <w:rPr>
+          <w:rFonts w:ascii="Open Sans" w:hAnsi="Open Sans" w:cs="Open Sans"/>
+          <w:color w:val="FAFAFA"/>
+          <w:spacing w:val="1"/>
+          <w:sz w:val="27"/>
+          <w:szCs w:val="27"/>
+          <w:shd w:val="clear" w:color="auto" w:fill="18181B"/>
+        </w:rPr>
+        <w:t>dari</w:t>
+      </w:r>
+      <w:proofErr w:type="spellEnd"/>
+      <w:r>
+        <w:rPr>
+          <w:rFonts w:ascii="Open Sans" w:hAnsi="Open Sans" w:cs="Open Sans"/>
+          <w:color w:val="FAFAFA"/>
+          <w:spacing w:val="1"/>
+          <w:sz w:val="27"/>
+          <w:szCs w:val="27"/>
+          <w:shd w:val="clear" w:color="auto" w:fill="18181B"/>
+        </w:rPr>
+        <w:t xml:space="preserve"> repository </w:t>
+      </w:r>
+      <w:proofErr w:type="spellStart"/>
+      <w:r>
+        <w:rPr>
+          <w:rFonts w:ascii="Open Sans" w:hAnsi="Open Sans" w:cs="Open Sans"/>
+          <w:color w:val="FAFAFA"/>
+          <w:spacing w:val="1"/>
+          <w:sz w:val="27"/>
+          <w:szCs w:val="27"/>
+          <w:shd w:val="clear" w:color="auto" w:fill="18181B"/>
+        </w:rPr>
+        <w:t>sehingga</w:t>
+      </w:r>
+      <w:proofErr w:type="spellEnd"/>
+      <w:r>
+        <w:rPr>
+          <w:rFonts w:ascii="Open Sans" w:hAnsi="Open Sans" w:cs="Open Sans"/>
+          <w:color w:val="FAFAFA"/>
+          <w:spacing w:val="1"/>
+          <w:sz w:val="27"/>
+          <w:szCs w:val="27"/>
+          <w:shd w:val="clear" w:color="auto" w:fill="18181B"/>
+        </w:rPr>
+        <w:t xml:space="preserve"> </w:t>
+      </w:r>
+      <w:proofErr w:type="spellStart"/>
+      <w:r>
+        <w:rPr>
+          <w:rFonts w:ascii="Open Sans" w:hAnsi="Open Sans" w:cs="Open Sans"/>
+          <w:color w:val="FAFAFA"/>
+          <w:spacing w:val="1"/>
+          <w:sz w:val="27"/>
+          <w:szCs w:val="27"/>
+          <w:shd w:val="clear" w:color="auto" w:fill="18181B"/>
+        </w:rPr>
+        <w:t>hanya</w:t>
+      </w:r>
+      <w:proofErr w:type="spellEnd"/>
+      <w:r>
+        <w:rPr>
+          <w:rFonts w:ascii="Open Sans" w:hAnsi="Open Sans" w:cs="Open Sans"/>
+          <w:color w:val="FAFAFA"/>
+          <w:spacing w:val="1"/>
+          <w:sz w:val="27"/>
+          <w:szCs w:val="27"/>
+          <w:shd w:val="clear" w:color="auto" w:fill="18181B"/>
+        </w:rPr>
+        <w:t xml:space="preserve"> </w:t>
+      </w:r>
+      <w:proofErr w:type="spellStart"/>
+      <w:r>
+        <w:rPr>
+          <w:rFonts w:ascii="Open Sans" w:hAnsi="Open Sans" w:cs="Open Sans"/>
+          <w:color w:val="FAFAFA"/>
+          <w:spacing w:val="1"/>
+          <w:sz w:val="27"/>
+          <w:szCs w:val="27"/>
+          <w:shd w:val="clear" w:color="auto" w:fill="18181B"/>
+        </w:rPr>
+        <w:t>tercipta</w:t>
+      </w:r>
+      <w:proofErr w:type="spellEnd"/>
+      <w:r>
+        <w:rPr>
+          <w:rFonts w:ascii="Open Sans" w:hAnsi="Open Sans" w:cs="Open Sans"/>
+          <w:color w:val="FAFAFA"/>
+          <w:spacing w:val="1"/>
+          <w:sz w:val="27"/>
+          <w:szCs w:val="27"/>
+          <w:shd w:val="clear" w:color="auto" w:fill="18181B"/>
+        </w:rPr>
+        <w:t xml:space="preserve"> </w:t>
+      </w:r>
+      <w:proofErr w:type="spellStart"/>
+      <w:r>
+        <w:rPr>
+          <w:rFonts w:ascii="Open Sans" w:hAnsi="Open Sans" w:cs="Open Sans"/>
+          <w:color w:val="FAFAFA"/>
+          <w:spacing w:val="1"/>
+          <w:sz w:val="27"/>
+          <w:szCs w:val="27"/>
+          <w:shd w:val="clear" w:color="auto" w:fill="18181B"/>
+        </w:rPr>
+        <w:t>satu</w:t>
+      </w:r>
+      <w:proofErr w:type="spellEnd"/>
+      <w:r>
+        <w:rPr>
+          <w:rFonts w:ascii="Open Sans" w:hAnsi="Open Sans" w:cs="Open Sans"/>
+          <w:color w:val="FAFAFA"/>
+          <w:spacing w:val="1"/>
+          <w:sz w:val="27"/>
+          <w:szCs w:val="27"/>
+          <w:shd w:val="clear" w:color="auto" w:fill="18181B"/>
+        </w:rPr>
+        <w:t xml:space="preserve"> </w:t>
+      </w:r>
+      <w:proofErr w:type="spellStart"/>
+      <w:r>
+        <w:rPr>
+          <w:rFonts w:ascii="Open Sans" w:hAnsi="Open Sans" w:cs="Open Sans"/>
+          <w:color w:val="FAFAFA"/>
+          <w:spacing w:val="1"/>
+          <w:sz w:val="27"/>
+          <w:szCs w:val="27"/>
+          <w:shd w:val="clear" w:color="auto" w:fill="18181B"/>
+        </w:rPr>
+        <w:t>alur</w:t>
+      </w:r>
+      <w:proofErr w:type="spellEnd"/>
+      <w:r>
+        <w:rPr>
+          <w:rFonts w:ascii="Open Sans" w:hAnsi="Open Sans" w:cs="Open Sans"/>
+          <w:color w:val="FAFAFA"/>
+          <w:spacing w:val="1"/>
+          <w:sz w:val="27"/>
+          <w:szCs w:val="27"/>
+          <w:shd w:val="clear" w:color="auto" w:fill="18181B"/>
+        </w:rPr>
+        <w:t xml:space="preserve">. </w:t>
+      </w:r>
+      <w:proofErr w:type="spellStart"/>
+      <w:r>
+        <w:rPr>
+          <w:rFonts w:ascii="Open Sans" w:hAnsi="Open Sans" w:cs="Open Sans"/>
+          <w:color w:val="FAFAFA"/>
+          <w:spacing w:val="1"/>
+          <w:sz w:val="27"/>
+          <w:szCs w:val="27"/>
+          <w:shd w:val="clear" w:color="auto" w:fill="18181B"/>
+        </w:rPr>
+        <w:t>Biasanya</w:t>
+      </w:r>
+      <w:proofErr w:type="spellEnd"/>
+      <w:r>
+        <w:rPr>
+          <w:rFonts w:ascii="Open Sans" w:hAnsi="Open Sans" w:cs="Open Sans"/>
+          <w:color w:val="FAFAFA"/>
+          <w:spacing w:val="1"/>
+          <w:sz w:val="27"/>
+          <w:szCs w:val="27"/>
+          <w:shd w:val="clear" w:color="auto" w:fill="18181B"/>
+        </w:rPr>
+        <w:t xml:space="preserve"> </w:t>
+      </w:r>
+      <w:proofErr w:type="spellStart"/>
+      <w:r>
+        <w:rPr>
+          <w:rFonts w:ascii="Open Sans" w:hAnsi="Open Sans" w:cs="Open Sans"/>
+          <w:color w:val="FAFAFA"/>
+          <w:spacing w:val="1"/>
+          <w:sz w:val="27"/>
+          <w:szCs w:val="27"/>
+          <w:shd w:val="clear" w:color="auto" w:fill="18181B"/>
+        </w:rPr>
+        <w:t>digunakan</w:t>
+      </w:r>
+      <w:proofErr w:type="spellEnd"/>
+      <w:r>
+        <w:rPr>
+          <w:rFonts w:ascii="Open Sans" w:hAnsi="Open Sans" w:cs="Open Sans"/>
+          <w:color w:val="FAFAFA"/>
+          <w:spacing w:val="1"/>
+          <w:sz w:val="27"/>
+          <w:szCs w:val="27"/>
+          <w:shd w:val="clear" w:color="auto" w:fill="18181B"/>
+        </w:rPr>
+        <w:t xml:space="preserve"> </w:t>
+      </w:r>
+      <w:proofErr w:type="spellStart"/>
+      <w:r>
+        <w:rPr>
+          <w:rFonts w:ascii="Open Sans" w:hAnsi="Open Sans" w:cs="Open Sans"/>
+          <w:color w:val="FAFAFA"/>
+          <w:spacing w:val="1"/>
+          <w:sz w:val="27"/>
+          <w:szCs w:val="27"/>
+          <w:shd w:val="clear" w:color="auto" w:fill="18181B"/>
+        </w:rPr>
+        <w:t>untuk</w:t>
+      </w:r>
+      <w:proofErr w:type="spellEnd"/>
+      <w:r>
+        <w:rPr>
+          <w:rFonts w:ascii="Open Sans" w:hAnsi="Open Sans" w:cs="Open Sans"/>
+          <w:color w:val="FAFAFA"/>
+          <w:spacing w:val="1"/>
+          <w:sz w:val="27"/>
+          <w:szCs w:val="27"/>
+          <w:shd w:val="clear" w:color="auto" w:fill="18181B"/>
+        </w:rPr>
+        <w:t xml:space="preserve"> </w:t>
+      </w:r>
+      <w:proofErr w:type="spellStart"/>
+      <w:r>
+        <w:rPr>
+          <w:rFonts w:ascii="Open Sans" w:hAnsi="Open Sans" w:cs="Open Sans"/>
+          <w:color w:val="FAFAFA"/>
+          <w:spacing w:val="1"/>
+          <w:sz w:val="27"/>
+          <w:szCs w:val="27"/>
+          <w:shd w:val="clear" w:color="auto" w:fill="18181B"/>
+        </w:rPr>
+        <w:t>menggabungkan</w:t>
+      </w:r>
+      <w:proofErr w:type="spellEnd"/>
+      <w:r>
+        <w:rPr>
+          <w:rFonts w:ascii="Open Sans" w:hAnsi="Open Sans" w:cs="Open Sans"/>
+          <w:color w:val="FAFAFA"/>
+          <w:spacing w:val="1"/>
+          <w:sz w:val="27"/>
+          <w:szCs w:val="27"/>
+          <w:shd w:val="clear" w:color="auto" w:fill="18181B"/>
+        </w:rPr>
+        <w:t xml:space="preserve"> branch </w:t>
+      </w:r>
+      <w:proofErr w:type="spellStart"/>
+      <w:r>
+        <w:rPr>
+          <w:rFonts w:ascii="Open Sans" w:hAnsi="Open Sans" w:cs="Open Sans"/>
+          <w:color w:val="FAFAFA"/>
+          <w:spacing w:val="1"/>
+          <w:sz w:val="27"/>
+          <w:szCs w:val="27"/>
+          <w:shd w:val="clear" w:color="auto" w:fill="18181B"/>
+        </w:rPr>
+        <w:t>tanpa</w:t>
+      </w:r>
+      <w:proofErr w:type="spellEnd"/>
+      <w:r>
+        <w:rPr>
+          <w:rFonts w:ascii="Open Sans" w:hAnsi="Open Sans" w:cs="Open Sans"/>
+          <w:color w:val="FAFAFA"/>
+          <w:spacing w:val="1"/>
+          <w:sz w:val="27"/>
+          <w:szCs w:val="27"/>
+          <w:shd w:val="clear" w:color="auto" w:fill="18181B"/>
+        </w:rPr>
+        <w:t xml:space="preserve"> </w:t>
+      </w:r>
+      <w:proofErr w:type="spellStart"/>
+      <w:r>
+        <w:rPr>
+          <w:rFonts w:ascii="Open Sans" w:hAnsi="Open Sans" w:cs="Open Sans"/>
+          <w:color w:val="FAFAFA"/>
+          <w:spacing w:val="1"/>
+          <w:sz w:val="27"/>
+          <w:szCs w:val="27"/>
+          <w:shd w:val="clear" w:color="auto" w:fill="18181B"/>
+        </w:rPr>
+        <w:t>membuat</w:t>
+      </w:r>
+      <w:proofErr w:type="spellEnd"/>
+      <w:r>
+        <w:rPr>
+          <w:rFonts w:ascii="Open Sans" w:hAnsi="Open Sans" w:cs="Open Sans"/>
+          <w:color w:val="FAFAFA"/>
+          <w:spacing w:val="1"/>
+          <w:sz w:val="27"/>
+          <w:szCs w:val="27"/>
+          <w:shd w:val="clear" w:color="auto" w:fill="18181B"/>
+        </w:rPr>
+        <w:t xml:space="preserve"> commit </w:t>
+      </w:r>
+      <w:proofErr w:type="spellStart"/>
+      <w:r>
+        <w:rPr>
+          <w:rFonts w:ascii="Open Sans" w:hAnsi="Open Sans" w:cs="Open Sans"/>
+          <w:color w:val="FAFAFA"/>
+          <w:spacing w:val="1"/>
+          <w:sz w:val="27"/>
+          <w:szCs w:val="27"/>
+          <w:shd w:val="clear" w:color="auto" w:fill="18181B"/>
+        </w:rPr>
+        <w:t>baru</w:t>
+      </w:r>
+      <w:proofErr w:type="spellEnd"/>
+      <w:r>
+        <w:rPr>
+          <w:rFonts w:ascii="Open Sans" w:hAnsi="Open Sans" w:cs="Open Sans"/>
+          <w:color w:val="FAFAFA"/>
+          <w:spacing w:val="1"/>
+          <w:sz w:val="27"/>
+          <w:szCs w:val="27"/>
+          <w:shd w:val="clear" w:color="auto" w:fill="18181B"/>
+        </w:rPr>
+        <w:t>.</w:t>
+      </w:r>
+    </w:p>
+    <w:p>
+      <w:pPr>
+        <w:rPr>
+          <w:rFonts w:ascii="Open Sans" w:hAnsi="Open Sans" w:cs="Open Sans"/>
+          <w:color w:val="FAFAFA"/>
+          <w:spacing w:val="1"/>
+          <w:sz w:val="27"/>
+          <w:szCs w:val="27"/>
+          <w:shd w:val="clear" w:color="auto" w:fill="18181B"/>
+        </w:rPr>
+      </w:pPr>
+    </w:p>
+    <w:p>
+      <w:pPr>
+        <w:rPr>
+          <w:rFonts w:ascii="Open Sans" w:hAnsi="Open Sans" w:cs="Open Sans"/>
+          <w:color w:val="FAFAFA"/>
+          <w:spacing w:val="1"/>
+          <w:sz w:val="27"/>
+          <w:szCs w:val="27"/>
+          <w:shd w:val="clear" w:color="auto" w:fill="18181B"/>
+        </w:rPr>
+      </w:pPr>
+      <w:r>
+        <w:rPr>
+          <w:rStyle w:val="Strong"/>
+          <w:rFonts w:ascii="Open Sans" w:hAnsi="Open Sans" w:cs="Open Sans"/>
+          <w:color w:val="FAFAFA"/>
+          <w:spacing w:val="1"/>
+          <w:sz w:val="27"/>
+          <w:szCs w:val="27"/>
+          <w:shd w:val="clear" w:color="auto" w:fill="18181B"/>
+        </w:rPr>
+        <w:t>Releases</w:t>
+      </w:r>
+      <w:r>
+        <w:rPr>
+          <w:rFonts w:ascii="Open Sans" w:hAnsi="Open Sans" w:cs="Open Sans"/>
+          <w:color w:val="FAFAFA"/>
+          <w:spacing w:val="1"/>
+          <w:sz w:val="27"/>
+          <w:szCs w:val="27"/>
+        </w:rPr>
+        <w:br/>
+      </w:r>
+      <w:proofErr w:type="spellStart"/>
+      <w:r>
+        <w:rPr>
+          <w:rFonts w:ascii="Open Sans" w:hAnsi="Open Sans" w:cs="Open Sans"/>
+          <w:color w:val="FAFAFA"/>
+          <w:spacing w:val="1"/>
+          <w:sz w:val="27"/>
+          <w:szCs w:val="27"/>
+          <w:shd w:val="clear" w:color="auto" w:fill="18181B"/>
+        </w:rPr>
+        <w:t>Membuat</w:t>
+      </w:r>
+      <w:proofErr w:type="spellEnd"/>
+      <w:r>
+        <w:rPr>
+          <w:rFonts w:ascii="Open Sans" w:hAnsi="Open Sans" w:cs="Open Sans"/>
+          <w:color w:val="FAFAFA"/>
+          <w:spacing w:val="1"/>
+          <w:sz w:val="27"/>
+          <w:szCs w:val="27"/>
+          <w:shd w:val="clear" w:color="auto" w:fill="18181B"/>
+        </w:rPr>
+        <w:t xml:space="preserve"> </w:t>
+      </w:r>
+      <w:proofErr w:type="spellStart"/>
+      <w:r>
+        <w:rPr>
+          <w:rFonts w:ascii="Open Sans" w:hAnsi="Open Sans" w:cs="Open Sans"/>
+          <w:color w:val="FAFAFA"/>
+          <w:spacing w:val="1"/>
+          <w:sz w:val="27"/>
+          <w:szCs w:val="27"/>
+          <w:shd w:val="clear" w:color="auto" w:fill="18181B"/>
+        </w:rPr>
+        <w:t>versi</w:t>
+      </w:r>
+      <w:proofErr w:type="spellEnd"/>
+      <w:r>
+        <w:rPr>
+          <w:rFonts w:ascii="Open Sans" w:hAnsi="Open Sans" w:cs="Open Sans"/>
+          <w:color w:val="FAFAFA"/>
+          <w:spacing w:val="1"/>
+          <w:sz w:val="27"/>
+          <w:szCs w:val="27"/>
+          <w:shd w:val="clear" w:color="auto" w:fill="18181B"/>
+        </w:rPr>
+        <w:t xml:space="preserve"> </w:t>
+      </w:r>
+      <w:proofErr w:type="spellStart"/>
+      <w:r>
+        <w:rPr>
+          <w:rFonts w:ascii="Open Sans" w:hAnsi="Open Sans" w:cs="Open Sans"/>
+          <w:color w:val="FAFAFA"/>
+          <w:spacing w:val="1"/>
+          <w:sz w:val="27"/>
+          <w:szCs w:val="27"/>
+          <w:shd w:val="clear" w:color="auto" w:fill="18181B"/>
+        </w:rPr>
+        <w:t>rilis</w:t>
+      </w:r>
+      <w:proofErr w:type="spellEnd"/>
+      <w:r>
+        <w:rPr>
+          <w:rFonts w:ascii="Open Sans" w:hAnsi="Open Sans" w:cs="Open Sans"/>
+          <w:color w:val="FAFAFA"/>
+          <w:spacing w:val="1"/>
+          <w:sz w:val="27"/>
+          <w:szCs w:val="27"/>
+          <w:shd w:val="clear" w:color="auto" w:fill="18181B"/>
+        </w:rPr>
+        <w:t xml:space="preserve"> </w:t>
+      </w:r>
+      <w:proofErr w:type="spellStart"/>
+      <w:r>
+        <w:rPr>
+          <w:rFonts w:ascii="Open Sans" w:hAnsi="Open Sans" w:cs="Open Sans"/>
+          <w:color w:val="FAFAFA"/>
+          <w:spacing w:val="1"/>
+          <w:sz w:val="27"/>
+          <w:szCs w:val="27"/>
+          <w:shd w:val="clear" w:color="auto" w:fill="18181B"/>
+        </w:rPr>
+        <w:t>dari</w:t>
+      </w:r>
+      <w:proofErr w:type="spellEnd"/>
+      <w:r>
+        <w:rPr>
+          <w:rFonts w:ascii="Open Sans" w:hAnsi="Open Sans" w:cs="Open Sans"/>
+          <w:color w:val="FAFAFA"/>
+          <w:spacing w:val="1"/>
+          <w:sz w:val="27"/>
+          <w:szCs w:val="27"/>
+          <w:shd w:val="clear" w:color="auto" w:fill="18181B"/>
+        </w:rPr>
+        <w:t xml:space="preserve"> </w:t>
+      </w:r>
+      <w:proofErr w:type="spellStart"/>
+      <w:r>
+        <w:rPr>
+          <w:rFonts w:ascii="Open Sans" w:hAnsi="Open Sans" w:cs="Open Sans"/>
+          <w:color w:val="FAFAFA"/>
+          <w:spacing w:val="1"/>
+          <w:sz w:val="27"/>
+          <w:szCs w:val="27"/>
+          <w:shd w:val="clear" w:color="auto" w:fill="18181B"/>
+        </w:rPr>
+        <w:t>sebuah</w:t>
+      </w:r>
+      <w:proofErr w:type="spellEnd"/>
+      <w:r>
+        <w:rPr>
+          <w:rFonts w:ascii="Open Sans" w:hAnsi="Open Sans" w:cs="Open Sans"/>
+          <w:color w:val="FAFAFA"/>
+          <w:spacing w:val="1"/>
+          <w:sz w:val="27"/>
+          <w:szCs w:val="27"/>
+          <w:shd w:val="clear" w:color="auto" w:fill="18181B"/>
+        </w:rPr>
+        <w:t xml:space="preserve"> project yang </w:t>
+      </w:r>
+      <w:proofErr w:type="spellStart"/>
+      <w:r>
+        <w:rPr>
+          <w:rFonts w:ascii="Open Sans" w:hAnsi="Open Sans" w:cs="Open Sans"/>
+          <w:color w:val="FAFAFA"/>
+          <w:spacing w:val="1"/>
+          <w:sz w:val="27"/>
+          <w:szCs w:val="27"/>
+          <w:shd w:val="clear" w:color="auto" w:fill="18181B"/>
+        </w:rPr>
+        <w:t>telah</w:t>
+      </w:r>
+      <w:proofErr w:type="spellEnd"/>
+      <w:r>
+        <w:rPr>
+          <w:rFonts w:ascii="Open Sans" w:hAnsi="Open Sans" w:cs="Open Sans"/>
+          <w:color w:val="FAFAFA"/>
+          <w:spacing w:val="1"/>
+          <w:sz w:val="27"/>
+          <w:szCs w:val="27"/>
+          <w:shd w:val="clear" w:color="auto" w:fill="18181B"/>
+        </w:rPr>
+        <w:t xml:space="preserve"> </w:t>
+      </w:r>
+      <w:proofErr w:type="spellStart"/>
+      <w:r>
+        <w:rPr>
+          <w:rFonts w:ascii="Open Sans" w:hAnsi="Open Sans" w:cs="Open Sans"/>
+          <w:color w:val="FAFAFA"/>
+          <w:spacing w:val="1"/>
+          <w:sz w:val="27"/>
+          <w:szCs w:val="27"/>
+          <w:shd w:val="clear" w:color="auto" w:fill="18181B"/>
+        </w:rPr>
+        <w:t>dibuat</w:t>
+      </w:r>
+      <w:proofErr w:type="spellEnd"/>
+      <w:r>
+        <w:rPr>
+          <w:rFonts w:ascii="Open Sans" w:hAnsi="Open Sans" w:cs="Open Sans"/>
+          <w:color w:val="FAFAFA"/>
+          <w:spacing w:val="1"/>
+          <w:sz w:val="27"/>
+          <w:szCs w:val="27"/>
+          <w:shd w:val="clear" w:color="auto" w:fill="18181B"/>
+        </w:rPr>
+        <w:t xml:space="preserve"> </w:t>
+      </w:r>
+      <w:proofErr w:type="spellStart"/>
+      <w:r>
+        <w:rPr>
+          <w:rFonts w:ascii="Open Sans" w:hAnsi="Open Sans" w:cs="Open Sans"/>
+          <w:color w:val="FAFAFA"/>
+          <w:spacing w:val="1"/>
+          <w:sz w:val="27"/>
+          <w:szCs w:val="27"/>
+          <w:shd w:val="clear" w:color="auto" w:fill="18181B"/>
+        </w:rPr>
+        <w:t>dengan</w:t>
+      </w:r>
+      <w:proofErr w:type="spellEnd"/>
+      <w:r>
+        <w:rPr>
+          <w:rFonts w:ascii="Open Sans" w:hAnsi="Open Sans" w:cs="Open Sans"/>
+          <w:color w:val="FAFAFA"/>
+          <w:spacing w:val="1"/>
+          <w:sz w:val="27"/>
+          <w:szCs w:val="27"/>
+          <w:shd w:val="clear" w:color="auto" w:fill="18181B"/>
+        </w:rPr>
+        <w:t xml:space="preserve"> </w:t>
+      </w:r>
+      <w:proofErr w:type="spellStart"/>
+      <w:r>
+        <w:rPr>
+          <w:rFonts w:ascii="Open Sans" w:hAnsi="Open Sans" w:cs="Open Sans"/>
+          <w:color w:val="FAFAFA"/>
+          <w:spacing w:val="1"/>
+          <w:sz w:val="27"/>
+          <w:szCs w:val="27"/>
+          <w:shd w:val="clear" w:color="auto" w:fill="18181B"/>
+        </w:rPr>
+        <w:t>catatan</w:t>
+      </w:r>
+      <w:proofErr w:type="spellEnd"/>
+      <w:r>
+        <w:rPr>
+          <w:rFonts w:ascii="Open Sans" w:hAnsi="Open Sans" w:cs="Open Sans"/>
+          <w:color w:val="FAFAFA"/>
+          <w:spacing w:val="1"/>
+          <w:sz w:val="27"/>
+          <w:szCs w:val="27"/>
+          <w:shd w:val="clear" w:color="auto" w:fill="18181B"/>
+        </w:rPr>
+        <w:t xml:space="preserve"> </w:t>
+      </w:r>
+      <w:proofErr w:type="spellStart"/>
+      <w:r>
+        <w:rPr>
+          <w:rFonts w:ascii="Open Sans" w:hAnsi="Open Sans" w:cs="Open Sans"/>
+          <w:color w:val="FAFAFA"/>
+          <w:spacing w:val="1"/>
+          <w:sz w:val="27"/>
+          <w:szCs w:val="27"/>
+          <w:shd w:val="clear" w:color="auto" w:fill="18181B"/>
+        </w:rPr>
+        <w:t>rilis</w:t>
+      </w:r>
+      <w:proofErr w:type="spellEnd"/>
+      <w:r>
+        <w:rPr>
+          <w:rFonts w:ascii="Open Sans" w:hAnsi="Open Sans" w:cs="Open Sans"/>
+          <w:color w:val="FAFAFA"/>
+          <w:spacing w:val="1"/>
+          <w:sz w:val="27"/>
+          <w:szCs w:val="27"/>
+          <w:shd w:val="clear" w:color="auto" w:fill="18181B"/>
+        </w:rPr>
+        <w:t>.</w:t>
+      </w:r>
+    </w:p>
+    <w:p>
+      <w:pPr>
+        <w:rPr>
+          <w:rFonts w:ascii="Open Sans" w:hAnsi="Open Sans" w:cs="Open Sans"/>
+          <w:color w:val="FAFAFA"/>
+          <w:spacing w:val="1"/>
+          <w:sz w:val="27"/>
+          <w:szCs w:val="27"/>
+          <w:shd w:val="clear" w:color="auto" w:fill="18181B"/>
+        </w:rPr>
+      </w:pPr>
+    </w:p>
+    <w:p>
+      <w:pPr>
+        <w:pStyle w:val="NormalWeb"/>
+        <w:shd w:val="clear" w:color="auto" w:fill="18181B"/>
+        <w:spacing w:before="0" w:beforeAutospacing="0"/>
+        <w:rPr>
+          <w:rFonts w:ascii="Open Sans" w:hAnsi="Open Sans" w:cs="Open Sans"/>
+          <w:color w:val="FAFAFA"/>
+          <w:spacing w:val="1"/>
+          <w:sz w:val="27"/>
+          <w:szCs w:val="27"/>
+        </w:rPr>
+      </w:pPr>
+      <w:r>
+        <w:rPr>
+          <w:rStyle w:val="Strong"/>
+          <w:rFonts w:ascii="Open Sans" w:eastAsiaTheme="majorEastAsia" w:hAnsi="Open Sans" w:cs="Open Sans"/>
+          <w:color w:val="FAFAFA"/>
+          <w:spacing w:val="1"/>
+          <w:sz w:val="27"/>
+          <w:szCs w:val="27"/>
+        </w:rPr>
+        <w:t>Repository</w:t>
+      </w:r>
+      <w:r>
+        <w:rPr>
+          <w:rFonts w:ascii="Open Sans" w:hAnsi="Open Sans" w:cs="Open Sans"/>
+          <w:color w:val="FAFAFA"/>
+          <w:spacing w:val="1"/>
+          <w:sz w:val="27"/>
+          <w:szCs w:val="27"/>
+        </w:rPr>
+        <w:br/>
+      </w:r>
+      <w:proofErr w:type="spellStart"/>
+      <w:r>
+        <w:rPr>
+          <w:rFonts w:ascii="Open Sans" w:hAnsi="Open Sans" w:cs="Open Sans"/>
+          <w:color w:val="FAFAFA"/>
+          <w:spacing w:val="1"/>
+          <w:sz w:val="27"/>
+          <w:szCs w:val="27"/>
+        </w:rPr>
+        <w:t>Sebuah</w:t>
+      </w:r>
+      <w:proofErr w:type="spellEnd"/>
+      <w:r>
+        <w:rPr>
+          <w:rFonts w:ascii="Open Sans" w:hAnsi="Open Sans" w:cs="Open Sans"/>
+          <w:color w:val="FAFAFA"/>
+          <w:spacing w:val="1"/>
+          <w:sz w:val="27"/>
+          <w:szCs w:val="27"/>
+        </w:rPr>
+        <w:t xml:space="preserve"> folder yang </w:t>
+      </w:r>
+      <w:proofErr w:type="spellStart"/>
+      <w:r>
+        <w:rPr>
+          <w:rFonts w:ascii="Open Sans" w:hAnsi="Open Sans" w:cs="Open Sans"/>
+          <w:color w:val="FAFAFA"/>
+          <w:spacing w:val="1"/>
+          <w:sz w:val="27"/>
+          <w:szCs w:val="27"/>
+        </w:rPr>
+        <w:t>menyimpan</w:t>
+      </w:r>
+      <w:proofErr w:type="spellEnd"/>
+      <w:r>
+        <w:rPr>
+          <w:rFonts w:ascii="Open Sans" w:hAnsi="Open Sans" w:cs="Open Sans"/>
+          <w:color w:val="FAFAFA"/>
+          <w:spacing w:val="1"/>
+          <w:sz w:val="27"/>
+          <w:szCs w:val="27"/>
+        </w:rPr>
+        <w:t xml:space="preserve"> data </w:t>
+      </w:r>
+      <w:proofErr w:type="spellStart"/>
+      <w:r>
+        <w:rPr>
+          <w:rFonts w:ascii="Open Sans" w:hAnsi="Open Sans" w:cs="Open Sans"/>
+          <w:color w:val="FAFAFA"/>
+          <w:spacing w:val="1"/>
+          <w:sz w:val="27"/>
+          <w:szCs w:val="27"/>
+        </w:rPr>
+        <w:t>dalam</w:t>
+      </w:r>
+      <w:proofErr w:type="spellEnd"/>
+      <w:r>
+        <w:rPr>
+          <w:rFonts w:ascii="Open Sans" w:hAnsi="Open Sans" w:cs="Open Sans"/>
+          <w:color w:val="FAFAFA"/>
+          <w:spacing w:val="1"/>
+          <w:sz w:val="27"/>
+          <w:szCs w:val="27"/>
+        </w:rPr>
+        <w:t xml:space="preserve"> </w:t>
+      </w:r>
+      <w:proofErr w:type="spellStart"/>
+      <w:r>
+        <w:rPr>
+          <w:rFonts w:ascii="Open Sans" w:hAnsi="Open Sans" w:cs="Open Sans"/>
+          <w:color w:val="FAFAFA"/>
+          <w:spacing w:val="1"/>
+          <w:sz w:val="27"/>
+          <w:szCs w:val="27"/>
+        </w:rPr>
+        <w:t>sebuah</w:t>
+      </w:r>
+      <w:proofErr w:type="spellEnd"/>
+      <w:r>
+        <w:rPr>
+          <w:rFonts w:ascii="Open Sans" w:hAnsi="Open Sans" w:cs="Open Sans"/>
+          <w:color w:val="FAFAFA"/>
+          <w:spacing w:val="1"/>
+          <w:sz w:val="27"/>
+          <w:szCs w:val="27"/>
+        </w:rPr>
+        <w:t xml:space="preserve"> project Git.</w:t>
+      </w:r>
+    </w:p>
+    <w:p>
+      <w:pPr>
+        <w:pStyle w:val="NormalWeb"/>
+        <w:shd w:val="clear" w:color="auto" w:fill="18181B"/>
+        <w:spacing w:before="0" w:beforeAutospacing="0"/>
+        <w:rPr>
+          <w:rFonts w:ascii="Open Sans" w:hAnsi="Open Sans" w:cs="Open Sans"/>
+          <w:color w:val="FAFAFA"/>
+          <w:spacing w:val="1"/>
+          <w:sz w:val="27"/>
+          <w:szCs w:val="27"/>
+        </w:rPr>
+      </w:pPr>
+      <w:r>
+        <w:rPr>
+          <w:rFonts w:ascii="Open Sans" w:hAnsi="Open Sans" w:cs="Open Sans"/>
+          <w:color w:val="FAFAFA"/>
+          <w:spacing w:val="1"/>
+          <w:sz w:val="27"/>
+          <w:szCs w:val="27"/>
+        </w:rPr>
+        <w:t> </w:t>
+      </w:r>
+    </w:p>
+    <w:p>
+      <w:pPr>
+        <w:rPr>
+          <w:rFonts w:ascii="Times New Roman" w:hAnsi="Times New Roman" w:cs="Times New Roman"/>
+          <w:sz w:val="24"/>
+          <w:szCs w:val="24"/>
+        </w:rPr>
+      </w:pPr>
+    </w:p>
+    <w:p>
+      <w:pPr>
+        <w:pStyle w:val="NormalWeb"/>
+        <w:shd w:val="clear" w:color="auto" w:fill="18181B"/>
+        <w:spacing w:before="0" w:beforeAutospacing="0"/>
+        <w:rPr>
+          <w:rFonts w:ascii="Open Sans" w:hAnsi="Open Sans" w:cs="Open Sans"/>
+          <w:color w:val="FAFAFA"/>
+          <w:spacing w:val="1"/>
+          <w:sz w:val="27"/>
+          <w:szCs w:val="27"/>
+        </w:rPr>
+      </w:pPr>
+      <w:r>
+        <w:rPr>
+          <w:rStyle w:val="Strong"/>
+          <w:rFonts w:ascii="Open Sans" w:eastAsiaTheme="majorEastAsia" w:hAnsi="Open Sans" w:cs="Open Sans"/>
+          <w:color w:val="FAFAFA"/>
+          <w:spacing w:val="1"/>
+          <w:sz w:val="27"/>
+          <w:szCs w:val="27"/>
+        </w:rPr>
+        <w:t>Reset</w:t>
+      </w:r>
+      <w:r>
+        <w:rPr>
+          <w:rFonts w:ascii="Open Sans" w:hAnsi="Open Sans" w:cs="Open Sans"/>
+          <w:color w:val="FAFAFA"/>
+          <w:spacing w:val="1"/>
+          <w:sz w:val="27"/>
+          <w:szCs w:val="27"/>
+        </w:rPr>
+        <w:br/>
+      </w:r>
+      <w:proofErr w:type="spellStart"/>
+      <w:r>
+        <w:rPr>
+          <w:rFonts w:ascii="Open Sans" w:hAnsi="Open Sans" w:cs="Open Sans"/>
+          <w:color w:val="FAFAFA"/>
+          <w:spacing w:val="1"/>
+          <w:sz w:val="27"/>
+          <w:szCs w:val="27"/>
+        </w:rPr>
+        <w:t>Menghapus</w:t>
+      </w:r>
+      <w:proofErr w:type="spellEnd"/>
+      <w:r>
+        <w:rPr>
+          <w:rFonts w:ascii="Open Sans" w:hAnsi="Open Sans" w:cs="Open Sans"/>
+          <w:color w:val="FAFAFA"/>
+          <w:spacing w:val="1"/>
+          <w:sz w:val="27"/>
+          <w:szCs w:val="27"/>
+        </w:rPr>
+        <w:t xml:space="preserve"> </w:t>
+      </w:r>
+      <w:proofErr w:type="spellStart"/>
+      <w:r>
+        <w:rPr>
+          <w:rFonts w:ascii="Open Sans" w:hAnsi="Open Sans" w:cs="Open Sans"/>
+          <w:color w:val="FAFAFA"/>
+          <w:spacing w:val="1"/>
+          <w:sz w:val="27"/>
+          <w:szCs w:val="27"/>
+        </w:rPr>
+        <w:t>perubahan</w:t>
+      </w:r>
+      <w:proofErr w:type="spellEnd"/>
+      <w:r>
+        <w:rPr>
+          <w:rFonts w:ascii="Open Sans" w:hAnsi="Open Sans" w:cs="Open Sans"/>
+          <w:color w:val="FAFAFA"/>
+          <w:spacing w:val="1"/>
+          <w:sz w:val="27"/>
+          <w:szCs w:val="27"/>
+        </w:rPr>
+        <w:t xml:space="preserve"> yang </w:t>
+      </w:r>
+      <w:proofErr w:type="spellStart"/>
+      <w:r>
+        <w:rPr>
+          <w:rFonts w:ascii="Open Sans" w:hAnsi="Open Sans" w:cs="Open Sans"/>
+          <w:color w:val="FAFAFA"/>
+          <w:spacing w:val="1"/>
+          <w:sz w:val="27"/>
+          <w:szCs w:val="27"/>
+        </w:rPr>
+        <w:t>ada</w:t>
+      </w:r>
+      <w:proofErr w:type="spellEnd"/>
+      <w:r>
+        <w:rPr>
+          <w:rFonts w:ascii="Open Sans" w:hAnsi="Open Sans" w:cs="Open Sans"/>
+          <w:color w:val="FAFAFA"/>
+          <w:spacing w:val="1"/>
+          <w:sz w:val="27"/>
+          <w:szCs w:val="27"/>
+        </w:rPr>
+        <w:t xml:space="preserve"> </w:t>
+      </w:r>
+      <w:proofErr w:type="spellStart"/>
+      <w:r>
+        <w:rPr>
+          <w:rFonts w:ascii="Open Sans" w:hAnsi="Open Sans" w:cs="Open Sans"/>
+          <w:color w:val="FAFAFA"/>
+          <w:spacing w:val="1"/>
+          <w:sz w:val="27"/>
+          <w:szCs w:val="27"/>
+        </w:rPr>
+        <w:t>dalam</w:t>
+      </w:r>
+      <w:proofErr w:type="spellEnd"/>
+      <w:r>
+        <w:rPr>
+          <w:rFonts w:ascii="Open Sans" w:hAnsi="Open Sans" w:cs="Open Sans"/>
+          <w:color w:val="FAFAFA"/>
+          <w:spacing w:val="1"/>
+          <w:sz w:val="27"/>
+          <w:szCs w:val="27"/>
+        </w:rPr>
+        <w:t xml:space="preserve"> staging area agar </w:t>
+      </w:r>
+      <w:proofErr w:type="spellStart"/>
+      <w:r>
+        <w:rPr>
+          <w:rFonts w:ascii="Open Sans" w:hAnsi="Open Sans" w:cs="Open Sans"/>
+          <w:color w:val="FAFAFA"/>
+          <w:spacing w:val="1"/>
+          <w:sz w:val="27"/>
+          <w:szCs w:val="27"/>
+        </w:rPr>
+        <w:t>kembali</w:t>
+      </w:r>
+      <w:proofErr w:type="spellEnd"/>
+      <w:r>
+        <w:rPr>
+          <w:rFonts w:ascii="Open Sans" w:hAnsi="Open Sans" w:cs="Open Sans"/>
+          <w:color w:val="FAFAFA"/>
+          <w:spacing w:val="1"/>
+          <w:sz w:val="27"/>
+          <w:szCs w:val="27"/>
+        </w:rPr>
+        <w:t xml:space="preserve"> </w:t>
+      </w:r>
+      <w:proofErr w:type="spellStart"/>
+      <w:r>
+        <w:rPr>
+          <w:rFonts w:ascii="Open Sans" w:hAnsi="Open Sans" w:cs="Open Sans"/>
+          <w:color w:val="FAFAFA"/>
+          <w:spacing w:val="1"/>
+          <w:sz w:val="27"/>
+          <w:szCs w:val="27"/>
+        </w:rPr>
+        <w:t>ke</w:t>
+      </w:r>
+      <w:proofErr w:type="spellEnd"/>
+      <w:r>
+        <w:rPr>
+          <w:rFonts w:ascii="Open Sans" w:hAnsi="Open Sans" w:cs="Open Sans"/>
+          <w:color w:val="FAFAFA"/>
+          <w:spacing w:val="1"/>
+          <w:sz w:val="27"/>
+          <w:szCs w:val="27"/>
+        </w:rPr>
+        <w:t xml:space="preserve"> </w:t>
+      </w:r>
+      <w:proofErr w:type="spellStart"/>
+      <w:r>
+        <w:rPr>
+          <w:rFonts w:ascii="Open Sans" w:hAnsi="Open Sans" w:cs="Open Sans"/>
+          <w:color w:val="FAFAFA"/>
+          <w:spacing w:val="1"/>
+          <w:sz w:val="27"/>
+          <w:szCs w:val="27"/>
+        </w:rPr>
+        <w:t>perubahan</w:t>
+      </w:r>
+      <w:proofErr w:type="spellEnd"/>
+      <w:r>
+        <w:rPr>
+          <w:rFonts w:ascii="Open Sans" w:hAnsi="Open Sans" w:cs="Open Sans"/>
+          <w:color w:val="FAFAFA"/>
+          <w:spacing w:val="1"/>
+          <w:sz w:val="27"/>
+          <w:szCs w:val="27"/>
+        </w:rPr>
+        <w:t xml:space="preserve"> </w:t>
+      </w:r>
+      <w:proofErr w:type="spellStart"/>
+      <w:r>
+        <w:rPr>
+          <w:rFonts w:ascii="Open Sans" w:hAnsi="Open Sans" w:cs="Open Sans"/>
+          <w:color w:val="FAFAFA"/>
+          <w:spacing w:val="1"/>
+          <w:sz w:val="27"/>
+          <w:szCs w:val="27"/>
+        </w:rPr>
+        <w:t>terakhir</w:t>
+      </w:r>
+      <w:proofErr w:type="spellEnd"/>
+      <w:r>
+        <w:rPr>
+          <w:rFonts w:ascii="Open Sans" w:hAnsi="Open Sans" w:cs="Open Sans"/>
+          <w:color w:val="FAFAFA"/>
+          <w:spacing w:val="1"/>
+          <w:sz w:val="27"/>
+          <w:szCs w:val="27"/>
+        </w:rPr>
+        <w:t xml:space="preserve"> yang </w:t>
+      </w:r>
+      <w:proofErr w:type="spellStart"/>
+      <w:r>
+        <w:rPr>
+          <w:rFonts w:ascii="Open Sans" w:hAnsi="Open Sans" w:cs="Open Sans"/>
+          <w:color w:val="FAFAFA"/>
+          <w:spacing w:val="1"/>
+          <w:sz w:val="27"/>
+          <w:szCs w:val="27"/>
+        </w:rPr>
+        <w:t>tersimpan</w:t>
+      </w:r>
+      <w:proofErr w:type="spellEnd"/>
+      <w:r>
+        <w:rPr>
+          <w:rFonts w:ascii="Open Sans" w:hAnsi="Open Sans" w:cs="Open Sans"/>
+          <w:color w:val="FAFAFA"/>
+          <w:spacing w:val="1"/>
+          <w:sz w:val="27"/>
+          <w:szCs w:val="27"/>
+        </w:rPr>
+        <w:t>.</w:t>
+      </w:r>
+    </w:p>
+    <w:p>
+      <w:pPr>
+        <w:rPr>
+          <w:rFonts w:ascii="Times New Roman" w:hAnsi="Times New Roman" w:cs="Times New Roman"/>
+          <w:sz w:val="24"/>
+          <w:szCs w:val="24"/>
+        </w:rPr>
+      </w:pPr>
+    </w:p>
+    <w:p>
+      <w:pPr>
+        <w:rPr>
+          <w:rFonts w:ascii="Open Sans" w:hAnsi="Open Sans" w:cs="Open Sans"/>
+          <w:color w:val="FAFAFA"/>
+          <w:spacing w:val="1"/>
+          <w:sz w:val="27"/>
+          <w:szCs w:val="27"/>
+          <w:shd w:val="clear" w:color="auto" w:fill="18181B"/>
+        </w:rPr>
+      </w:pPr>
+      <w:r>
+        <w:rPr>
+          <w:rStyle w:val="Strong"/>
+          <w:rFonts w:ascii="Open Sans" w:hAnsi="Open Sans" w:cs="Open Sans"/>
+          <w:color w:val="FAFAFA"/>
+          <w:spacing w:val="1"/>
+          <w:sz w:val="27"/>
+          <w:szCs w:val="27"/>
+          <w:shd w:val="clear" w:color="auto" w:fill="18181B"/>
+        </w:rPr>
+        <w:t>Revert</w:t>
+      </w:r>
+      <w:r>
+        <w:rPr>
+          <w:rFonts w:ascii="Open Sans" w:hAnsi="Open Sans" w:cs="Open Sans"/>
+          <w:color w:val="FAFAFA"/>
+          <w:spacing w:val="1"/>
+          <w:sz w:val="27"/>
+          <w:szCs w:val="27"/>
+        </w:rPr>
+        <w:br/>
+      </w:r>
+      <w:r>
+        <w:rPr>
+          <w:rFonts w:ascii="Open Sans" w:hAnsi="Open Sans" w:cs="Open Sans"/>
+          <w:color w:val="FAFAFA"/>
+          <w:spacing w:val="1"/>
+          <w:sz w:val="27"/>
+          <w:szCs w:val="27"/>
+          <w:shd w:val="clear" w:color="auto" w:fill="18181B"/>
+        </w:rPr>
+        <w:t xml:space="preserve">Kembali </w:t>
+      </w:r>
+      <w:proofErr w:type="spellStart"/>
+      <w:r>
+        <w:rPr>
+          <w:rFonts w:ascii="Open Sans" w:hAnsi="Open Sans" w:cs="Open Sans"/>
+          <w:color w:val="FAFAFA"/>
+          <w:spacing w:val="1"/>
+          <w:sz w:val="27"/>
+          <w:szCs w:val="27"/>
+          <w:shd w:val="clear" w:color="auto" w:fill="18181B"/>
+        </w:rPr>
+        <w:t>ke</w:t>
+      </w:r>
+      <w:proofErr w:type="spellEnd"/>
+      <w:r>
+        <w:rPr>
+          <w:rFonts w:ascii="Open Sans" w:hAnsi="Open Sans" w:cs="Open Sans"/>
+          <w:color w:val="FAFAFA"/>
+          <w:spacing w:val="1"/>
+          <w:sz w:val="27"/>
+          <w:szCs w:val="27"/>
+          <w:shd w:val="clear" w:color="auto" w:fill="18181B"/>
+        </w:rPr>
+        <w:t xml:space="preserve"> commit </w:t>
+      </w:r>
+      <w:proofErr w:type="spellStart"/>
+      <w:r>
+        <w:rPr>
+          <w:rFonts w:ascii="Open Sans" w:hAnsi="Open Sans" w:cs="Open Sans"/>
+          <w:color w:val="FAFAFA"/>
+          <w:spacing w:val="1"/>
+          <w:sz w:val="27"/>
+          <w:szCs w:val="27"/>
+          <w:shd w:val="clear" w:color="auto" w:fill="18181B"/>
+        </w:rPr>
+        <w:t>tertentu</w:t>
+      </w:r>
+      <w:proofErr w:type="spellEnd"/>
+      <w:r>
+        <w:rPr>
+          <w:rFonts w:ascii="Open Sans" w:hAnsi="Open Sans" w:cs="Open Sans"/>
+          <w:color w:val="FAFAFA"/>
+          <w:spacing w:val="1"/>
+          <w:sz w:val="27"/>
+          <w:szCs w:val="27"/>
+          <w:shd w:val="clear" w:color="auto" w:fill="18181B"/>
+        </w:rPr>
+        <w:t xml:space="preserve"> </w:t>
+      </w:r>
+      <w:proofErr w:type="spellStart"/>
+      <w:r>
+        <w:rPr>
+          <w:rFonts w:ascii="Open Sans" w:hAnsi="Open Sans" w:cs="Open Sans"/>
+          <w:color w:val="FAFAFA"/>
+          <w:spacing w:val="1"/>
+          <w:sz w:val="27"/>
+          <w:szCs w:val="27"/>
+          <w:shd w:val="clear" w:color="auto" w:fill="18181B"/>
+        </w:rPr>
+        <w:t>dengan</w:t>
+      </w:r>
+      <w:proofErr w:type="spellEnd"/>
+      <w:r>
+        <w:rPr>
+          <w:rFonts w:ascii="Open Sans" w:hAnsi="Open Sans" w:cs="Open Sans"/>
+          <w:color w:val="FAFAFA"/>
+          <w:spacing w:val="1"/>
+          <w:sz w:val="27"/>
+          <w:szCs w:val="27"/>
+          <w:shd w:val="clear" w:color="auto" w:fill="18181B"/>
+        </w:rPr>
+        <w:t xml:space="preserve"> </w:t>
+      </w:r>
+      <w:proofErr w:type="spellStart"/>
+      <w:r>
+        <w:rPr>
+          <w:rFonts w:ascii="Open Sans" w:hAnsi="Open Sans" w:cs="Open Sans"/>
+          <w:color w:val="FAFAFA"/>
+          <w:spacing w:val="1"/>
+          <w:sz w:val="27"/>
+          <w:szCs w:val="27"/>
+          <w:shd w:val="clear" w:color="auto" w:fill="18181B"/>
+        </w:rPr>
+        <w:t>membuat</w:t>
+      </w:r>
+      <w:proofErr w:type="spellEnd"/>
+      <w:r>
+        <w:rPr>
+          <w:rFonts w:ascii="Open Sans" w:hAnsi="Open Sans" w:cs="Open Sans"/>
+          <w:color w:val="FAFAFA"/>
+          <w:spacing w:val="1"/>
+          <w:sz w:val="27"/>
+          <w:szCs w:val="27"/>
+          <w:shd w:val="clear" w:color="auto" w:fill="18181B"/>
+        </w:rPr>
+        <w:t xml:space="preserve"> commit </w:t>
+      </w:r>
+      <w:proofErr w:type="spellStart"/>
+      <w:r>
+        <w:rPr>
+          <w:rFonts w:ascii="Open Sans" w:hAnsi="Open Sans" w:cs="Open Sans"/>
+          <w:color w:val="FAFAFA"/>
+          <w:spacing w:val="1"/>
+          <w:sz w:val="27"/>
+          <w:szCs w:val="27"/>
+          <w:shd w:val="clear" w:color="auto" w:fill="18181B"/>
+        </w:rPr>
+        <w:t>baru</w:t>
+      </w:r>
+      <w:proofErr w:type="spellEnd"/>
+      <w:r>
+        <w:rPr>
+          <w:rFonts w:ascii="Open Sans" w:hAnsi="Open Sans" w:cs="Open Sans"/>
+          <w:color w:val="FAFAFA"/>
+          <w:spacing w:val="1"/>
+          <w:sz w:val="27"/>
+          <w:szCs w:val="27"/>
+          <w:shd w:val="clear" w:color="auto" w:fill="18181B"/>
+        </w:rPr>
+        <w:t>.</w:t>
+      </w:r>
+    </w:p>
+    <w:p>
+      <w:pPr>
+        <w:rPr>
+          <w:rFonts w:ascii="Open Sans" w:hAnsi="Open Sans" w:cs="Open Sans"/>
+          <w:color w:val="FAFAFA"/>
+          <w:spacing w:val="1"/>
+          <w:sz w:val="27"/>
+          <w:szCs w:val="27"/>
+          <w:shd w:val="clear" w:color="auto" w:fill="18181B"/>
+        </w:rPr>
+      </w:pPr>
+    </w:p>
+    <w:p>
+      <w:pPr>
+        <w:rPr>
+          <w:rFonts w:ascii="Open Sans" w:hAnsi="Open Sans" w:cs="Open Sans"/>
+          <w:color w:val="FAFAFA"/>
+          <w:spacing w:val="1"/>
+          <w:sz w:val="27"/>
+          <w:szCs w:val="27"/>
+          <w:shd w:val="clear" w:color="auto" w:fill="18181B"/>
+        </w:rPr>
+      </w:pPr>
+      <w:r>
+        <w:rPr>
+          <w:rStyle w:val="Strong"/>
+          <w:rFonts w:ascii="Open Sans" w:hAnsi="Open Sans" w:cs="Open Sans"/>
+          <w:color w:val="FAFAFA"/>
+          <w:spacing w:val="1"/>
+          <w:sz w:val="27"/>
+          <w:szCs w:val="27"/>
+          <w:shd w:val="clear" w:color="auto" w:fill="18181B"/>
+        </w:rPr>
+        <w:lastRenderedPageBreak/>
+        <w:t>Staging Area</w:t>
+      </w:r>
+      <w:r>
+        <w:rPr>
+          <w:rFonts w:ascii="Open Sans" w:hAnsi="Open Sans" w:cs="Open Sans"/>
+          <w:color w:val="FAFAFA"/>
+          <w:spacing w:val="1"/>
+          <w:sz w:val="27"/>
+          <w:szCs w:val="27"/>
+        </w:rPr>
+        <w:br/>
+      </w:r>
+      <w:proofErr w:type="spellStart"/>
+      <w:r>
+        <w:rPr>
+          <w:rFonts w:ascii="Open Sans" w:hAnsi="Open Sans" w:cs="Open Sans"/>
+          <w:color w:val="FAFAFA"/>
+          <w:spacing w:val="1"/>
+          <w:sz w:val="27"/>
+          <w:szCs w:val="27"/>
+          <w:shd w:val="clear" w:color="auto" w:fill="18181B"/>
+        </w:rPr>
+        <w:t>Cuplikan</w:t>
+      </w:r>
+      <w:proofErr w:type="spellEnd"/>
+      <w:r>
+        <w:rPr>
+          <w:rFonts w:ascii="Open Sans" w:hAnsi="Open Sans" w:cs="Open Sans"/>
+          <w:color w:val="FAFAFA"/>
+          <w:spacing w:val="1"/>
+          <w:sz w:val="27"/>
+          <w:szCs w:val="27"/>
+          <w:shd w:val="clear" w:color="auto" w:fill="18181B"/>
+        </w:rPr>
+        <w:t xml:space="preserve"> data (snapshot) </w:t>
+      </w:r>
+      <w:proofErr w:type="spellStart"/>
+      <w:r>
+        <w:rPr>
+          <w:rFonts w:ascii="Open Sans" w:hAnsi="Open Sans" w:cs="Open Sans"/>
+          <w:color w:val="FAFAFA"/>
+          <w:spacing w:val="1"/>
+          <w:sz w:val="27"/>
+          <w:szCs w:val="27"/>
+          <w:shd w:val="clear" w:color="auto" w:fill="18181B"/>
+        </w:rPr>
+        <w:t>terakhir</w:t>
+      </w:r>
+      <w:proofErr w:type="spellEnd"/>
+      <w:r>
+        <w:rPr>
+          <w:rFonts w:ascii="Open Sans" w:hAnsi="Open Sans" w:cs="Open Sans"/>
+          <w:color w:val="FAFAFA"/>
+          <w:spacing w:val="1"/>
+          <w:sz w:val="27"/>
+          <w:szCs w:val="27"/>
+          <w:shd w:val="clear" w:color="auto" w:fill="18181B"/>
+        </w:rPr>
+        <w:t xml:space="preserve"> </w:t>
+      </w:r>
+      <w:proofErr w:type="spellStart"/>
+      <w:r>
+        <w:rPr>
+          <w:rFonts w:ascii="Open Sans" w:hAnsi="Open Sans" w:cs="Open Sans"/>
+          <w:color w:val="FAFAFA"/>
+          <w:spacing w:val="1"/>
+          <w:sz w:val="27"/>
+          <w:szCs w:val="27"/>
+          <w:shd w:val="clear" w:color="auto" w:fill="18181B"/>
+        </w:rPr>
+        <w:t>dari</w:t>
+      </w:r>
+      <w:proofErr w:type="spellEnd"/>
+      <w:r>
+        <w:rPr>
+          <w:rFonts w:ascii="Open Sans" w:hAnsi="Open Sans" w:cs="Open Sans"/>
+          <w:color w:val="FAFAFA"/>
+          <w:spacing w:val="1"/>
+          <w:sz w:val="27"/>
+          <w:szCs w:val="27"/>
+          <w:shd w:val="clear" w:color="auto" w:fill="18181B"/>
+        </w:rPr>
+        <w:t xml:space="preserve"> working folder yang </w:t>
+      </w:r>
+      <w:proofErr w:type="spellStart"/>
+      <w:r>
+        <w:rPr>
+          <w:rFonts w:ascii="Open Sans" w:hAnsi="Open Sans" w:cs="Open Sans"/>
+          <w:color w:val="FAFAFA"/>
+          <w:spacing w:val="1"/>
+          <w:sz w:val="27"/>
+          <w:szCs w:val="27"/>
+          <w:shd w:val="clear" w:color="auto" w:fill="18181B"/>
+        </w:rPr>
+        <w:t>akan</w:t>
+      </w:r>
+      <w:proofErr w:type="spellEnd"/>
+      <w:r>
+        <w:rPr>
+          <w:rFonts w:ascii="Open Sans" w:hAnsi="Open Sans" w:cs="Open Sans"/>
+          <w:color w:val="FAFAFA"/>
+          <w:spacing w:val="1"/>
+          <w:sz w:val="27"/>
+          <w:szCs w:val="27"/>
+          <w:shd w:val="clear" w:color="auto" w:fill="18181B"/>
+        </w:rPr>
+        <w:t xml:space="preserve"> </w:t>
+      </w:r>
+      <w:proofErr w:type="spellStart"/>
+      <w:r>
+        <w:rPr>
+          <w:rFonts w:ascii="Open Sans" w:hAnsi="Open Sans" w:cs="Open Sans"/>
+          <w:color w:val="FAFAFA"/>
+          <w:spacing w:val="1"/>
+          <w:sz w:val="27"/>
+          <w:szCs w:val="27"/>
+          <w:shd w:val="clear" w:color="auto" w:fill="18181B"/>
+        </w:rPr>
+        <w:t>kita</w:t>
+      </w:r>
+      <w:proofErr w:type="spellEnd"/>
+      <w:r>
+        <w:rPr>
+          <w:rFonts w:ascii="Open Sans" w:hAnsi="Open Sans" w:cs="Open Sans"/>
+          <w:color w:val="FAFAFA"/>
+          <w:spacing w:val="1"/>
+          <w:sz w:val="27"/>
+          <w:szCs w:val="27"/>
+          <w:shd w:val="clear" w:color="auto" w:fill="18181B"/>
+        </w:rPr>
+        <w:t xml:space="preserve"> </w:t>
+      </w:r>
+      <w:proofErr w:type="spellStart"/>
+      <w:r>
+        <w:rPr>
+          <w:rFonts w:ascii="Open Sans" w:hAnsi="Open Sans" w:cs="Open Sans"/>
+          <w:color w:val="FAFAFA"/>
+          <w:spacing w:val="1"/>
+          <w:sz w:val="27"/>
+          <w:szCs w:val="27"/>
+          <w:shd w:val="clear" w:color="auto" w:fill="18181B"/>
+        </w:rPr>
+        <w:t>simpan</w:t>
+      </w:r>
+      <w:proofErr w:type="spellEnd"/>
+      <w:r>
+        <w:rPr>
+          <w:rFonts w:ascii="Open Sans" w:hAnsi="Open Sans" w:cs="Open Sans"/>
+          <w:color w:val="FAFAFA"/>
+          <w:spacing w:val="1"/>
+          <w:sz w:val="27"/>
+          <w:szCs w:val="27"/>
+          <w:shd w:val="clear" w:color="auto" w:fill="18181B"/>
+        </w:rPr>
+        <w:t xml:space="preserve"> pada </w:t>
+      </w:r>
+      <w:proofErr w:type="spellStart"/>
+      <w:r>
+        <w:rPr>
+          <w:rFonts w:ascii="Open Sans" w:hAnsi="Open Sans" w:cs="Open Sans"/>
+          <w:color w:val="FAFAFA"/>
+          <w:spacing w:val="1"/>
+          <w:sz w:val="27"/>
+          <w:szCs w:val="27"/>
+          <w:shd w:val="clear" w:color="auto" w:fill="18181B"/>
+        </w:rPr>
+        <w:t>saat</w:t>
+      </w:r>
+      <w:proofErr w:type="spellEnd"/>
+      <w:r>
+        <w:rPr>
+          <w:rFonts w:ascii="Open Sans" w:hAnsi="Open Sans" w:cs="Open Sans"/>
+          <w:color w:val="FAFAFA"/>
+          <w:spacing w:val="1"/>
+          <w:sz w:val="27"/>
+          <w:szCs w:val="27"/>
+          <w:shd w:val="clear" w:color="auto" w:fill="18181B"/>
+        </w:rPr>
+        <w:t xml:space="preserve"> commit. </w:t>
+      </w:r>
+      <w:proofErr w:type="spellStart"/>
+      <w:r>
+        <w:rPr>
+          <w:rFonts w:ascii="Open Sans" w:hAnsi="Open Sans" w:cs="Open Sans"/>
+          <w:color w:val="FAFAFA"/>
+          <w:spacing w:val="1"/>
+          <w:sz w:val="27"/>
+          <w:szCs w:val="27"/>
+          <w:shd w:val="clear" w:color="auto" w:fill="18181B"/>
+        </w:rPr>
+        <w:t>Semua</w:t>
+      </w:r>
+      <w:proofErr w:type="spellEnd"/>
+      <w:r>
+        <w:rPr>
+          <w:rFonts w:ascii="Open Sans" w:hAnsi="Open Sans" w:cs="Open Sans"/>
+          <w:color w:val="FAFAFA"/>
+          <w:spacing w:val="1"/>
+          <w:sz w:val="27"/>
+          <w:szCs w:val="27"/>
+          <w:shd w:val="clear" w:color="auto" w:fill="18181B"/>
+        </w:rPr>
+        <w:t xml:space="preserve"> </w:t>
+      </w:r>
+      <w:proofErr w:type="spellStart"/>
+      <w:r>
+        <w:rPr>
+          <w:rFonts w:ascii="Open Sans" w:hAnsi="Open Sans" w:cs="Open Sans"/>
+          <w:color w:val="FAFAFA"/>
+          <w:spacing w:val="1"/>
+          <w:sz w:val="27"/>
+          <w:szCs w:val="27"/>
+          <w:shd w:val="clear" w:color="auto" w:fill="18181B"/>
+        </w:rPr>
+        <w:t>berkas</w:t>
+      </w:r>
+      <w:proofErr w:type="spellEnd"/>
+      <w:r>
+        <w:rPr>
+          <w:rFonts w:ascii="Open Sans" w:hAnsi="Open Sans" w:cs="Open Sans"/>
+          <w:color w:val="FAFAFA"/>
+          <w:spacing w:val="1"/>
+          <w:sz w:val="27"/>
+          <w:szCs w:val="27"/>
+          <w:shd w:val="clear" w:color="auto" w:fill="18181B"/>
+        </w:rPr>
+        <w:t xml:space="preserve"> yang </w:t>
+      </w:r>
+      <w:proofErr w:type="spellStart"/>
+      <w:r>
+        <w:rPr>
+          <w:rFonts w:ascii="Open Sans" w:hAnsi="Open Sans" w:cs="Open Sans"/>
+          <w:color w:val="FAFAFA"/>
+          <w:spacing w:val="1"/>
+          <w:sz w:val="27"/>
+          <w:szCs w:val="27"/>
+          <w:shd w:val="clear" w:color="auto" w:fill="18181B"/>
+        </w:rPr>
+        <w:t>mengalami</w:t>
+      </w:r>
+      <w:proofErr w:type="spellEnd"/>
+      <w:r>
+        <w:rPr>
+          <w:rFonts w:ascii="Open Sans" w:hAnsi="Open Sans" w:cs="Open Sans"/>
+          <w:color w:val="FAFAFA"/>
+          <w:spacing w:val="1"/>
+          <w:sz w:val="27"/>
+          <w:szCs w:val="27"/>
+          <w:shd w:val="clear" w:color="auto" w:fill="18181B"/>
+        </w:rPr>
+        <w:t xml:space="preserve"> </w:t>
+      </w:r>
+      <w:proofErr w:type="spellStart"/>
+      <w:r>
+        <w:rPr>
+          <w:rFonts w:ascii="Open Sans" w:hAnsi="Open Sans" w:cs="Open Sans"/>
+          <w:color w:val="FAFAFA"/>
+          <w:spacing w:val="1"/>
+          <w:sz w:val="27"/>
+          <w:szCs w:val="27"/>
+          <w:shd w:val="clear" w:color="auto" w:fill="18181B"/>
+        </w:rPr>
+        <w:t>perubahan</w:t>
+      </w:r>
+      <w:proofErr w:type="spellEnd"/>
+      <w:r>
+        <w:rPr>
+          <w:rFonts w:ascii="Open Sans" w:hAnsi="Open Sans" w:cs="Open Sans"/>
+          <w:color w:val="FAFAFA"/>
+          <w:spacing w:val="1"/>
+          <w:sz w:val="27"/>
+          <w:szCs w:val="27"/>
+          <w:shd w:val="clear" w:color="auto" w:fill="18181B"/>
+        </w:rPr>
+        <w:t xml:space="preserve"> </w:t>
+      </w:r>
+      <w:proofErr w:type="spellStart"/>
+      <w:r>
+        <w:rPr>
+          <w:rFonts w:ascii="Open Sans" w:hAnsi="Open Sans" w:cs="Open Sans"/>
+          <w:color w:val="FAFAFA"/>
+          <w:spacing w:val="1"/>
+          <w:sz w:val="27"/>
+          <w:szCs w:val="27"/>
+          <w:shd w:val="clear" w:color="auto" w:fill="18181B"/>
+        </w:rPr>
+        <w:t>akan</w:t>
+      </w:r>
+      <w:proofErr w:type="spellEnd"/>
+      <w:r>
+        <w:rPr>
+          <w:rFonts w:ascii="Open Sans" w:hAnsi="Open Sans" w:cs="Open Sans"/>
+          <w:color w:val="FAFAFA"/>
+          <w:spacing w:val="1"/>
+          <w:sz w:val="27"/>
+          <w:szCs w:val="27"/>
+          <w:shd w:val="clear" w:color="auto" w:fill="18181B"/>
+        </w:rPr>
+        <w:t xml:space="preserve"> </w:t>
+      </w:r>
+      <w:proofErr w:type="spellStart"/>
+      <w:r>
+        <w:rPr>
+          <w:rFonts w:ascii="Open Sans" w:hAnsi="Open Sans" w:cs="Open Sans"/>
+          <w:color w:val="FAFAFA"/>
+          <w:spacing w:val="1"/>
+          <w:sz w:val="27"/>
+          <w:szCs w:val="27"/>
+          <w:shd w:val="clear" w:color="auto" w:fill="18181B"/>
+        </w:rPr>
+        <w:t>dilacak</w:t>
+      </w:r>
+      <w:proofErr w:type="spellEnd"/>
+      <w:r>
+        <w:rPr>
+          <w:rFonts w:ascii="Open Sans" w:hAnsi="Open Sans" w:cs="Open Sans"/>
+          <w:color w:val="FAFAFA"/>
+          <w:spacing w:val="1"/>
+          <w:sz w:val="27"/>
+          <w:szCs w:val="27"/>
+          <w:shd w:val="clear" w:color="auto" w:fill="18181B"/>
+        </w:rPr>
+        <w:t xml:space="preserve">/tracking </w:t>
+      </w:r>
+      <w:proofErr w:type="spellStart"/>
+      <w:r>
+        <w:rPr>
+          <w:rFonts w:ascii="Open Sans" w:hAnsi="Open Sans" w:cs="Open Sans"/>
+          <w:color w:val="FAFAFA"/>
+          <w:spacing w:val="1"/>
+          <w:sz w:val="27"/>
+          <w:szCs w:val="27"/>
+          <w:shd w:val="clear" w:color="auto" w:fill="18181B"/>
+        </w:rPr>
+        <w:t>dalam</w:t>
+      </w:r>
+      <w:proofErr w:type="spellEnd"/>
+      <w:r>
+        <w:rPr>
+          <w:rFonts w:ascii="Open Sans" w:hAnsi="Open Sans" w:cs="Open Sans"/>
+          <w:color w:val="FAFAFA"/>
+          <w:spacing w:val="1"/>
+          <w:sz w:val="27"/>
+          <w:szCs w:val="27"/>
+          <w:shd w:val="clear" w:color="auto" w:fill="18181B"/>
+        </w:rPr>
+        <w:t xml:space="preserve"> area </w:t>
+      </w:r>
+      <w:proofErr w:type="spellStart"/>
+      <w:r>
+        <w:rPr>
+          <w:rFonts w:ascii="Open Sans" w:hAnsi="Open Sans" w:cs="Open Sans"/>
+          <w:color w:val="FAFAFA"/>
+          <w:spacing w:val="1"/>
+          <w:sz w:val="27"/>
+          <w:szCs w:val="27"/>
+          <w:shd w:val="clear" w:color="auto" w:fill="18181B"/>
+        </w:rPr>
+        <w:t>ini</w:t>
+      </w:r>
+      <w:proofErr w:type="spellEnd"/>
+      <w:r>
+        <w:rPr>
+          <w:rFonts w:ascii="Open Sans" w:hAnsi="Open Sans" w:cs="Open Sans"/>
+          <w:color w:val="FAFAFA"/>
+          <w:spacing w:val="1"/>
+          <w:sz w:val="27"/>
+          <w:szCs w:val="27"/>
+          <w:shd w:val="clear" w:color="auto" w:fill="18181B"/>
+        </w:rPr>
+        <w:t>.</w:t>
+      </w:r>
+    </w:p>
+    <w:p>
+      <w:pPr>
+        <w:rPr>
+          <w:rFonts w:ascii="Open Sans" w:hAnsi="Open Sans" w:cs="Open Sans"/>
+          <w:color w:val="FAFAFA"/>
+          <w:spacing w:val="1"/>
+          <w:sz w:val="27"/>
+          <w:szCs w:val="27"/>
+          <w:shd w:val="clear" w:color="auto" w:fill="18181B"/>
+        </w:rPr>
+      </w:pPr>
+    </w:p>
+    <w:p>
+      <w:pPr>
+        <w:rPr>
+          <w:rFonts w:ascii="Open Sans" w:hAnsi="Open Sans" w:cs="Open Sans"/>
+          <w:color w:val="FAFAFA"/>
+          <w:spacing w:val="1"/>
+          <w:sz w:val="27"/>
+          <w:szCs w:val="27"/>
+          <w:shd w:val="clear" w:color="auto" w:fill="18181B"/>
+        </w:rPr>
+      </w:pPr>
+      <w:r>
+        <w:rPr>
+          <w:rStyle w:val="Strong"/>
+          <w:rFonts w:ascii="Open Sans" w:hAnsi="Open Sans" w:cs="Open Sans"/>
+          <w:color w:val="FAFAFA"/>
+          <w:spacing w:val="1"/>
+          <w:sz w:val="27"/>
+          <w:szCs w:val="27"/>
+          <w:shd w:val="clear" w:color="auto" w:fill="18181B"/>
+        </w:rPr>
+        <w:t>VCS (Version Control System)</w:t>
+      </w:r>
+      <w:r>
+        <w:rPr>
+          <w:rFonts w:ascii="Open Sans" w:hAnsi="Open Sans" w:cs="Open Sans"/>
+          <w:color w:val="FAFAFA"/>
+          <w:spacing w:val="1"/>
+          <w:sz w:val="27"/>
+          <w:szCs w:val="27"/>
+        </w:rPr>
+        <w:br/>
+      </w:r>
+      <w:proofErr w:type="spellStart"/>
+      <w:r>
+        <w:rPr>
+          <w:rFonts w:ascii="Open Sans" w:hAnsi="Open Sans" w:cs="Open Sans"/>
+          <w:color w:val="FAFAFA"/>
+          <w:spacing w:val="1"/>
+          <w:sz w:val="27"/>
+          <w:szCs w:val="27"/>
+          <w:shd w:val="clear" w:color="auto" w:fill="18181B"/>
+        </w:rPr>
+        <w:t>Dapat</w:t>
+      </w:r>
+      <w:proofErr w:type="spellEnd"/>
+      <w:r>
+        <w:rPr>
+          <w:rFonts w:ascii="Open Sans" w:hAnsi="Open Sans" w:cs="Open Sans"/>
+          <w:color w:val="FAFAFA"/>
+          <w:spacing w:val="1"/>
+          <w:sz w:val="27"/>
+          <w:szCs w:val="27"/>
+          <w:shd w:val="clear" w:color="auto" w:fill="18181B"/>
+        </w:rPr>
+        <w:t xml:space="preserve"> </w:t>
+      </w:r>
+      <w:proofErr w:type="spellStart"/>
+      <w:r>
+        <w:rPr>
+          <w:rFonts w:ascii="Open Sans" w:hAnsi="Open Sans" w:cs="Open Sans"/>
+          <w:color w:val="FAFAFA"/>
+          <w:spacing w:val="1"/>
+          <w:sz w:val="27"/>
+          <w:szCs w:val="27"/>
+          <w:shd w:val="clear" w:color="auto" w:fill="18181B"/>
+        </w:rPr>
+        <w:t>disebut</w:t>
+      </w:r>
+      <w:proofErr w:type="spellEnd"/>
+      <w:r>
+        <w:rPr>
+          <w:rFonts w:ascii="Open Sans" w:hAnsi="Open Sans" w:cs="Open Sans"/>
+          <w:color w:val="FAFAFA"/>
+          <w:spacing w:val="1"/>
+          <w:sz w:val="27"/>
+          <w:szCs w:val="27"/>
+          <w:shd w:val="clear" w:color="auto" w:fill="18181B"/>
+        </w:rPr>
+        <w:t xml:space="preserve"> </w:t>
+      </w:r>
+      <w:proofErr w:type="spellStart"/>
+      <w:r>
+        <w:rPr>
+          <w:rFonts w:ascii="Open Sans" w:hAnsi="Open Sans" w:cs="Open Sans"/>
+          <w:color w:val="FAFAFA"/>
+          <w:spacing w:val="1"/>
+          <w:sz w:val="27"/>
+          <w:szCs w:val="27"/>
+          <w:shd w:val="clear" w:color="auto" w:fill="18181B"/>
+        </w:rPr>
+        <w:t>sebagai</w:t>
+      </w:r>
+      <w:proofErr w:type="spellEnd"/>
+      <w:r>
+        <w:rPr>
+          <w:rFonts w:ascii="Open Sans" w:hAnsi="Open Sans" w:cs="Open Sans"/>
+          <w:color w:val="FAFAFA"/>
+          <w:spacing w:val="1"/>
+          <w:sz w:val="27"/>
+          <w:szCs w:val="27"/>
+          <w:shd w:val="clear" w:color="auto" w:fill="18181B"/>
+        </w:rPr>
+        <w:t xml:space="preserve"> "</w:t>
+      </w:r>
+      <w:proofErr w:type="spellStart"/>
+      <w:r>
+        <w:rPr>
+          <w:rFonts w:ascii="Open Sans" w:hAnsi="Open Sans" w:cs="Open Sans"/>
+          <w:color w:val="FAFAFA"/>
+          <w:spacing w:val="1"/>
+          <w:sz w:val="27"/>
+          <w:szCs w:val="27"/>
+          <w:shd w:val="clear" w:color="auto" w:fill="18181B"/>
+        </w:rPr>
+        <w:t>sistem</w:t>
+      </w:r>
+      <w:proofErr w:type="spellEnd"/>
+      <w:r>
+        <w:rPr>
+          <w:rFonts w:ascii="Open Sans" w:hAnsi="Open Sans" w:cs="Open Sans"/>
+          <w:color w:val="FAFAFA"/>
+          <w:spacing w:val="1"/>
+          <w:sz w:val="27"/>
+          <w:szCs w:val="27"/>
+          <w:shd w:val="clear" w:color="auto" w:fill="18181B"/>
+        </w:rPr>
+        <w:t xml:space="preserve"> </w:t>
+      </w:r>
+      <w:proofErr w:type="spellStart"/>
+      <w:r>
+        <w:rPr>
+          <w:rFonts w:ascii="Open Sans" w:hAnsi="Open Sans" w:cs="Open Sans"/>
+          <w:color w:val="FAFAFA"/>
+          <w:spacing w:val="1"/>
+          <w:sz w:val="27"/>
+          <w:szCs w:val="27"/>
+          <w:shd w:val="clear" w:color="auto" w:fill="18181B"/>
+        </w:rPr>
+        <w:t>atau</w:t>
+      </w:r>
+      <w:proofErr w:type="spellEnd"/>
+      <w:r>
+        <w:rPr>
+          <w:rFonts w:ascii="Open Sans" w:hAnsi="Open Sans" w:cs="Open Sans"/>
+          <w:color w:val="FAFAFA"/>
+          <w:spacing w:val="1"/>
+          <w:sz w:val="27"/>
+          <w:szCs w:val="27"/>
+          <w:shd w:val="clear" w:color="auto" w:fill="18181B"/>
+        </w:rPr>
+        <w:t xml:space="preserve"> software", yang </w:t>
+      </w:r>
+      <w:proofErr w:type="spellStart"/>
+      <w:r>
+        <w:rPr>
+          <w:rFonts w:ascii="Open Sans" w:hAnsi="Open Sans" w:cs="Open Sans"/>
+          <w:color w:val="FAFAFA"/>
+          <w:spacing w:val="1"/>
+          <w:sz w:val="27"/>
+          <w:szCs w:val="27"/>
+          <w:shd w:val="clear" w:color="auto" w:fill="18181B"/>
+        </w:rPr>
+        <w:t>dapat</w:t>
+      </w:r>
+      <w:proofErr w:type="spellEnd"/>
+      <w:r>
+        <w:rPr>
+          <w:rFonts w:ascii="Open Sans" w:hAnsi="Open Sans" w:cs="Open Sans"/>
+          <w:color w:val="FAFAFA"/>
+          <w:spacing w:val="1"/>
+          <w:sz w:val="27"/>
+          <w:szCs w:val="27"/>
+          <w:shd w:val="clear" w:color="auto" w:fill="18181B"/>
+        </w:rPr>
+        <w:t xml:space="preserve"> </w:t>
+      </w:r>
+      <w:proofErr w:type="spellStart"/>
+      <w:r>
+        <w:rPr>
+          <w:rFonts w:ascii="Open Sans" w:hAnsi="Open Sans" w:cs="Open Sans"/>
+          <w:color w:val="FAFAFA"/>
+          <w:spacing w:val="1"/>
+          <w:sz w:val="27"/>
+          <w:szCs w:val="27"/>
+          <w:shd w:val="clear" w:color="auto" w:fill="18181B"/>
+        </w:rPr>
+        <w:t>mendukung</w:t>
+      </w:r>
+      <w:proofErr w:type="spellEnd"/>
+      <w:r>
+        <w:rPr>
+          <w:rFonts w:ascii="Open Sans" w:hAnsi="Open Sans" w:cs="Open Sans"/>
+          <w:color w:val="FAFAFA"/>
+          <w:spacing w:val="1"/>
+          <w:sz w:val="27"/>
+          <w:szCs w:val="27"/>
+          <w:shd w:val="clear" w:color="auto" w:fill="18181B"/>
+        </w:rPr>
+        <w:t xml:space="preserve"> </w:t>
+      </w:r>
+      <w:proofErr w:type="spellStart"/>
+      <w:r>
+        <w:rPr>
+          <w:rFonts w:ascii="Open Sans" w:hAnsi="Open Sans" w:cs="Open Sans"/>
+          <w:color w:val="FAFAFA"/>
+          <w:spacing w:val="1"/>
+          <w:sz w:val="27"/>
+          <w:szCs w:val="27"/>
+          <w:shd w:val="clear" w:color="auto" w:fill="18181B"/>
+        </w:rPr>
+        <w:t>praktik</w:t>
+      </w:r>
+      <w:proofErr w:type="spellEnd"/>
+      <w:r>
+        <w:rPr>
+          <w:rFonts w:ascii="Open Sans" w:hAnsi="Open Sans" w:cs="Open Sans"/>
+          <w:color w:val="FAFAFA"/>
+          <w:spacing w:val="1"/>
+          <w:sz w:val="27"/>
+          <w:szCs w:val="27"/>
+          <w:shd w:val="clear" w:color="auto" w:fill="18181B"/>
+        </w:rPr>
+        <w:t xml:space="preserve"> </w:t>
+      </w:r>
+      <w:proofErr w:type="spellStart"/>
+      <w:r>
+        <w:rPr>
+          <w:rFonts w:ascii="Open Sans" w:hAnsi="Open Sans" w:cs="Open Sans"/>
+          <w:color w:val="FAFAFA"/>
+          <w:spacing w:val="1"/>
+          <w:sz w:val="27"/>
+          <w:szCs w:val="27"/>
+          <w:shd w:val="clear" w:color="auto" w:fill="18181B"/>
+        </w:rPr>
+        <w:t>pelacakan</w:t>
+      </w:r>
+      <w:proofErr w:type="spellEnd"/>
+      <w:r>
+        <w:rPr>
+          <w:rFonts w:ascii="Open Sans" w:hAnsi="Open Sans" w:cs="Open Sans"/>
+          <w:color w:val="FAFAFA"/>
+          <w:spacing w:val="1"/>
+          <w:sz w:val="27"/>
+          <w:szCs w:val="27"/>
+          <w:shd w:val="clear" w:color="auto" w:fill="18181B"/>
+        </w:rPr>
+        <w:t xml:space="preserve"> dan </w:t>
+      </w:r>
+      <w:proofErr w:type="spellStart"/>
+      <w:r>
+        <w:rPr>
+          <w:rFonts w:ascii="Open Sans" w:hAnsi="Open Sans" w:cs="Open Sans"/>
+          <w:color w:val="FAFAFA"/>
+          <w:spacing w:val="1"/>
+          <w:sz w:val="27"/>
+          <w:szCs w:val="27"/>
+          <w:shd w:val="clear" w:color="auto" w:fill="18181B"/>
+        </w:rPr>
+        <w:t>pengelolaan</w:t>
+      </w:r>
+      <w:proofErr w:type="spellEnd"/>
+      <w:r>
+        <w:rPr>
+          <w:rFonts w:ascii="Open Sans" w:hAnsi="Open Sans" w:cs="Open Sans"/>
+          <w:color w:val="FAFAFA"/>
+          <w:spacing w:val="1"/>
+          <w:sz w:val="27"/>
+          <w:szCs w:val="27"/>
+          <w:shd w:val="clear" w:color="auto" w:fill="18181B"/>
+        </w:rPr>
+        <w:t xml:space="preserve"> </w:t>
+      </w:r>
+      <w:proofErr w:type="spellStart"/>
+      <w:r>
+        <w:rPr>
+          <w:rFonts w:ascii="Open Sans" w:hAnsi="Open Sans" w:cs="Open Sans"/>
+          <w:color w:val="FAFAFA"/>
+          <w:spacing w:val="1"/>
+          <w:sz w:val="27"/>
+          <w:szCs w:val="27"/>
+          <w:shd w:val="clear" w:color="auto" w:fill="18181B"/>
+        </w:rPr>
+        <w:t>perubahan</w:t>
+      </w:r>
+      <w:proofErr w:type="spellEnd"/>
+      <w:r>
+        <w:rPr>
+          <w:rFonts w:ascii="Open Sans" w:hAnsi="Open Sans" w:cs="Open Sans"/>
+          <w:color w:val="FAFAFA"/>
+          <w:spacing w:val="1"/>
+          <w:sz w:val="27"/>
+          <w:szCs w:val="27"/>
+          <w:shd w:val="clear" w:color="auto" w:fill="18181B"/>
+        </w:rPr>
+        <w:t xml:space="preserve"> </w:t>
+      </w:r>
+      <w:proofErr w:type="spellStart"/>
+      <w:r>
+        <w:rPr>
+          <w:rFonts w:ascii="Open Sans" w:hAnsi="Open Sans" w:cs="Open Sans"/>
+          <w:color w:val="FAFAFA"/>
+          <w:spacing w:val="1"/>
+          <w:sz w:val="27"/>
+          <w:szCs w:val="27"/>
+          <w:shd w:val="clear" w:color="auto" w:fill="18181B"/>
+        </w:rPr>
+        <w:t>suatu</w:t>
+      </w:r>
+      <w:proofErr w:type="spellEnd"/>
+      <w:r>
+        <w:rPr>
+          <w:rFonts w:ascii="Open Sans" w:hAnsi="Open Sans" w:cs="Open Sans"/>
+          <w:color w:val="FAFAFA"/>
+          <w:spacing w:val="1"/>
+          <w:sz w:val="27"/>
+          <w:szCs w:val="27"/>
+          <w:shd w:val="clear" w:color="auto" w:fill="18181B"/>
+        </w:rPr>
+        <w:t xml:space="preserve"> </w:t>
+      </w:r>
+      <w:proofErr w:type="spellStart"/>
+      <w:r>
+        <w:rPr>
+          <w:rFonts w:ascii="Open Sans" w:hAnsi="Open Sans" w:cs="Open Sans"/>
+          <w:color w:val="FAFAFA"/>
+          <w:spacing w:val="1"/>
+          <w:sz w:val="27"/>
+          <w:szCs w:val="27"/>
+          <w:shd w:val="clear" w:color="auto" w:fill="18181B"/>
+        </w:rPr>
+        <w:t>kode</w:t>
+      </w:r>
+      <w:proofErr w:type="spellEnd"/>
+      <w:r>
+        <w:rPr>
+          <w:rFonts w:ascii="Open Sans" w:hAnsi="Open Sans" w:cs="Open Sans"/>
+          <w:color w:val="FAFAFA"/>
+          <w:spacing w:val="1"/>
+          <w:sz w:val="27"/>
+          <w:szCs w:val="27"/>
+          <w:shd w:val="clear" w:color="auto" w:fill="18181B"/>
+        </w:rPr>
+        <w:t xml:space="preserve"> </w:t>
+      </w:r>
+      <w:proofErr w:type="spellStart"/>
+      <w:r>
+        <w:rPr>
+          <w:rFonts w:ascii="Open Sans" w:hAnsi="Open Sans" w:cs="Open Sans"/>
+          <w:color w:val="FAFAFA"/>
+          <w:spacing w:val="1"/>
+          <w:sz w:val="27"/>
+          <w:szCs w:val="27"/>
+          <w:shd w:val="clear" w:color="auto" w:fill="18181B"/>
+        </w:rPr>
+        <w:t>aplikasi</w:t>
+      </w:r>
+      <w:proofErr w:type="spellEnd"/>
+      <w:r>
+        <w:rPr>
+          <w:rFonts w:ascii="Open Sans" w:hAnsi="Open Sans" w:cs="Open Sans"/>
+          <w:color w:val="FAFAFA"/>
+          <w:spacing w:val="1"/>
+          <w:sz w:val="27"/>
+          <w:szCs w:val="27"/>
+          <w:shd w:val="clear" w:color="auto" w:fill="18181B"/>
+        </w:rPr>
+        <w:t>.</w:t>
+      </w:r>
+    </w:p>
+    <w:p>
+      <w:pPr>
+        <w:rPr>
+          <w:rFonts w:ascii="Open Sans" w:hAnsi="Open Sans" w:cs="Open Sans"/>
+          <w:color w:val="FAFAFA"/>
+          <w:spacing w:val="1"/>
+          <w:sz w:val="27"/>
+          <w:szCs w:val="27"/>
+          <w:shd w:val="clear" w:color="auto" w:fill="18181B"/>
+        </w:rPr>
+      </w:pPr>
+    </w:p>
+    <w:p>
+      <w:pPr>
+        <w:rPr>
+          <w:rFonts w:ascii="Times New Roman" w:hAnsi="Times New Roman" w:cs="Times New Roman"/>
+          <w:sz w:val="24"/>
+          <w:szCs w:val="24"/>
+        </w:rPr>
+      </w:pPr>
+      <w:r>
+        <w:rPr>
+          <w:rStyle w:val="Strong"/>
+          <w:rFonts w:ascii="Open Sans" w:hAnsi="Open Sans" w:cs="Open Sans"/>
+          <w:color w:val="FAFAFA"/>
+          <w:spacing w:val="1"/>
+          <w:sz w:val="27"/>
+          <w:szCs w:val="27"/>
+          <w:shd w:val="clear" w:color="auto" w:fill="18181B"/>
+        </w:rPr>
+        <w:t>Working Tree</w:t>
+      </w:r>
+      <w:r>
+        <w:rPr>
+          <w:rFonts w:ascii="Open Sans" w:hAnsi="Open Sans" w:cs="Open Sans"/>
+          <w:color w:val="FAFAFA"/>
+          <w:spacing w:val="1"/>
+          <w:sz w:val="27"/>
+          <w:szCs w:val="27"/>
+        </w:rPr>
+        <w:br/>
+      </w:r>
+      <w:proofErr w:type="spellStart"/>
+      <w:r>
+        <w:rPr>
+          <w:rFonts w:ascii="Open Sans" w:hAnsi="Open Sans" w:cs="Open Sans"/>
+          <w:color w:val="FAFAFA"/>
+          <w:spacing w:val="1"/>
+          <w:sz w:val="27"/>
+          <w:szCs w:val="27"/>
+          <w:shd w:val="clear" w:color="auto" w:fill="18181B"/>
+        </w:rPr>
+        <w:t>Sebuah</w:t>
+      </w:r>
+      <w:proofErr w:type="spellEnd"/>
+      <w:r>
+        <w:rPr>
+          <w:rFonts w:ascii="Open Sans" w:hAnsi="Open Sans" w:cs="Open Sans"/>
+          <w:color w:val="FAFAFA"/>
+          <w:spacing w:val="1"/>
+          <w:sz w:val="27"/>
+          <w:szCs w:val="27"/>
+          <w:shd w:val="clear" w:color="auto" w:fill="18181B"/>
+        </w:rPr>
+        <w:t xml:space="preserve"> area </w:t>
+      </w:r>
+      <w:proofErr w:type="spellStart"/>
+      <w:r>
+        <w:rPr>
+          <w:rFonts w:ascii="Open Sans" w:hAnsi="Open Sans" w:cs="Open Sans"/>
+          <w:color w:val="FAFAFA"/>
+          <w:spacing w:val="1"/>
+          <w:sz w:val="27"/>
+          <w:szCs w:val="27"/>
+          <w:shd w:val="clear" w:color="auto" w:fill="18181B"/>
+        </w:rPr>
+        <w:t>kerja</w:t>
+      </w:r>
+      <w:proofErr w:type="spellEnd"/>
+      <w:r>
+        <w:rPr>
+          <w:rFonts w:ascii="Open Sans" w:hAnsi="Open Sans" w:cs="Open Sans"/>
+          <w:color w:val="FAFAFA"/>
+          <w:spacing w:val="1"/>
+          <w:sz w:val="27"/>
+          <w:szCs w:val="27"/>
+          <w:shd w:val="clear" w:color="auto" w:fill="18181B"/>
+        </w:rPr>
+        <w:t xml:space="preserve"> yang </w:t>
+      </w:r>
+      <w:proofErr w:type="spellStart"/>
+      <w:r>
+        <w:rPr>
+          <w:rFonts w:ascii="Open Sans" w:hAnsi="Open Sans" w:cs="Open Sans"/>
+          <w:color w:val="FAFAFA"/>
+          <w:spacing w:val="1"/>
+          <w:sz w:val="27"/>
+          <w:szCs w:val="27"/>
+          <w:shd w:val="clear" w:color="auto" w:fill="18181B"/>
+        </w:rPr>
+        <w:t>berisi</w:t>
+      </w:r>
+      <w:proofErr w:type="spellEnd"/>
+      <w:r>
+        <w:rPr>
+          <w:rFonts w:ascii="Open Sans" w:hAnsi="Open Sans" w:cs="Open Sans"/>
+          <w:color w:val="FAFAFA"/>
+          <w:spacing w:val="1"/>
+          <w:sz w:val="27"/>
+          <w:szCs w:val="27"/>
+          <w:shd w:val="clear" w:color="auto" w:fill="18181B"/>
+        </w:rPr>
+        <w:t xml:space="preserve"> </w:t>
+      </w:r>
+      <w:proofErr w:type="spellStart"/>
+      <w:r>
+        <w:rPr>
+          <w:rFonts w:ascii="Open Sans" w:hAnsi="Open Sans" w:cs="Open Sans"/>
+          <w:color w:val="FAFAFA"/>
+          <w:spacing w:val="1"/>
+          <w:sz w:val="27"/>
+          <w:szCs w:val="27"/>
+          <w:shd w:val="clear" w:color="auto" w:fill="18181B"/>
+        </w:rPr>
+        <w:t>semua</w:t>
+      </w:r>
+      <w:proofErr w:type="spellEnd"/>
+      <w:r>
+        <w:rPr>
+          <w:rFonts w:ascii="Open Sans" w:hAnsi="Open Sans" w:cs="Open Sans"/>
+          <w:color w:val="FAFAFA"/>
+          <w:spacing w:val="1"/>
+          <w:sz w:val="27"/>
+          <w:szCs w:val="27"/>
+          <w:shd w:val="clear" w:color="auto" w:fill="18181B"/>
+        </w:rPr>
+        <w:t xml:space="preserve"> </w:t>
+      </w:r>
+      <w:proofErr w:type="spellStart"/>
+      <w:r>
+        <w:rPr>
+          <w:rFonts w:ascii="Open Sans" w:hAnsi="Open Sans" w:cs="Open Sans"/>
+          <w:color w:val="FAFAFA"/>
+          <w:spacing w:val="1"/>
+          <w:sz w:val="27"/>
+          <w:szCs w:val="27"/>
+          <w:shd w:val="clear" w:color="auto" w:fill="18181B"/>
+        </w:rPr>
+        <w:t>berkas</w:t>
+      </w:r>
+      <w:proofErr w:type="spellEnd"/>
+      <w:r>
+        <w:rPr>
+          <w:rFonts w:ascii="Open Sans" w:hAnsi="Open Sans" w:cs="Open Sans"/>
+          <w:color w:val="FAFAFA"/>
+          <w:spacing w:val="1"/>
+          <w:sz w:val="27"/>
+          <w:szCs w:val="27"/>
+          <w:shd w:val="clear" w:color="auto" w:fill="18181B"/>
+        </w:rPr>
+        <w:t xml:space="preserve"> yang </w:t>
+      </w:r>
+      <w:proofErr w:type="spellStart"/>
+      <w:r>
+        <w:rPr>
+          <w:rFonts w:ascii="Open Sans" w:hAnsi="Open Sans" w:cs="Open Sans"/>
+          <w:color w:val="FAFAFA"/>
+          <w:spacing w:val="1"/>
+          <w:sz w:val="27"/>
+          <w:szCs w:val="27"/>
+          <w:shd w:val="clear" w:color="auto" w:fill="18181B"/>
+        </w:rPr>
+        <w:t>telah</w:t>
+      </w:r>
+      <w:proofErr w:type="spellEnd"/>
+      <w:r>
+        <w:rPr>
+          <w:rFonts w:ascii="Open Sans" w:hAnsi="Open Sans" w:cs="Open Sans"/>
+          <w:color w:val="FAFAFA"/>
+          <w:spacing w:val="1"/>
+          <w:sz w:val="27"/>
+          <w:szCs w:val="27"/>
+          <w:shd w:val="clear" w:color="auto" w:fill="18181B"/>
+        </w:rPr>
+        <w:t xml:space="preserve"> </w:t>
+      </w:r>
+      <w:proofErr w:type="spellStart"/>
+      <w:r>
+        <w:rPr>
+          <w:rFonts w:ascii="Open Sans" w:hAnsi="Open Sans" w:cs="Open Sans"/>
+          <w:color w:val="FAFAFA"/>
+          <w:spacing w:val="1"/>
+          <w:sz w:val="27"/>
+          <w:szCs w:val="27"/>
+          <w:shd w:val="clear" w:color="auto" w:fill="18181B"/>
+        </w:rPr>
+        <w:t>dilacak</w:t>
+      </w:r>
+      <w:proofErr w:type="spellEnd"/>
+      <w:r>
+        <w:rPr>
+          <w:rFonts w:ascii="Open Sans" w:hAnsi="Open Sans" w:cs="Open Sans"/>
+          <w:color w:val="FAFAFA"/>
+          <w:spacing w:val="1"/>
+          <w:sz w:val="27"/>
+          <w:szCs w:val="27"/>
+          <w:shd w:val="clear" w:color="auto" w:fill="18181B"/>
+        </w:rPr>
+        <w:t xml:space="preserve"> </w:t>
+      </w:r>
+      <w:proofErr w:type="spellStart"/>
+      <w:r>
+        <w:rPr>
+          <w:rFonts w:ascii="Open Sans" w:hAnsi="Open Sans" w:cs="Open Sans"/>
+          <w:color w:val="FAFAFA"/>
+          <w:spacing w:val="1"/>
+          <w:sz w:val="27"/>
+          <w:szCs w:val="27"/>
+          <w:shd w:val="clear" w:color="auto" w:fill="18181B"/>
+        </w:rPr>
+        <w:t>saat</w:t>
+      </w:r>
+      <w:proofErr w:type="spellEnd"/>
+      <w:r>
+        <w:rPr>
+          <w:rFonts w:ascii="Open Sans" w:hAnsi="Open Sans" w:cs="Open Sans"/>
+          <w:color w:val="FAFAFA"/>
+          <w:spacing w:val="1"/>
+          <w:sz w:val="27"/>
+          <w:szCs w:val="27"/>
+          <w:shd w:val="clear" w:color="auto" w:fill="18181B"/>
+        </w:rPr>
+        <w:t xml:space="preserve"> </w:t>
+      </w:r>
+      <w:proofErr w:type="spellStart"/>
+      <w:r>
+        <w:rPr>
+          <w:rFonts w:ascii="Open Sans" w:hAnsi="Open Sans" w:cs="Open Sans"/>
+          <w:color w:val="FAFAFA"/>
+          <w:spacing w:val="1"/>
+          <w:sz w:val="27"/>
+          <w:szCs w:val="27"/>
+          <w:shd w:val="clear" w:color="auto" w:fill="18181B"/>
+        </w:rPr>
+        <w:t>ini</w:t>
+      </w:r>
+      <w:proofErr w:type="spellEnd"/>
+      <w:r>
+        <w:rPr>
+          <w:rFonts w:ascii="Open Sans" w:hAnsi="Open Sans" w:cs="Open Sans"/>
+          <w:color w:val="FAFAFA"/>
+          <w:spacing w:val="1"/>
+          <w:sz w:val="27"/>
+          <w:szCs w:val="27"/>
+          <w:shd w:val="clear" w:color="auto" w:fill="18181B"/>
+        </w:rPr>
+        <w:t xml:space="preserve"> </w:t>
+      </w:r>
+      <w:proofErr w:type="spellStart"/>
+      <w:r>
+        <w:rPr>
+          <w:rFonts w:ascii="Open Sans" w:hAnsi="Open Sans" w:cs="Open Sans"/>
+          <w:color w:val="FAFAFA"/>
+          <w:spacing w:val="1"/>
+          <w:sz w:val="27"/>
+          <w:szCs w:val="27"/>
+          <w:shd w:val="clear" w:color="auto" w:fill="18181B"/>
+        </w:rPr>
+        <w:t>dengan</w:t>
+      </w:r>
+      <w:proofErr w:type="spellEnd"/>
+      <w:r>
+        <w:rPr>
+          <w:rFonts w:ascii="Open Sans" w:hAnsi="Open Sans" w:cs="Open Sans"/>
+          <w:color w:val="FAFAFA"/>
+          <w:spacing w:val="1"/>
+          <w:sz w:val="27"/>
+          <w:szCs w:val="27"/>
+          <w:shd w:val="clear" w:color="auto" w:fill="18181B"/>
+        </w:rPr>
+        <w:t xml:space="preserve"> Git.</w:t>
+      </w:r>
     </w:p>
     <w:sectPr>
       <w:pgSz w:w="11906" w:h="16838"/>
@@ -5928,6 +10350,23 @@
       <w:contextualSpacing/>
     </w:pPr>
   </w:style>
+  <w:style w:type="paragraph" w:styleId="NormalWeb">
+    <w:name w:val="Normal (Web)"/>
+    <w:basedOn w:val="Normal"/>
+    <w:uiPriority w:val="99"/>
+    <w:semiHidden/>
+    <w:unhideWhenUsed/>
+    <w:rsid w:val="00642BA5"/>
+    <w:pPr>
+      <w:spacing w:before="100" w:beforeAutospacing="1" w:after="100" w:afterAutospacing="1" w:line="240" w:lineRule="auto"/>
+    </w:pPr>
+    <w:rPr>
+      <w:rFonts w:ascii="Times New Roman" w:eastAsia="Times New Roman" w:hAnsi="Times New Roman" w:cs="Times New Roman"/>
+      <w:sz w:val="24"/>
+      <w:szCs w:val="24"/>
+      <w:lang w:eastAsia="en-ID"/>
+    </w:rPr>
+  </w:style>
 </w:styles>
 </file>
 

</xml_diff>